<commit_message>
Se normalizan las descripciones de los casos de prueba
</commit_message>
<xml_diff>
--- a/Casos de Prueba/TP1 Prueba de Software.docx
+++ b/Casos de Prueba/TP1 Prueba de Software.docx
@@ -1,6 +1,6 @@
 
 <file path=word/document.xml><?xml version="1.0" encoding="utf-8"?>
-<w:document xmlns:wpc="http://schemas.microsoft.com/office/word/2010/wordprocessingCanvas" xmlns:mc="http://schemas.openxmlformats.org/markup-compatibility/2006" xmlns:o="urn:schemas-microsoft-com:office:office" xmlns:r="http://schemas.openxmlformats.org/officeDocument/2006/relationships" xmlns:m="http://schemas.openxmlformats.org/officeDocument/2006/math" xmlns:v="urn:schemas-microsoft-com:vml" xmlns:wp14="http://schemas.microsoft.com/office/word/2010/wordprocessingDrawing" xmlns:wp="http://schemas.openxmlformats.org/drawingml/2006/wordprocessingDrawing" xmlns:w10="urn:schemas-microsoft-com:office:word" xmlns:w="http://schemas.openxmlformats.org/wordprocessingml/2006/main" xmlns:w14="http://schemas.microsoft.com/office/word/2010/wordml" xmlns:w15="http://schemas.microsoft.com/office/word/2012/wordml" xmlns:wpg="http://schemas.microsoft.com/office/word/2010/wordprocessingGroup" xmlns:wpi="http://schemas.microsoft.com/office/word/2010/wordprocessingInk" xmlns:wne="http://schemas.microsoft.com/office/word/2006/wordml" xmlns:wps="http://schemas.microsoft.com/office/word/2010/wordprocessingShape" mc:Ignorable="w14 w15 wp14">
+<w:document xmlns:wpc="http://schemas.microsoft.com/office/word/2010/wordprocessingCanvas" xmlns:cx="http://schemas.microsoft.com/office/drawing/2014/chartex" xmlns:cx1="http://schemas.microsoft.com/office/drawing/2015/9/8/chartex" xmlns:cx2="http://schemas.microsoft.com/office/drawing/2015/10/21/chartex" xmlns:cx3="http://schemas.microsoft.com/office/drawing/2016/5/9/chartex" xmlns:cx4="http://schemas.microsoft.com/office/drawing/2016/5/10/chartex" xmlns:cx5="http://schemas.microsoft.com/office/drawing/2016/5/11/chartex" xmlns:mc="http://schemas.openxmlformats.org/markup-compatibility/2006" xmlns:o="urn:schemas-microsoft-com:office:office" xmlns:r="http://schemas.openxmlformats.org/officeDocument/2006/relationships" xmlns:m="http://schemas.openxmlformats.org/officeDocument/2006/math" xmlns:v="urn:schemas-microsoft-com:vml" xmlns:wp14="http://schemas.microsoft.com/office/word/2010/wordprocessingDrawing" xmlns:wp="http://schemas.openxmlformats.org/drawingml/2006/wordprocessingDrawing" xmlns:w10="urn:schemas-microsoft-com:office:word" xmlns:w="http://schemas.openxmlformats.org/wordprocessingml/2006/main" xmlns:w14="http://schemas.microsoft.com/office/word/2010/wordml" xmlns:w15="http://schemas.microsoft.com/office/word/2012/wordml" xmlns:w16se="http://schemas.microsoft.com/office/word/2015/wordml/symex" xmlns:wpg="http://schemas.microsoft.com/office/word/2010/wordprocessingGroup" xmlns:wpi="http://schemas.microsoft.com/office/word/2010/wordprocessingInk" xmlns:wne="http://schemas.microsoft.com/office/word/2006/wordml" xmlns:wps="http://schemas.microsoft.com/office/word/2010/wordprocessingShape" mc:Ignorable="w14 w15 w16se wp14">
   <w:body>
     <w:p>
       <w:pPr>
@@ -34,7 +34,7 @@
     </w:p>
     <w:p>
       <w:pPr>
-        <w:pStyle w:val="Puesto"/>
+        <w:pStyle w:val="Title"/>
         <w:jc w:val="center"/>
       </w:pPr>
       <w:r>
@@ -43,7 +43,7 @@
     </w:p>
     <w:p>
       <w:pPr>
-        <w:pStyle w:val="Puesto"/>
+        <w:pStyle w:val="Title"/>
         <w:jc w:val="center"/>
         <w:rPr>
           <w:sz w:val="52"/>
@@ -58,7 +58,7 @@
     </w:p>
     <w:p>
       <w:pPr>
-        <w:pStyle w:val="Puesto"/>
+        <w:pStyle w:val="Title"/>
         <w:jc w:val="center"/>
         <w:rPr>
           <w:sz w:val="40"/>
@@ -143,12 +143,12 @@
     </w:p>
     <w:p>
       <w:pPr>
-        <w:pStyle w:val="Ttulo2"/>
+        <w:pStyle w:val="Heading2"/>
       </w:pPr>
     </w:p>
     <w:p>
       <w:pPr>
-        <w:pStyle w:val="Ttulo2"/>
+        <w:pStyle w:val="Heading2"/>
       </w:pPr>
       <w:r>
         <w:t>Integrantes:</w:t>
@@ -183,15 +183,7 @@
     <w:p>
       <w:r>
         <w:tab/>
-        <w:t>-</w:t>
-      </w:r>
-      <w:proofErr w:type="spellStart"/>
-      <w:r>
-        <w:t>Laurenti</w:t>
-      </w:r>
-      <w:proofErr w:type="spellEnd"/>
-      <w:r>
-        <w:t>, Ezequiel</w:t>
+        <w:t>-Laurenti, Ezequiel</w:t>
       </w:r>
     </w:p>
     <w:p>
@@ -203,7 +195,7 @@
     </w:p>
     <w:p>
       <w:pPr>
-        <w:pStyle w:val="Ttulo2"/>
+        <w:pStyle w:val="Heading2"/>
       </w:pPr>
       <w:r>
         <w:t>Cursada:</w:t>
@@ -228,7 +220,7 @@
     </w:p>
     <w:p>
       <w:pPr>
-        <w:pStyle w:val="Ttulo1"/>
+        <w:pStyle w:val="Heading1"/>
       </w:pPr>
       <w:r>
         <w:lastRenderedPageBreak/>
@@ -268,8 +260,6 @@
         </w:rPr>
         <w:t>Para ello realizamos un lote de pruebas para observar los posibles errores de cada uno de ellos y además describiremos una posible solución llegado el caso de que el programa no realice una salida correcta frente a una entrada determinada.</w:t>
       </w:r>
-      <w:bookmarkStart w:id="0" w:name="_GoBack"/>
-      <w:bookmarkEnd w:id="0"/>
       <w:r>
         <w:rPr>
           <w:u w:val="single"/>
@@ -305,12 +295,18 @@
         <w:t>Descripción:</w:t>
       </w:r>
       <w:r>
-        <w:t xml:space="preserve"> Queremos verificar si el programa es capaz de encontrar una coincidencia que se encuentra escrita literalmente en el primer número en el mismo orden.</w:t>
+        <w:t xml:space="preserve"> </w:t>
+      </w:r>
+      <w:r>
+        <w:t>Se valida</w:t>
+      </w:r>
+      <w:r>
+        <w:t xml:space="preserve"> si el programa es capaz de encontrar una coincidencia que se encuentra escrita literalmente en el primer número en el mismo orden.</w:t>
       </w:r>
     </w:p>
     <w:tbl>
       <w:tblPr>
-        <w:tblStyle w:val="Tablaconcuadrcula"/>
+        <w:tblStyle w:val="TableGrid"/>
         <w:tblW w:w="0" w:type="auto"/>
         <w:tblLook w:val="04A0" w:firstRow="1" w:lastRow="0" w:firstColumn="1" w:lastColumn="0" w:noHBand="0" w:noVBand="1"/>
       </w:tblPr>
@@ -656,7 +652,7 @@
     </w:p>
     <w:tbl>
       <w:tblPr>
-        <w:tblStyle w:val="Tablaconcuadrcula"/>
+        <w:tblStyle w:val="TableGrid"/>
         <w:tblW w:w="0" w:type="auto"/>
         <w:tblLook w:val="04A0" w:firstRow="1" w:lastRow="0" w:firstColumn="1" w:lastColumn="0" w:noHBand="0" w:noVBand="1"/>
       </w:tblPr>
@@ -948,12 +944,30 @@
         <w:t>Descripción:</w:t>
       </w:r>
       <w:r>
-        <w:t xml:space="preserve"> Queremos observar si el programa es capaz de encontrar la coincidencia en el primer número pero los dígitos se encuentran desordenados.</w:t>
+        <w:t xml:space="preserve"> </w:t>
+      </w:r>
+      <w:r>
+        <w:t>Se valida que</w:t>
+      </w:r>
+      <w:r>
+        <w:t xml:space="preserve"> </w:t>
+      </w:r>
+      <w:r>
+        <w:t xml:space="preserve">el programa sea </w:t>
+      </w:r>
+      <w:r>
+        <w:t xml:space="preserve">capaz de encontrar la coincidencia en el primer </w:t>
+      </w:r>
+      <w:r>
+        <w:t>número,</w:t>
+      </w:r>
+      <w:r>
+        <w:t xml:space="preserve"> pero los dígitos se encuentran desordenados.</w:t>
       </w:r>
     </w:p>
     <w:tbl>
       <w:tblPr>
-        <w:tblStyle w:val="Tablaconcuadrcula"/>
+        <w:tblStyle w:val="TableGrid"/>
         <w:tblW w:w="0" w:type="auto"/>
         <w:tblLook w:val="04A0" w:firstRow="1" w:lastRow="0" w:firstColumn="1" w:lastColumn="0" w:noHBand="0" w:noVBand="1"/>
       </w:tblPr>
@@ -1318,7 +1332,7 @@
     </w:p>
     <w:tbl>
       <w:tblPr>
-        <w:tblStyle w:val="Tablaconcuadrcula"/>
+        <w:tblStyle w:val="TableGrid"/>
         <w:tblW w:w="0" w:type="auto"/>
         <w:tblLook w:val="04A0" w:firstRow="1" w:lastRow="0" w:firstColumn="1" w:lastColumn="0" w:noHBand="0" w:noVBand="1"/>
       </w:tblPr>
@@ -1684,7 +1698,7 @@
     </w:p>
     <w:tbl>
       <w:tblPr>
-        <w:tblStyle w:val="Tablaconcuadrcula"/>
+        <w:tblStyle w:val="TableGrid"/>
         <w:tblW w:w="0" w:type="auto"/>
         <w:tblLook w:val="04A0" w:firstRow="1" w:lastRow="0" w:firstColumn="1" w:lastColumn="0" w:noHBand="0" w:noVBand="1"/>
       </w:tblPr>
@@ -2042,7 +2056,7 @@
     </w:p>
     <w:tbl>
       <w:tblPr>
-        <w:tblStyle w:val="Tablaconcuadrcula"/>
+        <w:tblStyle w:val="TableGrid"/>
         <w:tblW w:w="0" w:type="auto"/>
         <w:tblLook w:val="04A0" w:firstRow="1" w:lastRow="0" w:firstColumn="1" w:lastColumn="0" w:noHBand="0" w:noVBand="1"/>
       </w:tblPr>
@@ -2385,12 +2399,18 @@
         <w:t xml:space="preserve"> </w:t>
       </w:r>
       <w:r>
-        <w:t>Se verifica que el programa pueda trabajar con más de 9 dígitos en cada número.</w:t>
+        <w:t xml:space="preserve">Se </w:t>
+      </w:r>
+      <w:r>
+        <w:t>valida</w:t>
+      </w:r>
+      <w:r>
+        <w:t xml:space="preserve"> que el programa pueda trabajar con más de 9 dígitos en cada número.</w:t>
       </w:r>
     </w:p>
     <w:tbl>
       <w:tblPr>
-        <w:tblStyle w:val="Tablaconcuadrcula"/>
+        <w:tblStyle w:val="TableGrid"/>
         <w:tblW w:w="10239" w:type="dxa"/>
         <w:tblLook w:val="04A0" w:firstRow="1" w:lastRow="0" w:firstColumn="1" w:lastColumn="0" w:noHBand="0" w:noVBand="1"/>
       </w:tblPr>
@@ -2752,13 +2772,8 @@
       <w:r>
         <w:t xml:space="preserve"> </w:t>
       </w:r>
-      <w:proofErr w:type="spellStart"/>
-      <w:r>
-        <w:t>Se</w:t>
-      </w:r>
-      <w:proofErr w:type="spellEnd"/>
-      <w:r>
-        <w:t xml:space="preserve"> verifica</w:t>
+      <w:r>
+        <w:t>Se verifica</w:t>
       </w:r>
       <w:r>
         <w:t xml:space="preserve"> que el programa recorra todo el primer </w:t>
@@ -2772,7 +2787,7 @@
     </w:p>
     <w:tbl>
       <w:tblPr>
-        <w:tblStyle w:val="Tablaconcuadrcula"/>
+        <w:tblStyle w:val="TableGrid"/>
         <w:tblW w:w="0" w:type="auto"/>
         <w:tblLook w:val="04A0" w:firstRow="1" w:lastRow="0" w:firstColumn="1" w:lastColumn="0" w:noHBand="0" w:noVBand="1"/>
       </w:tblPr>
@@ -3207,15 +3222,12 @@
         <w:t>:</w:t>
       </w:r>
       <w:r>
-        <w:t xml:space="preserve"> </w:t>
-      </w:r>
-      <w:r>
-        <w:t>Se verifica si el programa es capaz de encontrar la coincidencia en sentido inverso, de derecha a izquierda.</w:t>
+        <w:t xml:space="preserve"> Se verifica si el programa es capaz de encontrar la coincidencia en sentido inverso, de derecha a izquierda.</w:t>
       </w:r>
     </w:p>
     <w:tbl>
       <w:tblPr>
-        <w:tblStyle w:val="Tablaconcuadrcula"/>
+        <w:tblStyle w:val="TableGrid"/>
         <w:tblW w:w="0" w:type="auto"/>
         <w:tblLook w:val="04A0" w:firstRow="1" w:lastRow="0" w:firstColumn="1" w:lastColumn="0" w:noHBand="0" w:noVBand="1"/>
       </w:tblPr>
@@ -3863,7 +3875,7 @@
     </w:p>
     <w:tbl>
       <w:tblPr>
-        <w:tblStyle w:val="Tablaconcuadrcula"/>
+        <w:tblStyle w:val="TableGrid"/>
         <w:tblW w:w="0" w:type="auto"/>
         <w:tblLook w:val="04A0" w:firstRow="1" w:lastRow="0" w:firstColumn="1" w:lastColumn="0" w:noHBand="0" w:noVBand="1"/>
       </w:tblPr>
@@ -4487,7 +4499,14 @@
           <w:b/>
           <w:color w:val="000000" w:themeColor="text1"/>
         </w:rPr>
-        <w:t>Lee M-1 consecutivos</w:t>
+        <w:t>Lectura de</w:t>
+      </w:r>
+      <w:r>
+        <w:rPr>
+          <w:b/>
+          <w:color w:val="000000" w:themeColor="text1"/>
+        </w:rPr>
+        <w:t xml:space="preserve"> M-1 consecutivos</w:t>
       </w:r>
     </w:p>
     <w:p>
@@ -4510,15 +4529,18 @@
         <w:t xml:space="preserve"> </w:t>
       </w:r>
       <w:r>
-        <w:t>Se quiere ver si se bus</w:t>
-      </w:r>
-      <w:r>
-        <w:t>ca por M-1 dígitos consecutivos</w:t>
+        <w:t xml:space="preserve">Se </w:t>
+      </w:r>
+      <w:r>
+        <w:t>valida si el programa encuentra coincidencias con</w:t>
+      </w:r>
+      <w:r>
+        <w:t xml:space="preserve"> M-1 dígitos consecutivos</w:t>
       </w:r>
     </w:p>
     <w:tbl>
       <w:tblPr>
-        <w:tblStyle w:val="Tablaconcuadrcula"/>
+        <w:tblStyle w:val="TableGrid"/>
         <w:tblW w:w="0" w:type="auto"/>
         <w:tblLook w:val="04A0" w:firstRow="1" w:lastRow="0" w:firstColumn="1" w:lastColumn="0" w:noHBand="0" w:noVBand="1"/>
       </w:tblPr>
@@ -5177,7 +5199,7 @@
     </w:p>
     <w:tbl>
       <w:tblPr>
-        <w:tblStyle w:val="Tablaconcuadrcula"/>
+        <w:tblStyle w:val="TableGrid"/>
         <w:tblW w:w="0" w:type="auto"/>
         <w:tblLook w:val="04A0" w:firstRow="1" w:lastRow="0" w:firstColumn="1" w:lastColumn="0" w:noHBand="0" w:noVBand="1"/>
       </w:tblPr>
@@ -5817,33 +5839,20 @@
         <w:t xml:space="preserve"> </w:t>
       </w:r>
       <w:r>
-        <w:t xml:space="preserve">Queremos verificar el error de funcionamiento del programa I.exe al ingresar M &gt;= 8 dígitos (ya que en el caso 13 </w:t>
-      </w:r>
-      <w:r>
-        <w:rPr>
-          <w:i/>
-        </w:rPr>
-        <w:t xml:space="preserve">funcionó </w:t>
-      </w:r>
-      <w:r>
-        <w:t>y en el caso 07</w:t>
-      </w:r>
-      <w:r>
-        <w:t xml:space="preserve"> </w:t>
-      </w:r>
-      <w:r>
-        <w:rPr>
-          <w:i/>
-        </w:rPr>
-        <w:t>no</w:t>
-      </w:r>
-      <w:r>
-        <w:t>).</w:t>
+        <w:t>Se valida que no existan limitaciones en la cantidad de cifras ingresadas en M</w:t>
+      </w:r>
+      <w:r>
+        <w:t>, en este caso M &gt;= 8</w:t>
+      </w:r>
+      <w:bookmarkStart w:id="0" w:name="_GoBack"/>
+      <w:bookmarkEnd w:id="0"/>
+      <w:r>
+        <w:t>.</w:t>
       </w:r>
     </w:p>
     <w:tbl>
       <w:tblPr>
-        <w:tblStyle w:val="Tablaconcuadrcula"/>
+        <w:tblStyle w:val="TableGrid"/>
         <w:tblW w:w="0" w:type="auto"/>
         <w:tblLook w:val="04A0" w:firstRow="1" w:lastRow="0" w:firstColumn="1" w:lastColumn="0" w:noHBand="0" w:noVBand="1"/>
       </w:tblPr>
@@ -6459,7 +6468,7 @@
     </w:p>
     <w:tbl>
       <w:tblPr>
-        <w:tblStyle w:val="Tablaconcuadrcula"/>
+        <w:tblStyle w:val="TableGrid"/>
         <w:tblW w:w="0" w:type="auto"/>
         <w:tblLook w:val="04A0" w:firstRow="1" w:lastRow="0" w:firstColumn="1" w:lastColumn="0" w:noHBand="0" w:noVBand="1"/>
       </w:tblPr>
@@ -7105,7 +7114,7 @@
     </w:p>
     <w:tbl>
       <w:tblPr>
-        <w:tblStyle w:val="Tablaconcuadrcula"/>
+        <w:tblStyle w:val="TableGrid"/>
         <w:tblW w:w="0" w:type="auto"/>
         <w:tblLook w:val="04A0" w:firstRow="1" w:lastRow="0" w:firstColumn="1" w:lastColumn="0" w:noHBand="0" w:noVBand="1"/>
       </w:tblPr>
@@ -7711,7 +7720,7 @@
     </w:p>
     <w:tbl>
       <w:tblPr>
-        <w:tblStyle w:val="Tablaconcuadrcula"/>
+        <w:tblStyle w:val="TableGrid"/>
         <w:tblW w:w="0" w:type="auto"/>
         <w:tblLook w:val="04A0" w:firstRow="1" w:lastRow="0" w:firstColumn="1" w:lastColumn="0" w:noHBand="0" w:noVBand="1"/>
       </w:tblPr>
@@ -8051,15 +8060,15 @@
     </w:p>
     <w:p>
       <w:pPr>
-        <w:pStyle w:val="Ttulo3"/>
-        <w:rPr>
-          <w:rStyle w:val="nfasisintenso"/>
+        <w:pStyle w:val="Heading3"/>
+        <w:rPr>
+          <w:rStyle w:val="IntenseEmphasis"/>
           <w:sz w:val="40"/>
         </w:rPr>
       </w:pPr>
       <w:r>
         <w:rPr>
-          <w:rStyle w:val="nfasisintenso"/>
+          <w:rStyle w:val="IntenseEmphasis"/>
           <w:sz w:val="40"/>
         </w:rPr>
         <w:lastRenderedPageBreak/>
@@ -8069,13 +8078,13 @@
     <w:p>
       <w:pPr>
         <w:rPr>
-          <w:rStyle w:val="nfasisintenso"/>
+          <w:rStyle w:val="IntenseEmphasis"/>
           <w:sz w:val="36"/>
         </w:rPr>
       </w:pPr>
       <w:r>
         <w:rPr>
-          <w:rStyle w:val="nfasisintenso"/>
+          <w:rStyle w:val="IntenseEmphasis"/>
           <w:sz w:val="36"/>
         </w:rPr>
         <w:t>Resumen:</w:t>
@@ -14197,27 +14206,27 @@
     <w:p>
       <w:pPr>
         <w:rPr>
-          <w:rStyle w:val="nfasisintenso"/>
+          <w:rStyle w:val="IntenseEmphasis"/>
           <w:sz w:val="36"/>
         </w:rPr>
       </w:pPr>
       <w:r>
         <w:rPr>
-          <w:rStyle w:val="nfasisintenso"/>
+          <w:rStyle w:val="IntenseEmphasis"/>
           <w:sz w:val="36"/>
         </w:rPr>
         <w:t>Análisis de</w:t>
       </w:r>
       <w:r>
         <w:rPr>
-          <w:rStyle w:val="nfasisintenso"/>
+          <w:rStyle w:val="IntenseEmphasis"/>
           <w:sz w:val="36"/>
         </w:rPr>
         <w:t xml:space="preserve"> fallas</w:t>
       </w:r>
       <w:r>
         <w:rPr>
-          <w:rStyle w:val="nfasisintenso"/>
+          <w:rStyle w:val="IntenseEmphasis"/>
           <w:sz w:val="36"/>
         </w:rPr>
         <w:t xml:space="preserve"> cada programa: </w:t>
@@ -14225,7 +14234,7 @@
     </w:p>
     <w:p>
       <w:pPr>
-        <w:pStyle w:val="Prrafodelista"/>
+        <w:pStyle w:val="ListParagraph"/>
         <w:numPr>
           <w:ilvl w:val="0"/>
           <w:numId w:val="1"/>
@@ -14267,7 +14276,7 @@
     </w:p>
     <w:p>
       <w:pPr>
-        <w:pStyle w:val="Prrafodelista"/>
+        <w:pStyle w:val="ListParagraph"/>
         <w:numPr>
           <w:ilvl w:val="0"/>
           <w:numId w:val="1"/>
@@ -14563,7 +14572,7 @@
     </w:p>
     <w:p>
       <w:pPr>
-        <w:pStyle w:val="Prrafodelista"/>
+        <w:pStyle w:val="ListParagraph"/>
         <w:numPr>
           <w:ilvl w:val="0"/>
           <w:numId w:val="1"/>
@@ -14699,7 +14708,7 @@
     </w:p>
     <w:p>
       <w:pPr>
-        <w:pStyle w:val="Prrafodelista"/>
+        <w:pStyle w:val="ListParagraph"/>
         <w:numPr>
           <w:ilvl w:val="0"/>
           <w:numId w:val="1"/>
@@ -14788,7 +14797,7 @@
     </w:p>
     <w:p>
       <w:pPr>
-        <w:pStyle w:val="Prrafodelista"/>
+        <w:pStyle w:val="ListParagraph"/>
         <w:numPr>
           <w:ilvl w:val="0"/>
           <w:numId w:val="1"/>
@@ -14870,7 +14879,7 @@
     </w:p>
     <w:p>
       <w:pPr>
-        <w:pStyle w:val="Prrafodelista"/>
+        <w:pStyle w:val="ListParagraph"/>
         <w:numPr>
           <w:ilvl w:val="0"/>
           <w:numId w:val="1"/>
@@ -14999,7 +15008,7 @@
     </w:p>
     <w:p>
       <w:pPr>
-        <w:pStyle w:val="Prrafodelista"/>
+        <w:pStyle w:val="ListParagraph"/>
         <w:numPr>
           <w:ilvl w:val="0"/>
           <w:numId w:val="1"/>
@@ -15109,7 +15118,7 @@
     </w:p>
     <w:p>
       <w:pPr>
-        <w:pStyle w:val="Prrafodelista"/>
+        <w:pStyle w:val="ListParagraph"/>
         <w:numPr>
           <w:ilvl w:val="0"/>
           <w:numId w:val="1"/>
@@ -15145,7 +15154,7 @@
     </w:p>
     <w:p>
       <w:pPr>
-        <w:pStyle w:val="Prrafodelista"/>
+        <w:pStyle w:val="ListParagraph"/>
         <w:numPr>
           <w:ilvl w:val="0"/>
           <w:numId w:val="1"/>
@@ -15367,7 +15376,7 @@
 </file>
 
 <file path=word/endnotes.xml><?xml version="1.0" encoding="utf-8"?>
-<w:endnotes xmlns:wpc="http://schemas.microsoft.com/office/word/2010/wordprocessingCanvas" xmlns:mc="http://schemas.openxmlformats.org/markup-compatibility/2006" xmlns:o="urn:schemas-microsoft-com:office:office" xmlns:r="http://schemas.openxmlformats.org/officeDocument/2006/relationships" xmlns:m="http://schemas.openxmlformats.org/officeDocument/2006/math" xmlns:v="urn:schemas-microsoft-com:vml" xmlns:wp14="http://schemas.microsoft.com/office/word/2010/wordprocessingDrawing" xmlns:wp="http://schemas.openxmlformats.org/drawingml/2006/wordprocessingDrawing" xmlns:w10="urn:schemas-microsoft-com:office:word" xmlns:w="http://schemas.openxmlformats.org/wordprocessingml/2006/main" xmlns:w14="http://schemas.microsoft.com/office/word/2010/wordml" xmlns:w15="http://schemas.microsoft.com/office/word/2012/wordml" xmlns:wpg="http://schemas.microsoft.com/office/word/2010/wordprocessingGroup" xmlns:wpi="http://schemas.microsoft.com/office/word/2010/wordprocessingInk" xmlns:wne="http://schemas.microsoft.com/office/word/2006/wordml" xmlns:wps="http://schemas.microsoft.com/office/word/2010/wordprocessingShape" mc:Ignorable="w14 w15 wp14">
+<w:endnotes xmlns:wpc="http://schemas.microsoft.com/office/word/2010/wordprocessingCanvas" xmlns:cx="http://schemas.microsoft.com/office/drawing/2014/chartex" xmlns:cx1="http://schemas.microsoft.com/office/drawing/2015/9/8/chartex" xmlns:cx2="http://schemas.microsoft.com/office/drawing/2015/10/21/chartex" xmlns:cx3="http://schemas.microsoft.com/office/drawing/2016/5/9/chartex" xmlns:cx4="http://schemas.microsoft.com/office/drawing/2016/5/10/chartex" xmlns:cx5="http://schemas.microsoft.com/office/drawing/2016/5/11/chartex" xmlns:mc="http://schemas.openxmlformats.org/markup-compatibility/2006" xmlns:o="urn:schemas-microsoft-com:office:office" xmlns:r="http://schemas.openxmlformats.org/officeDocument/2006/relationships" xmlns:m="http://schemas.openxmlformats.org/officeDocument/2006/math" xmlns:v="urn:schemas-microsoft-com:vml" xmlns:wp14="http://schemas.microsoft.com/office/word/2010/wordprocessingDrawing" xmlns:wp="http://schemas.openxmlformats.org/drawingml/2006/wordprocessingDrawing" xmlns:w10="urn:schemas-microsoft-com:office:word" xmlns:w="http://schemas.openxmlformats.org/wordprocessingml/2006/main" xmlns:w14="http://schemas.microsoft.com/office/word/2010/wordml" xmlns:w15="http://schemas.microsoft.com/office/word/2012/wordml" xmlns:w16se="http://schemas.microsoft.com/office/word/2015/wordml/symex" xmlns:wpg="http://schemas.microsoft.com/office/word/2010/wordprocessingGroup" xmlns:wpi="http://schemas.microsoft.com/office/word/2010/wordprocessingInk" xmlns:wne="http://schemas.microsoft.com/office/word/2006/wordml" xmlns:wps="http://schemas.microsoft.com/office/word/2010/wordprocessingShape" mc:Ignorable="w14 w15 w16se wp14">
   <w:endnote w:type="separator" w:id="-1">
     <w:p>
       <w:pPr>
@@ -15392,7 +15401,7 @@
 </file>
 
 <file path=word/footnotes.xml><?xml version="1.0" encoding="utf-8"?>
-<w:footnotes xmlns:wpc="http://schemas.microsoft.com/office/word/2010/wordprocessingCanvas" xmlns:mc="http://schemas.openxmlformats.org/markup-compatibility/2006" xmlns:o="urn:schemas-microsoft-com:office:office" xmlns:r="http://schemas.openxmlformats.org/officeDocument/2006/relationships" xmlns:m="http://schemas.openxmlformats.org/officeDocument/2006/math" xmlns:v="urn:schemas-microsoft-com:vml" xmlns:wp14="http://schemas.microsoft.com/office/word/2010/wordprocessingDrawing" xmlns:wp="http://schemas.openxmlformats.org/drawingml/2006/wordprocessingDrawing" xmlns:w10="urn:schemas-microsoft-com:office:word" xmlns:w="http://schemas.openxmlformats.org/wordprocessingml/2006/main" xmlns:w14="http://schemas.microsoft.com/office/word/2010/wordml" xmlns:w15="http://schemas.microsoft.com/office/word/2012/wordml" xmlns:wpg="http://schemas.microsoft.com/office/word/2010/wordprocessingGroup" xmlns:wpi="http://schemas.microsoft.com/office/word/2010/wordprocessingInk" xmlns:wne="http://schemas.microsoft.com/office/word/2006/wordml" xmlns:wps="http://schemas.microsoft.com/office/word/2010/wordprocessingShape" mc:Ignorable="w14 w15 wp14">
+<w:footnotes xmlns:wpc="http://schemas.microsoft.com/office/word/2010/wordprocessingCanvas" xmlns:cx="http://schemas.microsoft.com/office/drawing/2014/chartex" xmlns:cx1="http://schemas.microsoft.com/office/drawing/2015/9/8/chartex" xmlns:cx2="http://schemas.microsoft.com/office/drawing/2015/10/21/chartex" xmlns:cx3="http://schemas.microsoft.com/office/drawing/2016/5/9/chartex" xmlns:cx4="http://schemas.microsoft.com/office/drawing/2016/5/10/chartex" xmlns:cx5="http://schemas.microsoft.com/office/drawing/2016/5/11/chartex" xmlns:mc="http://schemas.openxmlformats.org/markup-compatibility/2006" xmlns:o="urn:schemas-microsoft-com:office:office" xmlns:r="http://schemas.openxmlformats.org/officeDocument/2006/relationships" xmlns:m="http://schemas.openxmlformats.org/officeDocument/2006/math" xmlns:v="urn:schemas-microsoft-com:vml" xmlns:wp14="http://schemas.microsoft.com/office/word/2010/wordprocessingDrawing" xmlns:wp="http://schemas.openxmlformats.org/drawingml/2006/wordprocessingDrawing" xmlns:w10="urn:schemas-microsoft-com:office:word" xmlns:w="http://schemas.openxmlformats.org/wordprocessingml/2006/main" xmlns:w14="http://schemas.microsoft.com/office/word/2010/wordml" xmlns:w15="http://schemas.microsoft.com/office/word/2012/wordml" xmlns:w16se="http://schemas.microsoft.com/office/word/2015/wordml/symex" xmlns:wpg="http://schemas.microsoft.com/office/word/2010/wordprocessingGroup" xmlns:wpi="http://schemas.microsoft.com/office/word/2010/wordprocessingInk" xmlns:wne="http://schemas.microsoft.com/office/word/2006/wordml" xmlns:wps="http://schemas.microsoft.com/office/word/2010/wordprocessingShape" mc:Ignorable="w14 w15 w16se wp14">
   <w:footnote w:type="separator" w:id="-1">
     <w:p>
       <w:pPr>
@@ -15417,24 +15426,17 @@
 </file>
 
 <file path=word/header1.xml><?xml version="1.0" encoding="utf-8"?>
-<w:hdr xmlns:wpc="http://schemas.microsoft.com/office/word/2010/wordprocessingCanvas" xmlns:mc="http://schemas.openxmlformats.org/markup-compatibility/2006" xmlns:o="urn:schemas-microsoft-com:office:office" xmlns:r="http://schemas.openxmlformats.org/officeDocument/2006/relationships" xmlns:m="http://schemas.openxmlformats.org/officeDocument/2006/math" xmlns:v="urn:schemas-microsoft-com:vml" xmlns:wp14="http://schemas.microsoft.com/office/word/2010/wordprocessingDrawing" xmlns:wp="http://schemas.openxmlformats.org/drawingml/2006/wordprocessingDrawing" xmlns:w10="urn:schemas-microsoft-com:office:word" xmlns:w="http://schemas.openxmlformats.org/wordprocessingml/2006/main" xmlns:w14="http://schemas.microsoft.com/office/word/2010/wordml" xmlns:w15="http://schemas.microsoft.com/office/word/2012/wordml" xmlns:wpg="http://schemas.microsoft.com/office/word/2010/wordprocessingGroup" xmlns:wpi="http://schemas.microsoft.com/office/word/2010/wordprocessingInk" xmlns:wne="http://schemas.microsoft.com/office/word/2006/wordml" xmlns:wps="http://schemas.microsoft.com/office/word/2010/wordprocessingShape" mc:Ignorable="w14 w15 wp14">
+<w:hdr xmlns:wpc="http://schemas.microsoft.com/office/word/2010/wordprocessingCanvas" xmlns:cx="http://schemas.microsoft.com/office/drawing/2014/chartex" xmlns:cx1="http://schemas.microsoft.com/office/drawing/2015/9/8/chartex" xmlns:cx2="http://schemas.microsoft.com/office/drawing/2015/10/21/chartex" xmlns:cx3="http://schemas.microsoft.com/office/drawing/2016/5/9/chartex" xmlns:cx4="http://schemas.microsoft.com/office/drawing/2016/5/10/chartex" xmlns:cx5="http://schemas.microsoft.com/office/drawing/2016/5/11/chartex" xmlns:mc="http://schemas.openxmlformats.org/markup-compatibility/2006" xmlns:o="urn:schemas-microsoft-com:office:office" xmlns:r="http://schemas.openxmlformats.org/officeDocument/2006/relationships" xmlns:m="http://schemas.openxmlformats.org/officeDocument/2006/math" xmlns:v="urn:schemas-microsoft-com:vml" xmlns:wp14="http://schemas.microsoft.com/office/word/2010/wordprocessingDrawing" xmlns:wp="http://schemas.openxmlformats.org/drawingml/2006/wordprocessingDrawing" xmlns:w10="urn:schemas-microsoft-com:office:word" xmlns:w="http://schemas.openxmlformats.org/wordprocessingml/2006/main" xmlns:w14="http://schemas.microsoft.com/office/word/2010/wordml" xmlns:w15="http://schemas.microsoft.com/office/word/2012/wordml" xmlns:w16se="http://schemas.microsoft.com/office/word/2015/wordml/symex" xmlns:wpg="http://schemas.microsoft.com/office/word/2010/wordprocessingGroup" xmlns:wpi="http://schemas.microsoft.com/office/word/2010/wordprocessingInk" xmlns:wne="http://schemas.microsoft.com/office/word/2006/wordml" xmlns:wps="http://schemas.microsoft.com/office/word/2010/wordprocessingShape" mc:Ignorable="w14 w15 w16se wp14">
   <w:p>
     <w:pPr>
-      <w:pStyle w:val="Encabezado"/>
+      <w:pStyle w:val="Header"/>
     </w:pPr>
     <w:r>
       <w:tab/>
     </w:r>
     <w:r>
       <w:tab/>
-    </w:r>
-    <w:proofErr w:type="spellStart"/>
-    <w:r>
-      <w:t>Laurenti</w:t>
-    </w:r>
-    <w:proofErr w:type="spellEnd"/>
-    <w:r>
-      <w:t xml:space="preserve"> – </w:t>
+      <w:t xml:space="preserve">Laurenti – </w:t>
     </w:r>
     <w:proofErr w:type="spellStart"/>
     <w:r>
@@ -15462,8 +15464,8 @@
 </file>
 
 <file path=word/numbering.xml><?xml version="1.0" encoding="utf-8"?>
-<w:numbering xmlns:wpc="http://schemas.microsoft.com/office/word/2010/wordprocessingCanvas" xmlns:mc="http://schemas.openxmlformats.org/markup-compatibility/2006" xmlns:o="urn:schemas-microsoft-com:office:office" xmlns:r="http://schemas.openxmlformats.org/officeDocument/2006/relationships" xmlns:m="http://schemas.openxmlformats.org/officeDocument/2006/math" xmlns:v="urn:schemas-microsoft-com:vml" xmlns:wp14="http://schemas.microsoft.com/office/word/2010/wordprocessingDrawing" xmlns:wp="http://schemas.openxmlformats.org/drawingml/2006/wordprocessingDrawing" xmlns:w10="urn:schemas-microsoft-com:office:word" xmlns:w="http://schemas.openxmlformats.org/wordprocessingml/2006/main" xmlns:w14="http://schemas.microsoft.com/office/word/2010/wordml" xmlns:w15="http://schemas.microsoft.com/office/word/2012/wordml" xmlns:wpg="http://schemas.microsoft.com/office/word/2010/wordprocessingGroup" xmlns:wpi="http://schemas.microsoft.com/office/word/2010/wordprocessingInk" xmlns:wne="http://schemas.microsoft.com/office/word/2006/wordml" xmlns:wps="http://schemas.microsoft.com/office/word/2010/wordprocessingShape" mc:Ignorable="w14 w15 wp14">
-  <w:abstractNum w:abstractNumId="0">
+<w:numbering xmlns:wpc="http://schemas.microsoft.com/office/word/2010/wordprocessingCanvas" xmlns:cx="http://schemas.microsoft.com/office/drawing/2014/chartex" xmlns:cx1="http://schemas.microsoft.com/office/drawing/2015/9/8/chartex" xmlns:cx2="http://schemas.microsoft.com/office/drawing/2015/10/21/chartex" xmlns:cx3="http://schemas.microsoft.com/office/drawing/2016/5/9/chartex" xmlns:cx4="http://schemas.microsoft.com/office/drawing/2016/5/10/chartex" xmlns:cx5="http://schemas.microsoft.com/office/drawing/2016/5/11/chartex" xmlns:mc="http://schemas.openxmlformats.org/markup-compatibility/2006" xmlns:o="urn:schemas-microsoft-com:office:office" xmlns:r="http://schemas.openxmlformats.org/officeDocument/2006/relationships" xmlns:m="http://schemas.openxmlformats.org/officeDocument/2006/math" xmlns:v="urn:schemas-microsoft-com:vml" xmlns:wp14="http://schemas.microsoft.com/office/word/2010/wordprocessingDrawing" xmlns:wp="http://schemas.openxmlformats.org/drawingml/2006/wordprocessingDrawing" xmlns:w10="urn:schemas-microsoft-com:office:word" xmlns:w="http://schemas.openxmlformats.org/wordprocessingml/2006/main" xmlns:w14="http://schemas.microsoft.com/office/word/2010/wordml" xmlns:w15="http://schemas.microsoft.com/office/word/2012/wordml" xmlns:w16se="http://schemas.microsoft.com/office/word/2015/wordml/symex" xmlns:wpg="http://schemas.microsoft.com/office/word/2010/wordprocessingGroup" xmlns:wpi="http://schemas.microsoft.com/office/word/2010/wordprocessingInk" xmlns:wne="http://schemas.microsoft.com/office/word/2006/wordml" xmlns:wps="http://schemas.microsoft.com/office/word/2010/wordprocessingShape" mc:Ignorable="w14 w15 w16se wp14">
+  <w:abstractNum w:abstractNumId="0" w15:restartNumberingAfterBreak="0">
     <w:nsid w:val="72656498"/>
     <w:multiLevelType w:val="hybridMultilevel"/>
     <w:tmpl w:val="F34C6DBA"/>
@@ -15583,7 +15585,7 @@
 </file>
 
 <file path=word/styles.xml><?xml version="1.0" encoding="utf-8"?>
-<w:styles xmlns:mc="http://schemas.openxmlformats.org/markup-compatibility/2006" xmlns:r="http://schemas.openxmlformats.org/officeDocument/2006/relationships" xmlns:w="http://schemas.openxmlformats.org/wordprocessingml/2006/main" xmlns:w14="http://schemas.microsoft.com/office/word/2010/wordml" xmlns:w15="http://schemas.microsoft.com/office/word/2012/wordml" mc:Ignorable="w14 w15">
+<w:styles xmlns:mc="http://schemas.openxmlformats.org/markup-compatibility/2006" xmlns:r="http://schemas.openxmlformats.org/officeDocument/2006/relationships" xmlns:w="http://schemas.openxmlformats.org/wordprocessingml/2006/main" xmlns:w14="http://schemas.microsoft.com/office/word/2010/wordml" xmlns:w15="http://schemas.microsoft.com/office/word/2012/wordml" xmlns:w16se="http://schemas.microsoft.com/office/word/2015/wordml/symex" mc:Ignorable="w14 w15 w16se">
   <w:docDefaults>
     <w:rPrDefault>
       <w:rPr>
@@ -15599,7 +15601,7 @@
       </w:pPr>
     </w:pPrDefault>
   </w:docDefaults>
-  <w:latentStyles w:defLockedState="0" w:defUIPriority="99" w:defSemiHidden="0" w:defUnhideWhenUsed="0" w:defQFormat="0" w:count="371">
+  <w:latentStyles w:defLockedState="0" w:defUIPriority="99" w:defSemiHidden="0" w:defUnhideWhenUsed="0" w:defQFormat="0" w:count="374">
     <w:lsdException w:name="Normal" w:uiPriority="0" w:qFormat="1"/>
     <w:lsdException w:name="heading 1" w:uiPriority="9" w:qFormat="1"/>
     <w:lsdException w:name="heading 2" w:semiHidden="1" w:uiPriority="9" w:unhideWhenUsed="1" w:qFormat="1"/>
@@ -15971,17 +15973,20 @@
     <w:lsdException w:name="List Table 5 Dark Accent 6" w:uiPriority="50"/>
     <w:lsdException w:name="List Table 6 Colorful Accent 6" w:uiPriority="51"/>
     <w:lsdException w:name="List Table 7 Colorful Accent 6" w:uiPriority="52"/>
+    <w:lsdException w:name="Mention" w:semiHidden="1" w:unhideWhenUsed="1"/>
+    <w:lsdException w:name="Smart Hyperlink" w:semiHidden="1" w:unhideWhenUsed="1"/>
+    <w:lsdException w:name="Hashtag" w:semiHidden="1" w:unhideWhenUsed="1"/>
   </w:latentStyles>
   <w:style w:type="paragraph" w:default="1" w:styleId="Normal">
     <w:name w:val="Normal"/>
     <w:qFormat/>
     <w:rsid w:val="002D34B6"/>
   </w:style>
-  <w:style w:type="paragraph" w:styleId="Ttulo1">
+  <w:style w:type="paragraph" w:styleId="Heading1">
     <w:name w:val="heading 1"/>
     <w:basedOn w:val="Normal"/>
     <w:next w:val="Normal"/>
-    <w:link w:val="Ttulo1Car"/>
+    <w:link w:val="Heading1Char"/>
     <w:uiPriority w:val="9"/>
     <w:qFormat/>
     <w:rsid w:val="008A0709"/>
@@ -15998,11 +16003,11 @@
       <w:szCs w:val="32"/>
     </w:rPr>
   </w:style>
-  <w:style w:type="paragraph" w:styleId="Ttulo2">
+  <w:style w:type="paragraph" w:styleId="Heading2">
     <w:name w:val="heading 2"/>
     <w:basedOn w:val="Normal"/>
     <w:next w:val="Normal"/>
-    <w:link w:val="Ttulo2Car"/>
+    <w:link w:val="Heading2Char"/>
     <w:uiPriority w:val="9"/>
     <w:unhideWhenUsed/>
     <w:qFormat/>
@@ -16020,11 +16025,11 @@
       <w:szCs w:val="26"/>
     </w:rPr>
   </w:style>
-  <w:style w:type="paragraph" w:styleId="Ttulo3">
+  <w:style w:type="paragraph" w:styleId="Heading3">
     <w:name w:val="heading 3"/>
     <w:basedOn w:val="Normal"/>
     <w:next w:val="Normal"/>
-    <w:link w:val="Ttulo3Car"/>
+    <w:link w:val="Heading3Char"/>
     <w:uiPriority w:val="9"/>
     <w:unhideWhenUsed/>
     <w:qFormat/>
@@ -16042,13 +16047,13 @@
       <w:szCs w:val="24"/>
     </w:rPr>
   </w:style>
-  <w:style w:type="character" w:default="1" w:styleId="Fuentedeprrafopredeter">
+  <w:style w:type="character" w:default="1" w:styleId="DefaultParagraphFont">
     <w:name w:val="Default Paragraph Font"/>
     <w:uiPriority w:val="1"/>
     <w:semiHidden/>
     <w:unhideWhenUsed/>
   </w:style>
-  <w:style w:type="table" w:default="1" w:styleId="Tablanormal">
+  <w:style w:type="table" w:default="1" w:styleId="TableNormal">
     <w:name w:val="Normal Table"/>
     <w:uiPriority w:val="99"/>
     <w:semiHidden/>
@@ -16063,22 +16068,21 @@
       </w:tblCellMar>
     </w:tblPr>
   </w:style>
-  <w:style w:type="numbering" w:default="1" w:styleId="Sinlista">
+  <w:style w:type="numbering" w:default="1" w:styleId="NoList">
     <w:name w:val="No List"/>
     <w:uiPriority w:val="99"/>
     <w:semiHidden/>
     <w:unhideWhenUsed/>
   </w:style>
-  <w:style w:type="table" w:styleId="Tablaconcuadrcula">
+  <w:style w:type="table" w:styleId="TableGrid">
     <w:name w:val="Table Grid"/>
-    <w:basedOn w:val="Tablanormal"/>
+    <w:basedOn w:val="TableNormal"/>
     <w:uiPriority w:val="39"/>
     <w:rsid w:val="00342AB6"/>
     <w:pPr>
       <w:spacing w:after="0" w:line="240" w:lineRule="auto"/>
     </w:pPr>
     <w:tblPr>
-      <w:tblInd w:w="0" w:type="dxa"/>
       <w:tblBorders>
         <w:top w:val="single" w:sz="4" w:space="0" w:color="auto"/>
         <w:left w:val="single" w:sz="4" w:space="0" w:color="auto"/>
@@ -16087,15 +16091,9 @@
         <w:insideH w:val="single" w:sz="4" w:space="0" w:color="auto"/>
         <w:insideV w:val="single" w:sz="4" w:space="0" w:color="auto"/>
       </w:tblBorders>
-      <w:tblCellMar>
-        <w:top w:w="0" w:type="dxa"/>
-        <w:left w:w="108" w:type="dxa"/>
-        <w:bottom w:w="0" w:type="dxa"/>
-        <w:right w:w="108" w:type="dxa"/>
-      </w:tblCellMar>
     </w:tblPr>
   </w:style>
-  <w:style w:type="paragraph" w:styleId="Prrafodelista">
+  <w:style w:type="paragraph" w:styleId="ListParagraph">
     <w:name w:val="List Paragraph"/>
     <w:basedOn w:val="Normal"/>
     <w:uiPriority w:val="34"/>
@@ -16106,10 +16104,10 @@
       <w:contextualSpacing/>
     </w:pPr>
   </w:style>
-  <w:style w:type="paragraph" w:styleId="Encabezado">
+  <w:style w:type="paragraph" w:styleId="Header">
     <w:name w:val="header"/>
     <w:basedOn w:val="Normal"/>
-    <w:link w:val="EncabezadoCar"/>
+    <w:link w:val="HeaderChar"/>
     <w:uiPriority w:val="99"/>
     <w:unhideWhenUsed/>
     <w:rsid w:val="00F27531"/>
@@ -16121,17 +16119,17 @@
       <w:spacing w:after="0" w:line="240" w:lineRule="auto"/>
     </w:pPr>
   </w:style>
-  <w:style w:type="character" w:customStyle="1" w:styleId="EncabezadoCar">
-    <w:name w:val="Encabezado Car"/>
-    <w:basedOn w:val="Fuentedeprrafopredeter"/>
-    <w:link w:val="Encabezado"/>
+  <w:style w:type="character" w:customStyle="1" w:styleId="HeaderChar">
+    <w:name w:val="Header Char"/>
+    <w:basedOn w:val="DefaultParagraphFont"/>
+    <w:link w:val="Header"/>
     <w:uiPriority w:val="99"/>
     <w:rsid w:val="00F27531"/>
   </w:style>
-  <w:style w:type="paragraph" w:styleId="Piedepgina">
+  <w:style w:type="paragraph" w:styleId="Footer">
     <w:name w:val="footer"/>
     <w:basedOn w:val="Normal"/>
-    <w:link w:val="PiedepginaCar"/>
+    <w:link w:val="FooterChar"/>
     <w:uiPriority w:val="99"/>
     <w:unhideWhenUsed/>
     <w:rsid w:val="00F27531"/>
@@ -16143,17 +16141,17 @@
       <w:spacing w:after="0" w:line="240" w:lineRule="auto"/>
     </w:pPr>
   </w:style>
-  <w:style w:type="character" w:customStyle="1" w:styleId="PiedepginaCar">
-    <w:name w:val="Pie de página Car"/>
-    <w:basedOn w:val="Fuentedeprrafopredeter"/>
-    <w:link w:val="Piedepgina"/>
+  <w:style w:type="character" w:customStyle="1" w:styleId="FooterChar">
+    <w:name w:val="Footer Char"/>
+    <w:basedOn w:val="DefaultParagraphFont"/>
+    <w:link w:val="Footer"/>
     <w:uiPriority w:val="99"/>
     <w:rsid w:val="00F27531"/>
   </w:style>
-  <w:style w:type="character" w:customStyle="1" w:styleId="Ttulo1Car">
-    <w:name w:val="Título 1 Car"/>
-    <w:basedOn w:val="Fuentedeprrafopredeter"/>
-    <w:link w:val="Ttulo1"/>
+  <w:style w:type="character" w:customStyle="1" w:styleId="Heading1Char">
+    <w:name w:val="Heading 1 Char"/>
+    <w:basedOn w:val="DefaultParagraphFont"/>
+    <w:link w:val="Heading1"/>
     <w:uiPriority w:val="9"/>
     <w:rsid w:val="008A0709"/>
     <w:rPr>
@@ -16163,10 +16161,10 @@
       <w:szCs w:val="32"/>
     </w:rPr>
   </w:style>
-  <w:style w:type="character" w:customStyle="1" w:styleId="Ttulo2Car">
-    <w:name w:val="Título 2 Car"/>
-    <w:basedOn w:val="Fuentedeprrafopredeter"/>
-    <w:link w:val="Ttulo2"/>
+  <w:style w:type="character" w:customStyle="1" w:styleId="Heading2Char">
+    <w:name w:val="Heading 2 Char"/>
+    <w:basedOn w:val="DefaultParagraphFont"/>
+    <w:link w:val="Heading2"/>
     <w:uiPriority w:val="9"/>
     <w:rsid w:val="00121555"/>
     <w:rPr>
@@ -16176,11 +16174,11 @@
       <w:szCs w:val="26"/>
     </w:rPr>
   </w:style>
-  <w:style w:type="paragraph" w:styleId="Puesto">
+  <w:style w:type="paragraph" w:styleId="Title">
     <w:name w:val="Title"/>
     <w:basedOn w:val="Normal"/>
     <w:next w:val="Normal"/>
-    <w:link w:val="PuestoCar"/>
+    <w:link w:val="TitleChar"/>
     <w:uiPriority w:val="10"/>
     <w:qFormat/>
     <w:rsid w:val="00121555"/>
@@ -16196,10 +16194,10 @@
       <w:szCs w:val="56"/>
     </w:rPr>
   </w:style>
-  <w:style w:type="character" w:customStyle="1" w:styleId="PuestoCar">
-    <w:name w:val="Puesto Car"/>
-    <w:basedOn w:val="Fuentedeprrafopredeter"/>
-    <w:link w:val="Puesto"/>
+  <w:style w:type="character" w:customStyle="1" w:styleId="TitleChar">
+    <w:name w:val="Title Char"/>
+    <w:basedOn w:val="DefaultParagraphFont"/>
+    <w:link w:val="Title"/>
     <w:uiPriority w:val="10"/>
     <w:rsid w:val="00121555"/>
     <w:rPr>
@@ -16210,10 +16208,10 @@
       <w:szCs w:val="56"/>
     </w:rPr>
   </w:style>
-  <w:style w:type="character" w:customStyle="1" w:styleId="Ttulo3Car">
-    <w:name w:val="Título 3 Car"/>
-    <w:basedOn w:val="Fuentedeprrafopredeter"/>
-    <w:link w:val="Ttulo3"/>
+  <w:style w:type="character" w:customStyle="1" w:styleId="Heading3Char">
+    <w:name w:val="Heading 3 Char"/>
+    <w:basedOn w:val="DefaultParagraphFont"/>
+    <w:link w:val="Heading3"/>
     <w:uiPriority w:val="9"/>
     <w:rsid w:val="001B262B"/>
     <w:rPr>
@@ -16223,9 +16221,9 @@
       <w:szCs w:val="24"/>
     </w:rPr>
   </w:style>
-  <w:style w:type="character" w:styleId="nfasisintenso">
+  <w:style w:type="character" w:styleId="IntenseEmphasis">
     <w:name w:val="Intense Emphasis"/>
-    <w:basedOn w:val="Fuentedeprrafopredeter"/>
+    <w:basedOn w:val="DefaultParagraphFont"/>
     <w:uiPriority w:val="21"/>
     <w:qFormat/>
     <w:rsid w:val="001B262B"/>
@@ -16235,9 +16233,9 @@
       <w:color w:val="5B9BD5" w:themeColor="accent1"/>
     </w:rPr>
   </w:style>
-  <w:style w:type="paragraph" w:styleId="TtulodeTDC">
+  <w:style w:type="paragraph" w:styleId="TOCHeading">
     <w:name w:val="TOC Heading"/>
-    <w:basedOn w:val="Ttulo1"/>
+    <w:basedOn w:val="Heading1"/>
     <w:next w:val="Normal"/>
     <w:uiPriority w:val="39"/>
     <w:unhideWhenUsed/>
@@ -16250,7 +16248,7 @@
       <w:lang w:eastAsia="es-AR"/>
     </w:rPr>
   </w:style>
-  <w:style w:type="paragraph" w:styleId="TDC2">
+  <w:style w:type="paragraph" w:styleId="TOC2">
     <w:name w:val="toc 2"/>
     <w:basedOn w:val="Normal"/>
     <w:next w:val="Normal"/>
@@ -16263,7 +16261,7 @@
       <w:ind w:left="220"/>
     </w:pPr>
   </w:style>
-  <w:style w:type="paragraph" w:styleId="TDC1">
+  <w:style w:type="paragraph" w:styleId="TOC1">
     <w:name w:val="toc 1"/>
     <w:basedOn w:val="Normal"/>
     <w:next w:val="Normal"/>
@@ -16275,7 +16273,7 @@
       <w:spacing w:after="100"/>
     </w:pPr>
   </w:style>
-  <w:style w:type="paragraph" w:styleId="TDC3">
+  <w:style w:type="paragraph" w:styleId="TOC3">
     <w:name w:val="toc 3"/>
     <w:basedOn w:val="Normal"/>
     <w:next w:val="Normal"/>
@@ -16288,9 +16286,9 @@
       <w:ind w:left="440"/>
     </w:pPr>
   </w:style>
-  <w:style w:type="character" w:styleId="Hipervnculo">
+  <w:style w:type="character" w:styleId="Hyperlink">
     <w:name w:val="Hyperlink"/>
-    <w:basedOn w:val="Fuentedeprrafopredeter"/>
+    <w:basedOn w:val="DefaultParagraphFont"/>
     <w:uiPriority w:val="99"/>
     <w:unhideWhenUsed/>
     <w:rsid w:val="00D7356F"/>
@@ -16299,9 +16297,9 @@
       <w:u w:val="single"/>
     </w:rPr>
   </w:style>
-  <w:style w:type="character" w:styleId="Hipervnculovisitado">
+  <w:style w:type="character" w:styleId="FollowedHyperlink">
     <w:name w:val="FollowedHyperlink"/>
-    <w:basedOn w:val="Fuentedeprrafopredeter"/>
+    <w:basedOn w:val="DefaultParagraphFont"/>
     <w:uiPriority w:val="99"/>
     <w:semiHidden/>
     <w:unhideWhenUsed/>
@@ -16311,7 +16309,7 @@
       <w:u w:val="single"/>
     </w:rPr>
   </w:style>
-  <w:style w:type="paragraph" w:styleId="ndice1">
+  <w:style w:type="paragraph" w:styleId="Index1">
     <w:name w:val="index 1"/>
     <w:basedOn w:val="Normal"/>
     <w:next w:val="Normal"/>
@@ -16594,7 +16592,7 @@
 </file>
 
 <file path=customXml/itemProps1.xml><?xml version="1.0" encoding="utf-8"?>
-<ds:datastoreItem xmlns:ds="http://schemas.openxmlformats.org/officeDocument/2006/customXml" ds:itemID="{967E189C-A093-4A50-9CFF-E300444B0DE3}">
+<ds:datastoreItem xmlns:ds="http://schemas.openxmlformats.org/officeDocument/2006/customXml" ds:itemID="{0C224883-D6A4-4D5F-B471-AB1293AC008D}">
   <ds:schemaRefs>
     <ds:schemaRef ds:uri="http://schemas.openxmlformats.org/officeDocument/2006/bibliography"/>
   </ds:schemaRefs>

</xml_diff>

<commit_message>
# agregados y 17 Borrado
</commit_message>
<xml_diff>
--- a/Casos de Prueba/TP1 Prueba de Software.docx
+++ b/Casos de Prueba/TP1 Prueba de Software.docx
@@ -1,6 +1,6 @@
 
 <file path=word/document.xml><?xml version="1.0" encoding="utf-8"?>
-<w:document xmlns:wpc="http://schemas.microsoft.com/office/word/2010/wordprocessingCanvas" xmlns:cx="http://schemas.microsoft.com/office/drawing/2014/chartex" xmlns:cx1="http://schemas.microsoft.com/office/drawing/2015/9/8/chartex" xmlns:cx2="http://schemas.microsoft.com/office/drawing/2015/10/21/chartex" xmlns:cx3="http://schemas.microsoft.com/office/drawing/2016/5/9/chartex" xmlns:cx4="http://schemas.microsoft.com/office/drawing/2016/5/10/chartex" xmlns:cx5="http://schemas.microsoft.com/office/drawing/2016/5/11/chartex" xmlns:mc="http://schemas.openxmlformats.org/markup-compatibility/2006" xmlns:o="urn:schemas-microsoft-com:office:office" xmlns:r="http://schemas.openxmlformats.org/officeDocument/2006/relationships" xmlns:m="http://schemas.openxmlformats.org/officeDocument/2006/math" xmlns:v="urn:schemas-microsoft-com:vml" xmlns:wp14="http://schemas.microsoft.com/office/word/2010/wordprocessingDrawing" xmlns:wp="http://schemas.openxmlformats.org/drawingml/2006/wordprocessingDrawing" xmlns:w10="urn:schemas-microsoft-com:office:word" xmlns:w="http://schemas.openxmlformats.org/wordprocessingml/2006/main" xmlns:w14="http://schemas.microsoft.com/office/word/2010/wordml" xmlns:w15="http://schemas.microsoft.com/office/word/2012/wordml" xmlns:w16se="http://schemas.microsoft.com/office/word/2015/wordml/symex" xmlns:wpg="http://schemas.microsoft.com/office/word/2010/wordprocessingGroup" xmlns:wpi="http://schemas.microsoft.com/office/word/2010/wordprocessingInk" xmlns:wne="http://schemas.microsoft.com/office/word/2006/wordml" xmlns:wps="http://schemas.microsoft.com/office/word/2010/wordprocessingShape" mc:Ignorable="w14 w15 w16se wp14">
+<w:document xmlns:wpc="http://schemas.microsoft.com/office/word/2010/wordprocessingCanvas" xmlns:mc="http://schemas.openxmlformats.org/markup-compatibility/2006" xmlns:o="urn:schemas-microsoft-com:office:office" xmlns:r="http://schemas.openxmlformats.org/officeDocument/2006/relationships" xmlns:m="http://schemas.openxmlformats.org/officeDocument/2006/math" xmlns:v="urn:schemas-microsoft-com:vml" xmlns:wp14="http://schemas.microsoft.com/office/word/2010/wordprocessingDrawing" xmlns:wp="http://schemas.openxmlformats.org/drawingml/2006/wordprocessingDrawing" xmlns:w10="urn:schemas-microsoft-com:office:word" xmlns:w="http://schemas.openxmlformats.org/wordprocessingml/2006/main" xmlns:w14="http://schemas.microsoft.com/office/word/2010/wordml" xmlns:w15="http://schemas.microsoft.com/office/word/2012/wordml" xmlns:wpg="http://schemas.microsoft.com/office/word/2010/wordprocessingGroup" xmlns:wpi="http://schemas.microsoft.com/office/word/2010/wordprocessingInk" xmlns:wne="http://schemas.microsoft.com/office/word/2006/wordml" xmlns:wps="http://schemas.microsoft.com/office/word/2010/wordprocessingShape" mc:Ignorable="w14 w15 wp14">
   <w:body>
     <w:p>
       <w:pPr>
@@ -34,7 +34,7 @@
     </w:p>
     <w:p>
       <w:pPr>
-        <w:pStyle w:val="Title"/>
+        <w:pStyle w:val="Puesto"/>
         <w:jc w:val="center"/>
       </w:pPr>
       <w:r>
@@ -43,7 +43,7 @@
     </w:p>
     <w:p>
       <w:pPr>
-        <w:pStyle w:val="Title"/>
+        <w:pStyle w:val="Puesto"/>
         <w:jc w:val="center"/>
         <w:rPr>
           <w:sz w:val="52"/>
@@ -58,7 +58,7 @@
     </w:p>
     <w:p>
       <w:pPr>
-        <w:pStyle w:val="Title"/>
+        <w:pStyle w:val="Puesto"/>
         <w:jc w:val="center"/>
         <w:rPr>
           <w:sz w:val="40"/>
@@ -143,12 +143,12 @@
     </w:p>
     <w:p>
       <w:pPr>
-        <w:pStyle w:val="Heading2"/>
+        <w:pStyle w:val="Ttulo2"/>
       </w:pPr>
     </w:p>
     <w:p>
       <w:pPr>
-        <w:pStyle w:val="Heading2"/>
+        <w:pStyle w:val="Ttulo2"/>
       </w:pPr>
       <w:r>
         <w:t>Integrantes:</w:t>
@@ -195,7 +195,7 @@
     </w:p>
     <w:p>
       <w:pPr>
-        <w:pStyle w:val="Heading2"/>
+        <w:pStyle w:val="Ttulo2"/>
       </w:pPr>
       <w:r>
         <w:t>Cursada:</w:t>
@@ -220,7 +220,7 @@
     </w:p>
     <w:p>
       <w:pPr>
-        <w:pStyle w:val="Heading1"/>
+        <w:pStyle w:val="Ttulo1"/>
       </w:pPr>
       <w:r>
         <w:lastRenderedPageBreak/>
@@ -278,6 +278,12 @@
           <w:b/>
         </w:rPr>
         <w:lastRenderedPageBreak/>
+        <w:t>#</w:t>
+      </w:r>
+      <w:r>
+        <w:rPr>
+          <w:b/>
+        </w:rPr>
         <w:t>01 Caso</w:t>
       </w:r>
       <w:r>
@@ -306,7 +312,7 @@
     </w:p>
     <w:tbl>
       <w:tblPr>
-        <w:tblStyle w:val="TableGrid"/>
+        <w:tblStyle w:val="Tablaconcuadrcula"/>
         <w:tblW w:w="0" w:type="auto"/>
         <w:tblLook w:val="04A0" w:firstRow="1" w:lastRow="0" w:firstColumn="1" w:lastColumn="0" w:noHBand="0" w:noVBand="1"/>
       </w:tblPr>
@@ -624,6 +630,12 @@
         <w:rPr>
           <w:b/>
         </w:rPr>
+        <w:t>#</w:t>
+      </w:r>
+      <w:r>
+        <w:rPr>
+          <w:b/>
+        </w:rPr>
         <w:t>02 Caso:</w:t>
       </w:r>
       <w:r>
@@ -652,7 +664,7 @@
     </w:p>
     <w:tbl>
       <w:tblPr>
-        <w:tblStyle w:val="TableGrid"/>
+        <w:tblStyle w:val="Tablaconcuadrcula"/>
         <w:tblW w:w="0" w:type="auto"/>
         <w:tblLook w:val="04A0" w:firstRow="1" w:lastRow="0" w:firstColumn="1" w:lastColumn="0" w:noHBand="0" w:noVBand="1"/>
       </w:tblPr>
@@ -928,6 +940,12 @@
         <w:rPr>
           <w:b/>
         </w:rPr>
+        <w:t>#</w:t>
+      </w:r>
+      <w:r>
+        <w:rPr>
+          <w:b/>
+        </w:rPr>
         <w:t>03 Caso: Búsqueda desordenada</w:t>
       </w:r>
     </w:p>
@@ -967,7 +985,7 @@
     </w:p>
     <w:tbl>
       <w:tblPr>
-        <w:tblStyle w:val="TableGrid"/>
+        <w:tblStyle w:val="Tablaconcuadrcula"/>
         <w:tblW w:w="0" w:type="auto"/>
         <w:tblLook w:val="04A0" w:firstRow="1" w:lastRow="0" w:firstColumn="1" w:lastColumn="0" w:noHBand="0" w:noVBand="1"/>
       </w:tblPr>
@@ -1292,6 +1310,12 @@
           <w:b/>
         </w:rPr>
         <w:lastRenderedPageBreak/>
+        <w:t>#</w:t>
+      </w:r>
+      <w:r>
+        <w:rPr>
+          <w:b/>
+        </w:rPr>
         <w:t>04 Caso</w:t>
       </w:r>
       <w:r>
@@ -1332,7 +1356,7 @@
     </w:p>
     <w:tbl>
       <w:tblPr>
-        <w:tblStyle w:val="TableGrid"/>
+        <w:tblStyle w:val="Tablaconcuadrcula"/>
         <w:tblW w:w="0" w:type="auto"/>
         <w:tblLook w:val="04A0" w:firstRow="1" w:lastRow="0" w:firstColumn="1" w:lastColumn="0" w:noHBand="0" w:noVBand="1"/>
       </w:tblPr>
@@ -1658,6 +1682,12 @@
         <w:rPr>
           <w:b/>
         </w:rPr>
+        <w:t>#</w:t>
+      </w:r>
+      <w:r>
+        <w:rPr>
+          <w:b/>
+        </w:rPr>
         <w:t>0</w:t>
       </w:r>
       <w:r>
@@ -1698,7 +1728,7 @@
     </w:p>
     <w:tbl>
       <w:tblPr>
-        <w:tblStyle w:val="TableGrid"/>
+        <w:tblStyle w:val="Tablaconcuadrcula"/>
         <w:tblW w:w="0" w:type="auto"/>
         <w:tblLook w:val="04A0" w:firstRow="1" w:lastRow="0" w:firstColumn="1" w:lastColumn="0" w:noHBand="0" w:noVBand="1"/>
       </w:tblPr>
@@ -2031,6 +2061,12 @@
         <w:rPr>
           <w:b/>
         </w:rPr>
+        <w:t>#</w:t>
+      </w:r>
+      <w:r>
+        <w:rPr>
+          <w:b/>
+        </w:rPr>
         <w:t>06 Caso: Apariciones superpuestas</w:t>
       </w:r>
     </w:p>
@@ -2056,7 +2092,7 @@
     </w:p>
     <w:tbl>
       <w:tblPr>
-        <w:tblStyle w:val="TableGrid"/>
+        <w:tblStyle w:val="Tablaconcuadrcula"/>
         <w:tblW w:w="0" w:type="auto"/>
         <w:tblLook w:val="04A0" w:firstRow="1" w:lastRow="0" w:firstColumn="1" w:lastColumn="0" w:noHBand="0" w:noVBand="1"/>
       </w:tblPr>
@@ -2385,6 +2421,12 @@
         <w:rPr>
           <w:b/>
         </w:rPr>
+        <w:t>#</w:t>
+      </w:r>
+      <w:r>
+        <w:rPr>
+          <w:b/>
+        </w:rPr>
         <w:t>07 Caso: Más de 9 dígitos en ambos números</w:t>
       </w:r>
     </w:p>
@@ -2410,7 +2452,7 @@
     </w:p>
     <w:tbl>
       <w:tblPr>
-        <w:tblStyle w:val="TableGrid"/>
+        <w:tblStyle w:val="Tablaconcuadrcula"/>
         <w:tblW w:w="10239" w:type="dxa"/>
         <w:tblLook w:val="04A0" w:firstRow="1" w:lastRow="0" w:firstColumn="1" w:lastColumn="0" w:noHBand="0" w:noVBand="1"/>
       </w:tblPr>
@@ -2754,6 +2796,12 @@
         <w:rPr>
           <w:b/>
         </w:rPr>
+        <w:t>#</w:t>
+      </w:r>
+      <w:r>
+        <w:rPr>
+          <w:b/>
+        </w:rPr>
         <w:t>08 Caso: Comparación hasta N dígitos</w:t>
       </w:r>
     </w:p>
@@ -2787,7 +2835,7 @@
     </w:p>
     <w:tbl>
       <w:tblPr>
-        <w:tblStyle w:val="TableGrid"/>
+        <w:tblStyle w:val="Tablaconcuadrcula"/>
         <w:tblW w:w="0" w:type="auto"/>
         <w:tblLook w:val="04A0" w:firstRow="1" w:lastRow="0" w:firstColumn="1" w:lastColumn="0" w:noHBand="0" w:noVBand="1"/>
       </w:tblPr>
@@ -3110,6 +3158,12 @@
         <w:rPr>
           <w:b/>
         </w:rPr>
+        <w:t>#</w:t>
+      </w:r>
+      <w:r>
+        <w:rPr>
+          <w:b/>
+        </w:rPr>
         <w:t xml:space="preserve">09 Caso: </w:t>
       </w:r>
       <w:r>
@@ -3172,6 +3226,13 @@
           <w:b/>
           <w:color w:val="000000" w:themeColor="text1"/>
         </w:rPr>
+        <w:t>#</w:t>
+      </w:r>
+      <w:r>
+        <w:rPr>
+          <w:b/>
+          <w:color w:val="000000" w:themeColor="text1"/>
+        </w:rPr>
         <w:t>10 Caso:</w:t>
       </w:r>
       <w:r>
@@ -3227,7 +3288,7 @@
     </w:p>
     <w:tbl>
       <w:tblPr>
-        <w:tblStyle w:val="TableGrid"/>
+        <w:tblStyle w:val="Tablaconcuadrcula"/>
         <w:tblW w:w="0" w:type="auto"/>
         <w:tblLook w:val="04A0" w:firstRow="1" w:lastRow="0" w:firstColumn="1" w:lastColumn="0" w:noHBand="0" w:noVBand="1"/>
       </w:tblPr>
@@ -3845,6 +3906,13 @@
           <w:b/>
           <w:color w:val="000000" w:themeColor="text1"/>
         </w:rPr>
+        <w:t>#</w:t>
+      </w:r>
+      <w:r>
+        <w:rPr>
+          <w:b/>
+          <w:color w:val="000000" w:themeColor="text1"/>
+        </w:rPr>
         <w:t>11 Caso: Búsqueda desordenada</w:t>
       </w:r>
     </w:p>
@@ -3875,7 +3943,7 @@
     </w:p>
     <w:tbl>
       <w:tblPr>
-        <w:tblStyle w:val="TableGrid"/>
+        <w:tblStyle w:val="Tablaconcuadrcula"/>
         <w:tblW w:w="0" w:type="auto"/>
         <w:tblLook w:val="04A0" w:firstRow="1" w:lastRow="0" w:firstColumn="1" w:lastColumn="0" w:noHBand="0" w:noVBand="1"/>
       </w:tblPr>
@@ -4492,6 +4560,13 @@
           <w:color w:val="000000" w:themeColor="text1"/>
         </w:rPr>
         <w:lastRenderedPageBreak/>
+        <w:t>#</w:t>
+      </w:r>
+      <w:r>
+        <w:rPr>
+          <w:b/>
+          <w:color w:val="000000" w:themeColor="text1"/>
+        </w:rPr>
         <w:t xml:space="preserve">12 Caso: </w:t>
       </w:r>
       <w:r>
@@ -4540,7 +4615,7 @@
     </w:p>
     <w:tbl>
       <w:tblPr>
-        <w:tblStyle w:val="TableGrid"/>
+        <w:tblStyle w:val="Tablaconcuadrcula"/>
         <w:tblW w:w="0" w:type="auto"/>
         <w:tblLook w:val="04A0" w:firstRow="1" w:lastRow="0" w:firstColumn="1" w:lastColumn="0" w:noHBand="0" w:noVBand="1"/>
       </w:tblPr>
@@ -5158,6 +5233,13 @@
           <w:b/>
           <w:color w:val="000000" w:themeColor="text1"/>
         </w:rPr>
+        <w:t>#</w:t>
+      </w:r>
+      <w:r>
+        <w:rPr>
+          <w:b/>
+          <w:color w:val="000000" w:themeColor="text1"/>
+        </w:rPr>
         <w:t>13 Caso</w:t>
       </w:r>
       <w:r>
@@ -5199,7 +5281,7 @@
     </w:p>
     <w:tbl>
       <w:tblPr>
-        <w:tblStyle w:val="TableGrid"/>
+        <w:tblStyle w:val="Tablaconcuadrcula"/>
         <w:tblW w:w="0" w:type="auto"/>
         <w:tblLook w:val="04A0" w:firstRow="1" w:lastRow="0" w:firstColumn="1" w:lastColumn="0" w:noHBand="0" w:noVBand="1"/>
       </w:tblPr>
@@ -5817,6 +5899,13 @@
           <w:b/>
           <w:color w:val="000000" w:themeColor="text1"/>
         </w:rPr>
+        <w:t>#</w:t>
+      </w:r>
+      <w:r>
+        <w:rPr>
+          <w:b/>
+          <w:color w:val="000000" w:themeColor="text1"/>
+        </w:rPr>
         <w:t>14 Caso: Limite de M dígitos</w:t>
       </w:r>
     </w:p>
@@ -5844,15 +5933,13 @@
       <w:r>
         <w:t>, en este caso M &gt;= 8</w:t>
       </w:r>
-      <w:bookmarkStart w:id="0" w:name="_GoBack"/>
-      <w:bookmarkEnd w:id="0"/>
       <w:r>
         <w:t>.</w:t>
       </w:r>
     </w:p>
     <w:tbl>
       <w:tblPr>
-        <w:tblStyle w:val="TableGrid"/>
+        <w:tblStyle w:val="Tablaconcuadrcula"/>
         <w:tblW w:w="0" w:type="auto"/>
         <w:tblLook w:val="04A0" w:firstRow="1" w:lastRow="0" w:firstColumn="1" w:lastColumn="0" w:noHBand="0" w:noVBand="1"/>
       </w:tblPr>
@@ -6447,6 +6534,13 @@
           <w:color w:val="000000" w:themeColor="text1"/>
         </w:rPr>
         <w:lastRenderedPageBreak/>
+        <w:t>#</w:t>
+      </w:r>
+      <w:r>
+        <w:rPr>
+          <w:b/>
+          <w:color w:val="000000" w:themeColor="text1"/>
+        </w:rPr>
         <w:t>15 Caso: Múltiples repeticiones desordenadas</w:t>
       </w:r>
     </w:p>
@@ -6468,7 +6562,7 @@
     </w:p>
     <w:tbl>
       <w:tblPr>
-        <w:tblStyle w:val="TableGrid"/>
+        <w:tblStyle w:val="Tablaconcuadrcula"/>
         <w:tblW w:w="0" w:type="auto"/>
         <w:tblLook w:val="04A0" w:firstRow="1" w:lastRow="0" w:firstColumn="1" w:lastColumn="0" w:noHBand="0" w:noVBand="1"/>
       </w:tblPr>
@@ -7086,6 +7180,15 @@
           <w:b/>
           <w:color w:val="000000" w:themeColor="text1"/>
         </w:rPr>
+        <w:t>#</w:t>
+      </w:r>
+      <w:bookmarkStart w:id="0" w:name="_GoBack"/>
+      <w:bookmarkEnd w:id="0"/>
+      <w:r>
+        <w:rPr>
+          <w:b/>
+          <w:color w:val="000000" w:themeColor="text1"/>
+        </w:rPr>
         <w:t>16 Caso: Suma de los M dígitos</w:t>
       </w:r>
     </w:p>
@@ -7114,7 +7217,7 @@
     </w:p>
     <w:tbl>
       <w:tblPr>
-        <w:tblStyle w:val="TableGrid"/>
+        <w:tblStyle w:val="Tablaconcuadrcula"/>
         <w:tblW w:w="0" w:type="auto"/>
         <w:tblLook w:val="04A0" w:firstRow="1" w:lastRow="0" w:firstColumn="1" w:lastColumn="0" w:noHBand="0" w:noVBand="1"/>
       </w:tblPr>
@@ -7676,7 +7779,6 @@
     <w:p>
       <w:pPr>
         <w:rPr>
-          <w:color w:val="000000" w:themeColor="text1"/>
           <w:u w:val="single"/>
         </w:rPr>
       </w:pPr>
@@ -7684,415 +7786,51 @@
     <w:p>
       <w:pPr>
         <w:rPr>
-          <w:b/>
-          <w:color w:val="000000" w:themeColor="text1"/>
+          <w:u w:val="single"/>
         </w:rPr>
       </w:pPr>
       <w:r>
         <w:rPr>
-          <w:b/>
-          <w:color w:val="000000" w:themeColor="text1"/>
-        </w:rPr>
-        <w:t>17 Caso: Detección error F</w:t>
+          <w:u w:val="single"/>
+        </w:rPr>
+        <w:br w:type="page"/>
       </w:r>
     </w:p>
     <w:p>
       <w:pPr>
-        <w:rPr>
-          <w:u w:val="single"/>
+        <w:pStyle w:val="Ttulo3"/>
+        <w:rPr>
+          <w:rStyle w:val="nfasisintenso"/>
+          <w:sz w:val="40"/>
         </w:rPr>
       </w:pPr>
       <w:r>
         <w:rPr>
-          <w:i/>
-        </w:rPr>
-        <w:t>Descripción:</w:t>
-      </w:r>
-      <w:r>
-        <w:rPr>
-          <w:b/>
-        </w:rPr>
-        <w:t xml:space="preserve"> </w:t>
-      </w:r>
-      <w:r>
-        <w:t>Caso similar al anterior para verificar el error del F.exe que encuentra las coincidencias a partir de la suma de los dígitos.</w:t>
+          <w:rStyle w:val="nfasisintenso"/>
+          <w:sz w:val="40"/>
+        </w:rPr>
+        <w:lastRenderedPageBreak/>
+        <w:t>Informe de Fallas:</w:t>
+      </w:r>
+    </w:p>
+    <w:p>
+      <w:pPr>
+        <w:rPr>
+          <w:rStyle w:val="nfasisintenso"/>
+          <w:sz w:val="36"/>
+        </w:rPr>
+      </w:pPr>
+      <w:r>
+        <w:rPr>
+          <w:rStyle w:val="nfasisintenso"/>
+          <w:sz w:val="36"/>
+        </w:rPr>
+        <w:t>Resumen:</w:t>
       </w:r>
     </w:p>
     <w:tbl>
       <w:tblPr>
-        <w:tblStyle w:val="TableGrid"/>
-        <w:tblW w:w="0" w:type="auto"/>
-        <w:tblLook w:val="04A0" w:firstRow="1" w:lastRow="0" w:firstColumn="1" w:lastColumn="0" w:noHBand="0" w:noVBand="1"/>
-      </w:tblPr>
-      <w:tblGrid>
-        <w:gridCol w:w="1533"/>
-        <w:gridCol w:w="1049"/>
-        <w:gridCol w:w="694"/>
-        <w:gridCol w:w="694"/>
-        <w:gridCol w:w="694"/>
-        <w:gridCol w:w="694"/>
-        <w:gridCol w:w="694"/>
-        <w:gridCol w:w="694"/>
-        <w:gridCol w:w="694"/>
-        <w:gridCol w:w="694"/>
-        <w:gridCol w:w="694"/>
-      </w:tblGrid>
-      <w:tr>
-        <w:tc>
-          <w:tcPr>
-            <w:tcW w:w="1555" w:type="dxa"/>
-            <w:shd w:val="clear" w:color="auto" w:fill="00B0F0"/>
-          </w:tcPr>
-          <w:p>
-            <w:r>
-              <w:t>IN</w:t>
-            </w:r>
-          </w:p>
-        </w:tc>
-        <w:tc>
-          <w:tcPr>
-            <w:tcW w:w="703" w:type="dxa"/>
-            <w:shd w:val="clear" w:color="auto" w:fill="00B0F0"/>
-          </w:tcPr>
-          <w:p>
-            <w:r>
-              <w:t>OUT Esperado</w:t>
-            </w:r>
-          </w:p>
-        </w:tc>
-        <w:tc>
-          <w:tcPr>
-            <w:tcW w:w="730" w:type="dxa"/>
-            <w:shd w:val="clear" w:color="auto" w:fill="auto"/>
-          </w:tcPr>
-          <w:p>
-            <w:r>
-              <w:t>A</w:t>
-            </w:r>
-          </w:p>
-        </w:tc>
-        <w:tc>
-          <w:tcPr>
-            <w:tcW w:w="730" w:type="dxa"/>
-            <w:shd w:val="clear" w:color="auto" w:fill="FF0000"/>
-          </w:tcPr>
-          <w:p>
-            <w:r>
-              <w:t>B</w:t>
-            </w:r>
-          </w:p>
-        </w:tc>
-        <w:tc>
-          <w:tcPr>
-            <w:tcW w:w="730" w:type="dxa"/>
-            <w:shd w:val="clear" w:color="auto" w:fill="auto"/>
-          </w:tcPr>
-          <w:p>
-            <w:r>
-              <w:t>C</w:t>
-            </w:r>
-          </w:p>
-        </w:tc>
-        <w:tc>
-          <w:tcPr>
-            <w:tcW w:w="730" w:type="dxa"/>
-            <w:shd w:val="clear" w:color="auto" w:fill="auto"/>
-          </w:tcPr>
-          <w:p>
-            <w:r>
-              <w:t>D</w:t>
-            </w:r>
-          </w:p>
-        </w:tc>
-        <w:tc>
-          <w:tcPr>
-            <w:tcW w:w="730" w:type="dxa"/>
-            <w:shd w:val="clear" w:color="auto" w:fill="FF0000"/>
-          </w:tcPr>
-          <w:p>
-            <w:r>
-              <w:t>E</w:t>
-            </w:r>
-          </w:p>
-        </w:tc>
-        <w:tc>
-          <w:tcPr>
-            <w:tcW w:w="730" w:type="dxa"/>
-            <w:shd w:val="clear" w:color="auto" w:fill="FF0000"/>
-          </w:tcPr>
-          <w:p>
-            <w:r>
-              <w:t>F</w:t>
-            </w:r>
-          </w:p>
-        </w:tc>
-        <w:tc>
-          <w:tcPr>
-            <w:tcW w:w="730" w:type="dxa"/>
-            <w:shd w:val="clear" w:color="auto" w:fill="FF0000"/>
-          </w:tcPr>
-          <w:p>
-            <w:r>
-              <w:t>G</w:t>
-            </w:r>
-          </w:p>
-        </w:tc>
-        <w:tc>
-          <w:tcPr>
-            <w:tcW w:w="730" w:type="dxa"/>
-            <w:shd w:val="clear" w:color="auto" w:fill="auto"/>
-          </w:tcPr>
-          <w:p>
-            <w:r>
-              <w:t>H</w:t>
-            </w:r>
-          </w:p>
-        </w:tc>
-        <w:tc>
-          <w:tcPr>
-            <w:tcW w:w="730" w:type="dxa"/>
-            <w:shd w:val="clear" w:color="auto" w:fill="auto"/>
-          </w:tcPr>
-          <w:p>
-            <w:r>
-              <w:t>I</w:t>
-            </w:r>
-          </w:p>
-        </w:tc>
-      </w:tr>
-      <w:tr>
-        <w:tc>
-          <w:tcPr>
-            <w:tcW w:w="1555" w:type="dxa"/>
-          </w:tcPr>
-          <w:p>
-            <w:r>
-              <w:t>10</w:t>
-            </w:r>
-          </w:p>
-          <w:p>
-            <w:r>
-              <w:t>0987278902</w:t>
-            </w:r>
-          </w:p>
-          <w:p>
-            <w:r>
-              <w:t>4</w:t>
-            </w:r>
-          </w:p>
-          <w:p>
-            <w:r>
-              <w:t>7890</w:t>
-            </w:r>
-          </w:p>
-        </w:tc>
-        <w:tc>
-          <w:tcPr>
-            <w:tcW w:w="703" w:type="dxa"/>
-          </w:tcPr>
-          <w:p>
-            <w:r>
-              <w:t>SI 2</w:t>
-            </w:r>
-          </w:p>
-          <w:p>
-            <w:r>
-              <w:t>1 6</w:t>
-            </w:r>
-          </w:p>
-        </w:tc>
-        <w:tc>
-          <w:tcPr>
-            <w:tcW w:w="730" w:type="dxa"/>
-          </w:tcPr>
-          <w:p>
-            <w:r>
-              <w:t>SI 2</w:t>
-            </w:r>
-          </w:p>
-          <w:p>
-            <w:r>
-              <w:t>1 6</w:t>
-            </w:r>
-          </w:p>
-        </w:tc>
-        <w:tc>
-          <w:tcPr>
-            <w:tcW w:w="730" w:type="dxa"/>
-          </w:tcPr>
-          <w:p>
-            <w:r>
-              <w:t>SI 1</w:t>
-            </w:r>
-          </w:p>
-          <w:p>
-            <w:r>
-              <w:t>6</w:t>
-            </w:r>
-          </w:p>
-        </w:tc>
-        <w:tc>
-          <w:tcPr>
-            <w:tcW w:w="730" w:type="dxa"/>
-          </w:tcPr>
-          <w:p>
-            <w:r>
-              <w:t>SI 2</w:t>
-            </w:r>
-          </w:p>
-          <w:p>
-            <w:r>
-              <w:t>1 6</w:t>
-            </w:r>
-          </w:p>
-        </w:tc>
-        <w:tc>
-          <w:tcPr>
-            <w:tcW w:w="730" w:type="dxa"/>
-          </w:tcPr>
-          <w:p>
-            <w:r>
-              <w:t>SI 2</w:t>
-            </w:r>
-          </w:p>
-          <w:p>
-            <w:r>
-              <w:t>1 6</w:t>
-            </w:r>
-          </w:p>
-        </w:tc>
-        <w:tc>
-          <w:tcPr>
-            <w:tcW w:w="730" w:type="dxa"/>
-          </w:tcPr>
-          <w:p>
-            <w:r>
-              <w:t xml:space="preserve">SI </w:t>
-            </w:r>
-          </w:p>
-          <w:p>
-            <w:r>
-              <w:t>2 1 6</w:t>
-            </w:r>
-          </w:p>
-        </w:tc>
-        <w:tc>
-          <w:tcPr>
-            <w:tcW w:w="730" w:type="dxa"/>
-          </w:tcPr>
-          <w:p>
-            <w:r>
-              <w:t>SI 4</w:t>
-            </w:r>
-          </w:p>
-          <w:p>
-            <w:r>
-              <w:t>1 3 4 6</w:t>
-            </w:r>
-          </w:p>
-        </w:tc>
-        <w:tc>
-          <w:tcPr>
-            <w:tcW w:w="730" w:type="dxa"/>
-          </w:tcPr>
-          <w:p>
-            <w:r>
-              <w:t>SI 1</w:t>
-            </w:r>
-          </w:p>
-          <w:p>
-            <w:r>
-              <w:t>1</w:t>
-            </w:r>
-          </w:p>
-        </w:tc>
-        <w:tc>
-          <w:tcPr>
-            <w:tcW w:w="730" w:type="dxa"/>
-          </w:tcPr>
-          <w:p>
-            <w:r>
-              <w:t>SI 2</w:t>
-            </w:r>
-          </w:p>
-          <w:p>
-            <w:r>
-              <w:t>1 6</w:t>
-            </w:r>
-          </w:p>
-        </w:tc>
-        <w:tc>
-          <w:tcPr>
-            <w:tcW w:w="730" w:type="dxa"/>
-          </w:tcPr>
-          <w:p>
-            <w:r>
-              <w:t>SI 2</w:t>
-            </w:r>
-          </w:p>
-          <w:p>
-            <w:r>
-              <w:t>6 1</w:t>
-            </w:r>
-          </w:p>
-        </w:tc>
-      </w:tr>
-    </w:tbl>
-    <w:p>
-      <w:pPr>
-        <w:rPr>
-          <w:u w:val="single"/>
-        </w:rPr>
-      </w:pPr>
-    </w:p>
-    <w:p>
-      <w:pPr>
-        <w:rPr>
-          <w:u w:val="single"/>
-        </w:rPr>
-      </w:pPr>
-      <w:r>
-        <w:rPr>
-          <w:u w:val="single"/>
-        </w:rPr>
-        <w:br w:type="page"/>
-      </w:r>
-    </w:p>
-    <w:p>
-      <w:pPr>
-        <w:pStyle w:val="Heading3"/>
-        <w:rPr>
-          <w:rStyle w:val="IntenseEmphasis"/>
-          <w:sz w:val="40"/>
-        </w:rPr>
-      </w:pPr>
-      <w:r>
-        <w:rPr>
-          <w:rStyle w:val="IntenseEmphasis"/>
-          <w:sz w:val="40"/>
-        </w:rPr>
-        <w:lastRenderedPageBreak/>
-        <w:t>Informe de Fallas:</w:t>
-      </w:r>
-    </w:p>
-    <w:p>
-      <w:pPr>
-        <w:rPr>
-          <w:rStyle w:val="IntenseEmphasis"/>
-          <w:sz w:val="36"/>
-        </w:rPr>
-      </w:pPr>
-      <w:r>
-        <w:rPr>
-          <w:rStyle w:val="IntenseEmphasis"/>
-          <w:sz w:val="36"/>
-        </w:rPr>
-        <w:t>Resumen:</w:t>
-      </w:r>
-    </w:p>
-    <w:tbl>
-      <w:tblPr>
-        <w:tblW w:w="7740" w:type="dxa"/>
+        <w:tblW w:w="8232" w:type="dxa"/>
         <w:tblCellMar>
           <w:left w:w="70" w:type="dxa"/>
           <w:right w:w="70" w:type="dxa"/>
@@ -8117,7 +7855,6 @@
         <w:gridCol w:w="473"/>
         <w:gridCol w:w="473"/>
         <w:gridCol w:w="473"/>
-        <w:gridCol w:w="473"/>
       </w:tblGrid>
       <w:tr>
         <w:trPr>
@@ -8125,7 +7862,7 @@
         </w:trPr>
         <w:tc>
           <w:tcPr>
-            <w:tcW w:w="600" w:type="dxa"/>
+            <w:tcW w:w="664" w:type="dxa"/>
             <w:tcBorders>
               <w:top w:val="single" w:sz="8" w:space="0" w:color="auto"/>
               <w:left w:val="single" w:sz="8" w:space="0" w:color="auto"/>
@@ -8158,7 +7895,7 @@
         </w:tc>
         <w:tc>
           <w:tcPr>
-            <w:tcW w:w="420" w:type="dxa"/>
+            <w:tcW w:w="473" w:type="dxa"/>
             <w:tcBorders>
               <w:top w:val="single" w:sz="8" w:space="0" w:color="auto"/>
               <w:left w:val="nil"/>
@@ -8191,7 +7928,7 @@
         </w:tc>
         <w:tc>
           <w:tcPr>
-            <w:tcW w:w="420" w:type="dxa"/>
+            <w:tcW w:w="473" w:type="dxa"/>
             <w:tcBorders>
               <w:top w:val="single" w:sz="8" w:space="0" w:color="auto"/>
               <w:left w:val="nil"/>
@@ -8224,7 +7961,7 @@
         </w:tc>
         <w:tc>
           <w:tcPr>
-            <w:tcW w:w="420" w:type="dxa"/>
+            <w:tcW w:w="473" w:type="dxa"/>
             <w:tcBorders>
               <w:top w:val="single" w:sz="8" w:space="0" w:color="auto"/>
               <w:left w:val="nil"/>
@@ -8257,7 +7994,7 @@
         </w:tc>
         <w:tc>
           <w:tcPr>
-            <w:tcW w:w="420" w:type="dxa"/>
+            <w:tcW w:w="473" w:type="dxa"/>
             <w:tcBorders>
               <w:top w:val="single" w:sz="8" w:space="0" w:color="auto"/>
               <w:left w:val="nil"/>
@@ -8290,7 +8027,7 @@
         </w:tc>
         <w:tc>
           <w:tcPr>
-            <w:tcW w:w="420" w:type="dxa"/>
+            <w:tcW w:w="473" w:type="dxa"/>
             <w:tcBorders>
               <w:top w:val="single" w:sz="8" w:space="0" w:color="auto"/>
               <w:left w:val="nil"/>
@@ -8323,7 +8060,7 @@
         </w:tc>
         <w:tc>
           <w:tcPr>
-            <w:tcW w:w="420" w:type="dxa"/>
+            <w:tcW w:w="473" w:type="dxa"/>
             <w:tcBorders>
               <w:top w:val="single" w:sz="8" w:space="0" w:color="auto"/>
               <w:left w:val="nil"/>
@@ -8356,7 +8093,7 @@
         </w:tc>
         <w:tc>
           <w:tcPr>
-            <w:tcW w:w="420" w:type="dxa"/>
+            <w:tcW w:w="473" w:type="dxa"/>
             <w:tcBorders>
               <w:top w:val="single" w:sz="8" w:space="0" w:color="auto"/>
               <w:left w:val="nil"/>
@@ -8389,7 +8126,7 @@
         </w:tc>
         <w:tc>
           <w:tcPr>
-            <w:tcW w:w="420" w:type="dxa"/>
+            <w:tcW w:w="473" w:type="dxa"/>
             <w:tcBorders>
               <w:top w:val="single" w:sz="8" w:space="0" w:color="auto"/>
               <w:left w:val="nil"/>
@@ -8422,7 +8159,7 @@
         </w:tc>
         <w:tc>
           <w:tcPr>
-            <w:tcW w:w="420" w:type="dxa"/>
+            <w:tcW w:w="473" w:type="dxa"/>
             <w:tcBorders>
               <w:top w:val="single" w:sz="8" w:space="0" w:color="auto"/>
               <w:left w:val="nil"/>
@@ -8455,7 +8192,7 @@
         </w:tc>
         <w:tc>
           <w:tcPr>
-            <w:tcW w:w="420" w:type="dxa"/>
+            <w:tcW w:w="473" w:type="dxa"/>
             <w:tcBorders>
               <w:top w:val="single" w:sz="8" w:space="0" w:color="auto"/>
               <w:left w:val="nil"/>
@@ -8488,7 +8225,7 @@
         </w:tc>
         <w:tc>
           <w:tcPr>
-            <w:tcW w:w="420" w:type="dxa"/>
+            <w:tcW w:w="473" w:type="dxa"/>
             <w:tcBorders>
               <w:top w:val="single" w:sz="8" w:space="0" w:color="auto"/>
               <w:left w:val="nil"/>
@@ -8521,7 +8258,7 @@
         </w:tc>
         <w:tc>
           <w:tcPr>
-            <w:tcW w:w="420" w:type="dxa"/>
+            <w:tcW w:w="473" w:type="dxa"/>
             <w:tcBorders>
               <w:top w:val="single" w:sz="8" w:space="0" w:color="auto"/>
               <w:left w:val="nil"/>
@@ -8554,7 +8291,7 @@
         </w:tc>
         <w:tc>
           <w:tcPr>
-            <w:tcW w:w="420" w:type="dxa"/>
+            <w:tcW w:w="473" w:type="dxa"/>
             <w:tcBorders>
               <w:top w:val="single" w:sz="8" w:space="0" w:color="auto"/>
               <w:left w:val="single" w:sz="8" w:space="0" w:color="auto"/>
@@ -8587,7 +8324,7 @@
         </w:tc>
         <w:tc>
           <w:tcPr>
-            <w:tcW w:w="420" w:type="dxa"/>
+            <w:tcW w:w="473" w:type="dxa"/>
             <w:tcBorders>
               <w:top w:val="single" w:sz="8" w:space="0" w:color="auto"/>
               <w:left w:val="nil"/>
@@ -8620,7 +8357,7 @@
         </w:tc>
         <w:tc>
           <w:tcPr>
-            <w:tcW w:w="420" w:type="dxa"/>
+            <w:tcW w:w="473" w:type="dxa"/>
             <w:tcBorders>
               <w:top w:val="single" w:sz="8" w:space="0" w:color="auto"/>
               <w:left w:val="nil"/>
@@ -8653,7 +8390,7 @@
         </w:tc>
         <w:tc>
           <w:tcPr>
-            <w:tcW w:w="420" w:type="dxa"/>
+            <w:tcW w:w="473" w:type="dxa"/>
             <w:tcBorders>
               <w:top w:val="single" w:sz="8" w:space="0" w:color="auto"/>
               <w:left w:val="nil"/>
@@ -8681,39 +8418,6 @@
                 <w:lang w:eastAsia="es-AR"/>
               </w:rPr>
               <w:t>#16</w:t>
-            </w:r>
-          </w:p>
-        </w:tc>
-        <w:tc>
-          <w:tcPr>
-            <w:tcW w:w="420" w:type="dxa"/>
-            <w:tcBorders>
-              <w:top w:val="single" w:sz="8" w:space="0" w:color="auto"/>
-              <w:left w:val="nil"/>
-              <w:bottom w:val="single" w:sz="8" w:space="0" w:color="auto"/>
-              <w:right w:val="single" w:sz="8" w:space="0" w:color="auto"/>
-            </w:tcBorders>
-            <w:shd w:val="clear" w:color="auto" w:fill="auto"/>
-            <w:noWrap/>
-            <w:vAlign w:val="center"/>
-            <w:hideMark/>
-          </w:tcPr>
-          <w:p>
-            <w:pPr>
-              <w:spacing w:after="0" w:line="240" w:lineRule="auto"/>
-              <w:rPr>
-                <w:rFonts w:ascii="Calibri" w:eastAsia="Times New Roman" w:hAnsi="Calibri" w:cs="Calibri"/>
-                <w:color w:val="000000"/>
-                <w:lang w:eastAsia="es-AR"/>
-              </w:rPr>
-            </w:pPr>
-            <w:r>
-              <w:rPr>
-                <w:rFonts w:ascii="Calibri" w:eastAsia="Times New Roman" w:hAnsi="Calibri" w:cs="Calibri"/>
-                <w:color w:val="000000"/>
-                <w:lang w:eastAsia="es-AR"/>
-              </w:rPr>
-              <w:t>#17</w:t>
             </w:r>
           </w:p>
         </w:tc>
@@ -8724,7 +8428,7 @@
         </w:trPr>
         <w:tc>
           <w:tcPr>
-            <w:tcW w:w="600" w:type="dxa"/>
+            <w:tcW w:w="664" w:type="dxa"/>
             <w:tcBorders>
               <w:top w:val="nil"/>
               <w:left w:val="single" w:sz="8" w:space="0" w:color="auto"/>
@@ -8757,7 +8461,7 @@
         </w:tc>
         <w:tc>
           <w:tcPr>
-            <w:tcW w:w="420" w:type="dxa"/>
+            <w:tcW w:w="473" w:type="dxa"/>
             <w:tcBorders>
               <w:top w:val="nil"/>
               <w:left w:val="nil"/>
@@ -8790,7 +8494,7 @@
         </w:tc>
         <w:tc>
           <w:tcPr>
-            <w:tcW w:w="420" w:type="dxa"/>
+            <w:tcW w:w="473" w:type="dxa"/>
             <w:tcBorders>
               <w:top w:val="nil"/>
               <w:left w:val="nil"/>
@@ -8823,7 +8527,7 @@
         </w:tc>
         <w:tc>
           <w:tcPr>
-            <w:tcW w:w="420" w:type="dxa"/>
+            <w:tcW w:w="473" w:type="dxa"/>
             <w:tcBorders>
               <w:top w:val="nil"/>
               <w:left w:val="nil"/>
@@ -8856,7 +8560,7 @@
         </w:tc>
         <w:tc>
           <w:tcPr>
-            <w:tcW w:w="420" w:type="dxa"/>
+            <w:tcW w:w="473" w:type="dxa"/>
             <w:tcBorders>
               <w:top w:val="nil"/>
               <w:left w:val="nil"/>
@@ -8889,7 +8593,7 @@
         </w:tc>
         <w:tc>
           <w:tcPr>
-            <w:tcW w:w="420" w:type="dxa"/>
+            <w:tcW w:w="473" w:type="dxa"/>
             <w:tcBorders>
               <w:top w:val="nil"/>
               <w:left w:val="nil"/>
@@ -8922,7 +8626,7 @@
         </w:tc>
         <w:tc>
           <w:tcPr>
-            <w:tcW w:w="420" w:type="dxa"/>
+            <w:tcW w:w="473" w:type="dxa"/>
             <w:tcBorders>
               <w:top w:val="nil"/>
               <w:left w:val="nil"/>
@@ -8955,7 +8659,7 @@
         </w:tc>
         <w:tc>
           <w:tcPr>
-            <w:tcW w:w="420" w:type="dxa"/>
+            <w:tcW w:w="473" w:type="dxa"/>
             <w:tcBorders>
               <w:top w:val="nil"/>
               <w:left w:val="nil"/>
@@ -8988,7 +8692,7 @@
         </w:tc>
         <w:tc>
           <w:tcPr>
-            <w:tcW w:w="420" w:type="dxa"/>
+            <w:tcW w:w="473" w:type="dxa"/>
             <w:tcBorders>
               <w:top w:val="nil"/>
               <w:left w:val="nil"/>
@@ -9021,7 +8725,7 @@
         </w:tc>
         <w:tc>
           <w:tcPr>
-            <w:tcW w:w="420" w:type="dxa"/>
+            <w:tcW w:w="473" w:type="dxa"/>
             <w:tcBorders>
               <w:top w:val="nil"/>
               <w:left w:val="nil"/>
@@ -9054,7 +8758,7 @@
         </w:tc>
         <w:tc>
           <w:tcPr>
-            <w:tcW w:w="420" w:type="dxa"/>
+            <w:tcW w:w="473" w:type="dxa"/>
             <w:tcBorders>
               <w:top w:val="nil"/>
               <w:left w:val="single" w:sz="4" w:space="0" w:color="auto"/>
@@ -9087,7 +8791,7 @@
         </w:tc>
         <w:tc>
           <w:tcPr>
-            <w:tcW w:w="420" w:type="dxa"/>
+            <w:tcW w:w="473" w:type="dxa"/>
             <w:tcBorders>
               <w:top w:val="nil"/>
               <w:left w:val="nil"/>
@@ -9120,7 +8824,7 @@
         </w:tc>
         <w:tc>
           <w:tcPr>
-            <w:tcW w:w="420" w:type="dxa"/>
+            <w:tcW w:w="473" w:type="dxa"/>
             <w:tcBorders>
               <w:top w:val="nil"/>
               <w:left w:val="single" w:sz="4" w:space="0" w:color="auto"/>
@@ -9153,7 +8857,7 @@
         </w:tc>
         <w:tc>
           <w:tcPr>
-            <w:tcW w:w="420" w:type="dxa"/>
+            <w:tcW w:w="473" w:type="dxa"/>
             <w:tcBorders>
               <w:top w:val="nil"/>
               <w:left w:val="nil"/>
@@ -9186,7 +8890,7 @@
         </w:tc>
         <w:tc>
           <w:tcPr>
-            <w:tcW w:w="420" w:type="dxa"/>
+            <w:tcW w:w="473" w:type="dxa"/>
             <w:tcBorders>
               <w:top w:val="nil"/>
               <w:left w:val="nil"/>
@@ -9219,7 +8923,7 @@
         </w:tc>
         <w:tc>
           <w:tcPr>
-            <w:tcW w:w="420" w:type="dxa"/>
+            <w:tcW w:w="473" w:type="dxa"/>
             <w:tcBorders>
               <w:top w:val="nil"/>
               <w:left w:val="nil"/>
@@ -9252,45 +8956,12 @@
         </w:tc>
         <w:tc>
           <w:tcPr>
-            <w:tcW w:w="420" w:type="dxa"/>
+            <w:tcW w:w="473" w:type="dxa"/>
             <w:tcBorders>
               <w:top w:val="nil"/>
               <w:left w:val="nil"/>
               <w:bottom w:val="single" w:sz="4" w:space="0" w:color="auto"/>
               <w:right w:val="single" w:sz="4" w:space="0" w:color="auto"/>
-            </w:tcBorders>
-            <w:shd w:val="clear" w:color="000000" w:fill="92D050"/>
-            <w:noWrap/>
-            <w:vAlign w:val="bottom"/>
-            <w:hideMark/>
-          </w:tcPr>
-          <w:p>
-            <w:pPr>
-              <w:spacing w:after="0" w:line="240" w:lineRule="auto"/>
-              <w:rPr>
-                <w:rFonts w:ascii="Calibri" w:eastAsia="Times New Roman" w:hAnsi="Calibri" w:cs="Calibri"/>
-                <w:color w:val="000000"/>
-                <w:lang w:eastAsia="es-AR"/>
-              </w:rPr>
-            </w:pPr>
-            <w:r>
-              <w:rPr>
-                <w:rFonts w:ascii="Calibri" w:eastAsia="Times New Roman" w:hAnsi="Calibri" w:cs="Calibri"/>
-                <w:color w:val="000000"/>
-                <w:lang w:eastAsia="es-AR"/>
-              </w:rPr>
-              <w:t> </w:t>
-            </w:r>
-          </w:p>
-        </w:tc>
-        <w:tc>
-          <w:tcPr>
-            <w:tcW w:w="420" w:type="dxa"/>
-            <w:tcBorders>
-              <w:top w:val="nil"/>
-              <w:left w:val="nil"/>
-              <w:bottom w:val="single" w:sz="4" w:space="0" w:color="auto"/>
-              <w:right w:val="single" w:sz="8" w:space="0" w:color="auto"/>
             </w:tcBorders>
             <w:shd w:val="clear" w:color="000000" w:fill="92D050"/>
             <w:noWrap/>
@@ -9323,7 +8994,7 @@
         </w:trPr>
         <w:tc>
           <w:tcPr>
-            <w:tcW w:w="600" w:type="dxa"/>
+            <w:tcW w:w="664" w:type="dxa"/>
             <w:tcBorders>
               <w:top w:val="nil"/>
               <w:left w:val="single" w:sz="8" w:space="0" w:color="auto"/>
@@ -9356,7 +9027,7 @@
         </w:tc>
         <w:tc>
           <w:tcPr>
-            <w:tcW w:w="420" w:type="dxa"/>
+            <w:tcW w:w="473" w:type="dxa"/>
             <w:tcBorders>
               <w:top w:val="nil"/>
               <w:left w:val="nil"/>
@@ -9389,7 +9060,7 @@
         </w:tc>
         <w:tc>
           <w:tcPr>
-            <w:tcW w:w="420" w:type="dxa"/>
+            <w:tcW w:w="473" w:type="dxa"/>
             <w:tcBorders>
               <w:top w:val="nil"/>
               <w:left w:val="nil"/>
@@ -9422,7 +9093,7 @@
         </w:tc>
         <w:tc>
           <w:tcPr>
-            <w:tcW w:w="420" w:type="dxa"/>
+            <w:tcW w:w="473" w:type="dxa"/>
             <w:tcBorders>
               <w:top w:val="nil"/>
               <w:left w:val="nil"/>
@@ -9455,7 +9126,7 @@
         </w:tc>
         <w:tc>
           <w:tcPr>
-            <w:tcW w:w="420" w:type="dxa"/>
+            <w:tcW w:w="473" w:type="dxa"/>
             <w:tcBorders>
               <w:top w:val="nil"/>
               <w:left w:val="nil"/>
@@ -9488,7 +9159,7 @@
         </w:tc>
         <w:tc>
           <w:tcPr>
-            <w:tcW w:w="420" w:type="dxa"/>
+            <w:tcW w:w="473" w:type="dxa"/>
             <w:tcBorders>
               <w:top w:val="nil"/>
               <w:left w:val="nil"/>
@@ -9521,7 +9192,7 @@
         </w:tc>
         <w:tc>
           <w:tcPr>
-            <w:tcW w:w="420" w:type="dxa"/>
+            <w:tcW w:w="473" w:type="dxa"/>
             <w:tcBorders>
               <w:top w:val="nil"/>
               <w:left w:val="nil"/>
@@ -9554,7 +9225,7 @@
         </w:tc>
         <w:tc>
           <w:tcPr>
-            <w:tcW w:w="420" w:type="dxa"/>
+            <w:tcW w:w="473" w:type="dxa"/>
             <w:tcBorders>
               <w:top w:val="nil"/>
               <w:left w:val="nil"/>
@@ -9587,7 +9258,7 @@
         </w:tc>
         <w:tc>
           <w:tcPr>
-            <w:tcW w:w="420" w:type="dxa"/>
+            <w:tcW w:w="473" w:type="dxa"/>
             <w:tcBorders>
               <w:top w:val="nil"/>
               <w:left w:val="nil"/>
@@ -9620,7 +9291,7 @@
         </w:tc>
         <w:tc>
           <w:tcPr>
-            <w:tcW w:w="420" w:type="dxa"/>
+            <w:tcW w:w="473" w:type="dxa"/>
             <w:tcBorders>
               <w:top w:val="nil"/>
               <w:left w:val="single" w:sz="4" w:space="0" w:color="auto"/>
@@ -9653,7 +9324,7 @@
         </w:tc>
         <w:tc>
           <w:tcPr>
-            <w:tcW w:w="420" w:type="dxa"/>
+            <w:tcW w:w="473" w:type="dxa"/>
             <w:tcBorders>
               <w:top w:val="nil"/>
               <w:left w:val="single" w:sz="4" w:space="0" w:color="auto"/>
@@ -9686,7 +9357,7 @@
         </w:tc>
         <w:tc>
           <w:tcPr>
-            <w:tcW w:w="420" w:type="dxa"/>
+            <w:tcW w:w="473" w:type="dxa"/>
             <w:tcBorders>
               <w:top w:val="nil"/>
               <w:left w:val="nil"/>
@@ -9719,7 +9390,7 @@
         </w:tc>
         <w:tc>
           <w:tcPr>
-            <w:tcW w:w="420" w:type="dxa"/>
+            <w:tcW w:w="473" w:type="dxa"/>
             <w:tcBorders>
               <w:top w:val="nil"/>
               <w:left w:val="single" w:sz="4" w:space="0" w:color="auto"/>
@@ -9752,7 +9423,7 @@
         </w:tc>
         <w:tc>
           <w:tcPr>
-            <w:tcW w:w="420" w:type="dxa"/>
+            <w:tcW w:w="473" w:type="dxa"/>
             <w:tcBorders>
               <w:top w:val="nil"/>
               <w:left w:val="nil"/>
@@ -9785,7 +9456,7 @@
         </w:tc>
         <w:tc>
           <w:tcPr>
-            <w:tcW w:w="420" w:type="dxa"/>
+            <w:tcW w:w="473" w:type="dxa"/>
             <w:tcBorders>
               <w:top w:val="nil"/>
               <w:left w:val="nil"/>
@@ -9818,7 +9489,7 @@
         </w:tc>
         <w:tc>
           <w:tcPr>
-            <w:tcW w:w="420" w:type="dxa"/>
+            <w:tcW w:w="473" w:type="dxa"/>
             <w:tcBorders>
               <w:top w:val="nil"/>
               <w:left w:val="nil"/>
@@ -9851,7 +9522,7 @@
         </w:tc>
         <w:tc>
           <w:tcPr>
-            <w:tcW w:w="420" w:type="dxa"/>
+            <w:tcW w:w="473" w:type="dxa"/>
             <w:tcBorders>
               <w:top w:val="nil"/>
               <w:left w:val="nil"/>
@@ -9859,39 +9530,6 @@
               <w:right w:val="single" w:sz="4" w:space="0" w:color="auto"/>
             </w:tcBorders>
             <w:shd w:val="clear" w:color="000000" w:fill="92D050"/>
-            <w:noWrap/>
-            <w:vAlign w:val="bottom"/>
-            <w:hideMark/>
-          </w:tcPr>
-          <w:p>
-            <w:pPr>
-              <w:spacing w:after="0" w:line="240" w:lineRule="auto"/>
-              <w:rPr>
-                <w:rFonts w:ascii="Calibri" w:eastAsia="Times New Roman" w:hAnsi="Calibri" w:cs="Calibri"/>
-                <w:color w:val="000000"/>
-                <w:lang w:eastAsia="es-AR"/>
-              </w:rPr>
-            </w:pPr>
-            <w:r>
-              <w:rPr>
-                <w:rFonts w:ascii="Calibri" w:eastAsia="Times New Roman" w:hAnsi="Calibri" w:cs="Calibri"/>
-                <w:color w:val="000000"/>
-                <w:lang w:eastAsia="es-AR"/>
-              </w:rPr>
-              <w:t> </w:t>
-            </w:r>
-          </w:p>
-        </w:tc>
-        <w:tc>
-          <w:tcPr>
-            <w:tcW w:w="420" w:type="dxa"/>
-            <w:tcBorders>
-              <w:top w:val="nil"/>
-              <w:left w:val="nil"/>
-              <w:bottom w:val="single" w:sz="4" w:space="0" w:color="auto"/>
-              <w:right w:val="single" w:sz="8" w:space="0" w:color="auto"/>
-            </w:tcBorders>
-            <w:shd w:val="clear" w:color="000000" w:fill="FF0000"/>
             <w:noWrap/>
             <w:vAlign w:val="bottom"/>
             <w:hideMark/>
@@ -9922,7 +9560,7 @@
         </w:trPr>
         <w:tc>
           <w:tcPr>
-            <w:tcW w:w="600" w:type="dxa"/>
+            <w:tcW w:w="664" w:type="dxa"/>
             <w:tcBorders>
               <w:top w:val="nil"/>
               <w:left w:val="single" w:sz="8" w:space="0" w:color="auto"/>
@@ -9955,7 +9593,7 @@
         </w:tc>
         <w:tc>
           <w:tcPr>
-            <w:tcW w:w="420" w:type="dxa"/>
+            <w:tcW w:w="473" w:type="dxa"/>
             <w:tcBorders>
               <w:top w:val="nil"/>
               <w:left w:val="nil"/>
@@ -9988,7 +9626,7 @@
         </w:tc>
         <w:tc>
           <w:tcPr>
-            <w:tcW w:w="420" w:type="dxa"/>
+            <w:tcW w:w="473" w:type="dxa"/>
             <w:tcBorders>
               <w:top w:val="nil"/>
               <w:left w:val="nil"/>
@@ -10021,7 +9659,7 @@
         </w:tc>
         <w:tc>
           <w:tcPr>
-            <w:tcW w:w="420" w:type="dxa"/>
+            <w:tcW w:w="473" w:type="dxa"/>
             <w:tcBorders>
               <w:top w:val="nil"/>
               <w:left w:val="nil"/>
@@ -10054,7 +9692,7 @@
         </w:tc>
         <w:tc>
           <w:tcPr>
-            <w:tcW w:w="420" w:type="dxa"/>
+            <w:tcW w:w="473" w:type="dxa"/>
             <w:tcBorders>
               <w:top w:val="nil"/>
               <w:left w:val="nil"/>
@@ -10087,7 +9725,7 @@
         </w:tc>
         <w:tc>
           <w:tcPr>
-            <w:tcW w:w="420" w:type="dxa"/>
+            <w:tcW w:w="473" w:type="dxa"/>
             <w:tcBorders>
               <w:top w:val="nil"/>
               <w:left w:val="nil"/>
@@ -10120,7 +9758,7 @@
         </w:tc>
         <w:tc>
           <w:tcPr>
-            <w:tcW w:w="420" w:type="dxa"/>
+            <w:tcW w:w="473" w:type="dxa"/>
             <w:tcBorders>
               <w:top w:val="nil"/>
               <w:left w:val="nil"/>
@@ -10153,7 +9791,7 @@
         </w:tc>
         <w:tc>
           <w:tcPr>
-            <w:tcW w:w="420" w:type="dxa"/>
+            <w:tcW w:w="473" w:type="dxa"/>
             <w:tcBorders>
               <w:top w:val="nil"/>
               <w:left w:val="nil"/>
@@ -10186,7 +9824,7 @@
         </w:tc>
         <w:tc>
           <w:tcPr>
-            <w:tcW w:w="420" w:type="dxa"/>
+            <w:tcW w:w="473" w:type="dxa"/>
             <w:tcBorders>
               <w:top w:val="nil"/>
               <w:left w:val="nil"/>
@@ -10219,7 +9857,7 @@
         </w:tc>
         <w:tc>
           <w:tcPr>
-            <w:tcW w:w="420" w:type="dxa"/>
+            <w:tcW w:w="473" w:type="dxa"/>
             <w:tcBorders>
               <w:top w:val="nil"/>
               <w:left w:val="single" w:sz="4" w:space="0" w:color="auto"/>
@@ -10252,7 +9890,7 @@
         </w:tc>
         <w:tc>
           <w:tcPr>
-            <w:tcW w:w="420" w:type="dxa"/>
+            <w:tcW w:w="473" w:type="dxa"/>
             <w:tcBorders>
               <w:top w:val="nil"/>
               <w:left w:val="single" w:sz="4" w:space="0" w:color="auto"/>
@@ -10285,7 +9923,7 @@
         </w:tc>
         <w:tc>
           <w:tcPr>
-            <w:tcW w:w="420" w:type="dxa"/>
+            <w:tcW w:w="473" w:type="dxa"/>
             <w:tcBorders>
               <w:top w:val="nil"/>
               <w:left w:val="nil"/>
@@ -10318,7 +9956,7 @@
         </w:tc>
         <w:tc>
           <w:tcPr>
-            <w:tcW w:w="420" w:type="dxa"/>
+            <w:tcW w:w="473" w:type="dxa"/>
             <w:tcBorders>
               <w:top w:val="nil"/>
               <w:left w:val="single" w:sz="4" w:space="0" w:color="auto"/>
@@ -10351,7 +9989,7 @@
         </w:tc>
         <w:tc>
           <w:tcPr>
-            <w:tcW w:w="420" w:type="dxa"/>
+            <w:tcW w:w="473" w:type="dxa"/>
             <w:tcBorders>
               <w:top w:val="nil"/>
               <w:left w:val="nil"/>
@@ -10384,7 +10022,7 @@
         </w:tc>
         <w:tc>
           <w:tcPr>
-            <w:tcW w:w="420" w:type="dxa"/>
+            <w:tcW w:w="473" w:type="dxa"/>
             <w:tcBorders>
               <w:top w:val="nil"/>
               <w:left w:val="nil"/>
@@ -10417,7 +10055,7 @@
         </w:tc>
         <w:tc>
           <w:tcPr>
-            <w:tcW w:w="420" w:type="dxa"/>
+            <w:tcW w:w="473" w:type="dxa"/>
             <w:tcBorders>
               <w:top w:val="nil"/>
               <w:left w:val="nil"/>
@@ -10450,7 +10088,7 @@
         </w:tc>
         <w:tc>
           <w:tcPr>
-            <w:tcW w:w="420" w:type="dxa"/>
+            <w:tcW w:w="473" w:type="dxa"/>
             <w:tcBorders>
               <w:top w:val="nil"/>
               <w:left w:val="nil"/>
@@ -10458,39 +10096,6 @@
               <w:right w:val="single" w:sz="4" w:space="0" w:color="auto"/>
             </w:tcBorders>
             <w:shd w:val="clear" w:color="000000" w:fill="FF0000"/>
-            <w:noWrap/>
-            <w:vAlign w:val="bottom"/>
-            <w:hideMark/>
-          </w:tcPr>
-          <w:p>
-            <w:pPr>
-              <w:spacing w:after="0" w:line="240" w:lineRule="auto"/>
-              <w:rPr>
-                <w:rFonts w:ascii="Calibri" w:eastAsia="Times New Roman" w:hAnsi="Calibri" w:cs="Calibri"/>
-                <w:color w:val="000000"/>
-                <w:lang w:eastAsia="es-AR"/>
-              </w:rPr>
-            </w:pPr>
-            <w:r>
-              <w:rPr>
-                <w:rFonts w:ascii="Calibri" w:eastAsia="Times New Roman" w:hAnsi="Calibri" w:cs="Calibri"/>
-                <w:color w:val="000000"/>
-                <w:lang w:eastAsia="es-AR"/>
-              </w:rPr>
-              <w:t> </w:t>
-            </w:r>
-          </w:p>
-        </w:tc>
-        <w:tc>
-          <w:tcPr>
-            <w:tcW w:w="420" w:type="dxa"/>
-            <w:tcBorders>
-              <w:top w:val="nil"/>
-              <w:left w:val="nil"/>
-              <w:bottom w:val="single" w:sz="4" w:space="0" w:color="auto"/>
-              <w:right w:val="single" w:sz="8" w:space="0" w:color="auto"/>
-            </w:tcBorders>
-            <w:shd w:val="clear" w:color="000000" w:fill="92D050"/>
             <w:noWrap/>
             <w:vAlign w:val="bottom"/>
             <w:hideMark/>
@@ -10521,7 +10126,7 @@
         </w:trPr>
         <w:tc>
           <w:tcPr>
-            <w:tcW w:w="600" w:type="dxa"/>
+            <w:tcW w:w="664" w:type="dxa"/>
             <w:tcBorders>
               <w:top w:val="nil"/>
               <w:left w:val="single" w:sz="8" w:space="0" w:color="auto"/>
@@ -10554,7 +10159,7 @@
         </w:tc>
         <w:tc>
           <w:tcPr>
-            <w:tcW w:w="420" w:type="dxa"/>
+            <w:tcW w:w="473" w:type="dxa"/>
             <w:tcBorders>
               <w:top w:val="nil"/>
               <w:left w:val="nil"/>
@@ -10587,7 +10192,7 @@
         </w:tc>
         <w:tc>
           <w:tcPr>
-            <w:tcW w:w="420" w:type="dxa"/>
+            <w:tcW w:w="473" w:type="dxa"/>
             <w:tcBorders>
               <w:top w:val="nil"/>
               <w:left w:val="nil"/>
@@ -10620,7 +10225,7 @@
         </w:tc>
         <w:tc>
           <w:tcPr>
-            <w:tcW w:w="420" w:type="dxa"/>
+            <w:tcW w:w="473" w:type="dxa"/>
             <w:tcBorders>
               <w:top w:val="nil"/>
               <w:left w:val="nil"/>
@@ -10653,7 +10258,7 @@
         </w:tc>
         <w:tc>
           <w:tcPr>
-            <w:tcW w:w="420" w:type="dxa"/>
+            <w:tcW w:w="473" w:type="dxa"/>
             <w:tcBorders>
               <w:top w:val="nil"/>
               <w:left w:val="nil"/>
@@ -10686,7 +10291,7 @@
         </w:tc>
         <w:tc>
           <w:tcPr>
-            <w:tcW w:w="420" w:type="dxa"/>
+            <w:tcW w:w="473" w:type="dxa"/>
             <w:tcBorders>
               <w:top w:val="nil"/>
               <w:left w:val="nil"/>
@@ -10719,7 +10324,7 @@
         </w:tc>
         <w:tc>
           <w:tcPr>
-            <w:tcW w:w="420" w:type="dxa"/>
+            <w:tcW w:w="473" w:type="dxa"/>
             <w:tcBorders>
               <w:top w:val="nil"/>
               <w:left w:val="nil"/>
@@ -10752,7 +10357,7 @@
         </w:tc>
         <w:tc>
           <w:tcPr>
-            <w:tcW w:w="420" w:type="dxa"/>
+            <w:tcW w:w="473" w:type="dxa"/>
             <w:tcBorders>
               <w:top w:val="nil"/>
               <w:left w:val="nil"/>
@@ -10785,7 +10390,7 @@
         </w:tc>
         <w:tc>
           <w:tcPr>
-            <w:tcW w:w="420" w:type="dxa"/>
+            <w:tcW w:w="473" w:type="dxa"/>
             <w:tcBorders>
               <w:top w:val="nil"/>
               <w:left w:val="nil"/>
@@ -10818,7 +10423,7 @@
         </w:tc>
         <w:tc>
           <w:tcPr>
-            <w:tcW w:w="420" w:type="dxa"/>
+            <w:tcW w:w="473" w:type="dxa"/>
             <w:tcBorders>
               <w:top w:val="nil"/>
               <w:left w:val="single" w:sz="4" w:space="0" w:color="auto"/>
@@ -10851,7 +10456,7 @@
         </w:tc>
         <w:tc>
           <w:tcPr>
-            <w:tcW w:w="420" w:type="dxa"/>
+            <w:tcW w:w="473" w:type="dxa"/>
             <w:tcBorders>
               <w:top w:val="nil"/>
               <w:left w:val="single" w:sz="4" w:space="0" w:color="auto"/>
@@ -10884,7 +10489,7 @@
         </w:tc>
         <w:tc>
           <w:tcPr>
-            <w:tcW w:w="420" w:type="dxa"/>
+            <w:tcW w:w="473" w:type="dxa"/>
             <w:tcBorders>
               <w:top w:val="nil"/>
               <w:left w:val="nil"/>
@@ -10917,7 +10522,7 @@
         </w:tc>
         <w:tc>
           <w:tcPr>
-            <w:tcW w:w="420" w:type="dxa"/>
+            <w:tcW w:w="473" w:type="dxa"/>
             <w:tcBorders>
               <w:top w:val="nil"/>
               <w:left w:val="single" w:sz="4" w:space="0" w:color="auto"/>
@@ -10950,7 +10555,7 @@
         </w:tc>
         <w:tc>
           <w:tcPr>
-            <w:tcW w:w="420" w:type="dxa"/>
+            <w:tcW w:w="473" w:type="dxa"/>
             <w:tcBorders>
               <w:top w:val="nil"/>
               <w:left w:val="nil"/>
@@ -10983,7 +10588,7 @@
         </w:tc>
         <w:tc>
           <w:tcPr>
-            <w:tcW w:w="420" w:type="dxa"/>
+            <w:tcW w:w="473" w:type="dxa"/>
             <w:tcBorders>
               <w:top w:val="nil"/>
               <w:left w:val="nil"/>
@@ -11016,7 +10621,7 @@
         </w:tc>
         <w:tc>
           <w:tcPr>
-            <w:tcW w:w="420" w:type="dxa"/>
+            <w:tcW w:w="473" w:type="dxa"/>
             <w:tcBorders>
               <w:top w:val="nil"/>
               <w:left w:val="nil"/>
@@ -11049,7 +10654,7 @@
         </w:tc>
         <w:tc>
           <w:tcPr>
-            <w:tcW w:w="420" w:type="dxa"/>
+            <w:tcW w:w="473" w:type="dxa"/>
             <w:tcBorders>
               <w:top w:val="nil"/>
               <w:left w:val="nil"/>
@@ -11057,39 +10662,6 @@
               <w:right w:val="single" w:sz="4" w:space="0" w:color="auto"/>
             </w:tcBorders>
             <w:shd w:val="clear" w:color="000000" w:fill="FF0000"/>
-            <w:noWrap/>
-            <w:vAlign w:val="bottom"/>
-            <w:hideMark/>
-          </w:tcPr>
-          <w:p>
-            <w:pPr>
-              <w:spacing w:after="0" w:line="240" w:lineRule="auto"/>
-              <w:rPr>
-                <w:rFonts w:ascii="Calibri" w:eastAsia="Times New Roman" w:hAnsi="Calibri" w:cs="Calibri"/>
-                <w:color w:val="000000"/>
-                <w:lang w:eastAsia="es-AR"/>
-              </w:rPr>
-            </w:pPr>
-            <w:r>
-              <w:rPr>
-                <w:rFonts w:ascii="Calibri" w:eastAsia="Times New Roman" w:hAnsi="Calibri" w:cs="Calibri"/>
-                <w:color w:val="000000"/>
-                <w:lang w:eastAsia="es-AR"/>
-              </w:rPr>
-              <w:t> </w:t>
-            </w:r>
-          </w:p>
-        </w:tc>
-        <w:tc>
-          <w:tcPr>
-            <w:tcW w:w="420" w:type="dxa"/>
-            <w:tcBorders>
-              <w:top w:val="nil"/>
-              <w:left w:val="nil"/>
-              <w:bottom w:val="single" w:sz="4" w:space="0" w:color="auto"/>
-              <w:right w:val="single" w:sz="8" w:space="0" w:color="auto"/>
-            </w:tcBorders>
-            <w:shd w:val="clear" w:color="000000" w:fill="92D050"/>
             <w:noWrap/>
             <w:vAlign w:val="bottom"/>
             <w:hideMark/>
@@ -11120,7 +10692,7 @@
         </w:trPr>
         <w:tc>
           <w:tcPr>
-            <w:tcW w:w="600" w:type="dxa"/>
+            <w:tcW w:w="664" w:type="dxa"/>
             <w:tcBorders>
               <w:top w:val="nil"/>
               <w:left w:val="single" w:sz="8" w:space="0" w:color="auto"/>
@@ -11153,7 +10725,7 @@
         </w:tc>
         <w:tc>
           <w:tcPr>
-            <w:tcW w:w="420" w:type="dxa"/>
+            <w:tcW w:w="473" w:type="dxa"/>
             <w:tcBorders>
               <w:top w:val="nil"/>
               <w:left w:val="nil"/>
@@ -11186,7 +10758,7 @@
         </w:tc>
         <w:tc>
           <w:tcPr>
-            <w:tcW w:w="420" w:type="dxa"/>
+            <w:tcW w:w="473" w:type="dxa"/>
             <w:tcBorders>
               <w:top w:val="nil"/>
               <w:left w:val="nil"/>
@@ -11219,7 +10791,7 @@
         </w:tc>
         <w:tc>
           <w:tcPr>
-            <w:tcW w:w="420" w:type="dxa"/>
+            <w:tcW w:w="473" w:type="dxa"/>
             <w:tcBorders>
               <w:top w:val="nil"/>
               <w:left w:val="nil"/>
@@ -11252,7 +10824,7 @@
         </w:tc>
         <w:tc>
           <w:tcPr>
-            <w:tcW w:w="420" w:type="dxa"/>
+            <w:tcW w:w="473" w:type="dxa"/>
             <w:tcBorders>
               <w:top w:val="nil"/>
               <w:left w:val="nil"/>
@@ -11285,7 +10857,7 @@
         </w:tc>
         <w:tc>
           <w:tcPr>
-            <w:tcW w:w="420" w:type="dxa"/>
+            <w:tcW w:w="473" w:type="dxa"/>
             <w:tcBorders>
               <w:top w:val="nil"/>
               <w:left w:val="nil"/>
@@ -11318,7 +10890,7 @@
         </w:tc>
         <w:tc>
           <w:tcPr>
-            <w:tcW w:w="420" w:type="dxa"/>
+            <w:tcW w:w="473" w:type="dxa"/>
             <w:tcBorders>
               <w:top w:val="nil"/>
               <w:left w:val="nil"/>
@@ -11351,7 +10923,7 @@
         </w:tc>
         <w:tc>
           <w:tcPr>
-            <w:tcW w:w="420" w:type="dxa"/>
+            <w:tcW w:w="473" w:type="dxa"/>
             <w:tcBorders>
               <w:top w:val="nil"/>
               <w:left w:val="nil"/>
@@ -11384,7 +10956,7 @@
         </w:tc>
         <w:tc>
           <w:tcPr>
-            <w:tcW w:w="420" w:type="dxa"/>
+            <w:tcW w:w="473" w:type="dxa"/>
             <w:tcBorders>
               <w:top w:val="nil"/>
               <w:left w:val="nil"/>
@@ -11417,7 +10989,7 @@
         </w:tc>
         <w:tc>
           <w:tcPr>
-            <w:tcW w:w="420" w:type="dxa"/>
+            <w:tcW w:w="473" w:type="dxa"/>
             <w:tcBorders>
               <w:top w:val="nil"/>
               <w:left w:val="single" w:sz="4" w:space="0" w:color="auto"/>
@@ -11450,7 +11022,7 @@
         </w:tc>
         <w:tc>
           <w:tcPr>
-            <w:tcW w:w="420" w:type="dxa"/>
+            <w:tcW w:w="473" w:type="dxa"/>
             <w:tcBorders>
               <w:top w:val="nil"/>
               <w:left w:val="single" w:sz="4" w:space="0" w:color="auto"/>
@@ -11483,7 +11055,7 @@
         </w:tc>
         <w:tc>
           <w:tcPr>
-            <w:tcW w:w="420" w:type="dxa"/>
+            <w:tcW w:w="473" w:type="dxa"/>
             <w:tcBorders>
               <w:top w:val="nil"/>
               <w:left w:val="nil"/>
@@ -11516,7 +11088,7 @@
         </w:tc>
         <w:tc>
           <w:tcPr>
-            <w:tcW w:w="420" w:type="dxa"/>
+            <w:tcW w:w="473" w:type="dxa"/>
             <w:tcBorders>
               <w:top w:val="nil"/>
               <w:left w:val="single" w:sz="4" w:space="0" w:color="auto"/>
@@ -11549,7 +11121,7 @@
         </w:tc>
         <w:tc>
           <w:tcPr>
-            <w:tcW w:w="420" w:type="dxa"/>
+            <w:tcW w:w="473" w:type="dxa"/>
             <w:tcBorders>
               <w:top w:val="nil"/>
               <w:left w:val="nil"/>
@@ -11582,7 +11154,7 @@
         </w:tc>
         <w:tc>
           <w:tcPr>
-            <w:tcW w:w="420" w:type="dxa"/>
+            <w:tcW w:w="473" w:type="dxa"/>
             <w:tcBorders>
               <w:top w:val="nil"/>
               <w:left w:val="nil"/>
@@ -11615,7 +11187,7 @@
         </w:tc>
         <w:tc>
           <w:tcPr>
-            <w:tcW w:w="420" w:type="dxa"/>
+            <w:tcW w:w="473" w:type="dxa"/>
             <w:tcBorders>
               <w:top w:val="nil"/>
               <w:left w:val="nil"/>
@@ -11648,45 +11220,12 @@
         </w:tc>
         <w:tc>
           <w:tcPr>
-            <w:tcW w:w="420" w:type="dxa"/>
+            <w:tcW w:w="473" w:type="dxa"/>
             <w:tcBorders>
               <w:top w:val="nil"/>
               <w:left w:val="nil"/>
               <w:bottom w:val="single" w:sz="4" w:space="0" w:color="auto"/>
               <w:right w:val="single" w:sz="4" w:space="0" w:color="auto"/>
-            </w:tcBorders>
-            <w:shd w:val="clear" w:color="000000" w:fill="FF0000"/>
-            <w:noWrap/>
-            <w:vAlign w:val="bottom"/>
-            <w:hideMark/>
-          </w:tcPr>
-          <w:p>
-            <w:pPr>
-              <w:spacing w:after="0" w:line="240" w:lineRule="auto"/>
-              <w:rPr>
-                <w:rFonts w:ascii="Calibri" w:eastAsia="Times New Roman" w:hAnsi="Calibri" w:cs="Calibri"/>
-                <w:color w:val="000000"/>
-                <w:lang w:eastAsia="es-AR"/>
-              </w:rPr>
-            </w:pPr>
-            <w:r>
-              <w:rPr>
-                <w:rFonts w:ascii="Calibri" w:eastAsia="Times New Roman" w:hAnsi="Calibri" w:cs="Calibri"/>
-                <w:color w:val="000000"/>
-                <w:lang w:eastAsia="es-AR"/>
-              </w:rPr>
-              <w:t> </w:t>
-            </w:r>
-          </w:p>
-        </w:tc>
-        <w:tc>
-          <w:tcPr>
-            <w:tcW w:w="420" w:type="dxa"/>
-            <w:tcBorders>
-              <w:top w:val="nil"/>
-              <w:left w:val="nil"/>
-              <w:bottom w:val="single" w:sz="4" w:space="0" w:color="auto"/>
-              <w:right w:val="single" w:sz="8" w:space="0" w:color="auto"/>
             </w:tcBorders>
             <w:shd w:val="clear" w:color="000000" w:fill="FF0000"/>
             <w:noWrap/>
@@ -11719,7 +11258,7 @@
         </w:trPr>
         <w:tc>
           <w:tcPr>
-            <w:tcW w:w="600" w:type="dxa"/>
+            <w:tcW w:w="664" w:type="dxa"/>
             <w:tcBorders>
               <w:top w:val="nil"/>
               <w:left w:val="single" w:sz="8" w:space="0" w:color="auto"/>
@@ -11752,7 +11291,7 @@
         </w:tc>
         <w:tc>
           <w:tcPr>
-            <w:tcW w:w="420" w:type="dxa"/>
+            <w:tcW w:w="473" w:type="dxa"/>
             <w:tcBorders>
               <w:top w:val="nil"/>
               <w:left w:val="nil"/>
@@ -11785,7 +11324,7 @@
         </w:tc>
         <w:tc>
           <w:tcPr>
-            <w:tcW w:w="420" w:type="dxa"/>
+            <w:tcW w:w="473" w:type="dxa"/>
             <w:tcBorders>
               <w:top w:val="nil"/>
               <w:left w:val="nil"/>
@@ -11818,7 +11357,7 @@
         </w:tc>
         <w:tc>
           <w:tcPr>
-            <w:tcW w:w="420" w:type="dxa"/>
+            <w:tcW w:w="473" w:type="dxa"/>
             <w:tcBorders>
               <w:top w:val="nil"/>
               <w:left w:val="nil"/>
@@ -11851,7 +11390,7 @@
         </w:tc>
         <w:tc>
           <w:tcPr>
-            <w:tcW w:w="420" w:type="dxa"/>
+            <w:tcW w:w="473" w:type="dxa"/>
             <w:tcBorders>
               <w:top w:val="nil"/>
               <w:left w:val="nil"/>
@@ -11884,7 +11423,7 @@
         </w:tc>
         <w:tc>
           <w:tcPr>
-            <w:tcW w:w="420" w:type="dxa"/>
+            <w:tcW w:w="473" w:type="dxa"/>
             <w:tcBorders>
               <w:top w:val="nil"/>
               <w:left w:val="nil"/>
@@ -11917,7 +11456,7 @@
         </w:tc>
         <w:tc>
           <w:tcPr>
-            <w:tcW w:w="420" w:type="dxa"/>
+            <w:tcW w:w="473" w:type="dxa"/>
             <w:tcBorders>
               <w:top w:val="nil"/>
               <w:left w:val="nil"/>
@@ -11950,7 +11489,7 @@
         </w:tc>
         <w:tc>
           <w:tcPr>
-            <w:tcW w:w="420" w:type="dxa"/>
+            <w:tcW w:w="473" w:type="dxa"/>
             <w:tcBorders>
               <w:top w:val="nil"/>
               <w:left w:val="nil"/>
@@ -11983,7 +11522,7 @@
         </w:tc>
         <w:tc>
           <w:tcPr>
-            <w:tcW w:w="420" w:type="dxa"/>
+            <w:tcW w:w="473" w:type="dxa"/>
             <w:tcBorders>
               <w:top w:val="nil"/>
               <w:left w:val="nil"/>
@@ -12016,7 +11555,7 @@
         </w:tc>
         <w:tc>
           <w:tcPr>
-            <w:tcW w:w="420" w:type="dxa"/>
+            <w:tcW w:w="473" w:type="dxa"/>
             <w:tcBorders>
               <w:top w:val="nil"/>
               <w:left w:val="single" w:sz="4" w:space="0" w:color="auto"/>
@@ -12049,7 +11588,7 @@
         </w:tc>
         <w:tc>
           <w:tcPr>
-            <w:tcW w:w="420" w:type="dxa"/>
+            <w:tcW w:w="473" w:type="dxa"/>
             <w:tcBorders>
               <w:top w:val="nil"/>
               <w:left w:val="single" w:sz="4" w:space="0" w:color="auto"/>
@@ -12082,7 +11621,7 @@
         </w:tc>
         <w:tc>
           <w:tcPr>
-            <w:tcW w:w="420" w:type="dxa"/>
+            <w:tcW w:w="473" w:type="dxa"/>
             <w:tcBorders>
               <w:top w:val="nil"/>
               <w:left w:val="nil"/>
@@ -12115,7 +11654,7 @@
         </w:tc>
         <w:tc>
           <w:tcPr>
-            <w:tcW w:w="420" w:type="dxa"/>
+            <w:tcW w:w="473" w:type="dxa"/>
             <w:tcBorders>
               <w:top w:val="nil"/>
               <w:left w:val="single" w:sz="4" w:space="0" w:color="auto"/>
@@ -12148,7 +11687,7 @@
         </w:tc>
         <w:tc>
           <w:tcPr>
-            <w:tcW w:w="420" w:type="dxa"/>
+            <w:tcW w:w="473" w:type="dxa"/>
             <w:tcBorders>
               <w:top w:val="nil"/>
               <w:left w:val="nil"/>
@@ -12181,7 +11720,7 @@
         </w:tc>
         <w:tc>
           <w:tcPr>
-            <w:tcW w:w="420" w:type="dxa"/>
+            <w:tcW w:w="473" w:type="dxa"/>
             <w:tcBorders>
               <w:top w:val="nil"/>
               <w:left w:val="nil"/>
@@ -12214,7 +11753,7 @@
         </w:tc>
         <w:tc>
           <w:tcPr>
-            <w:tcW w:w="420" w:type="dxa"/>
+            <w:tcW w:w="473" w:type="dxa"/>
             <w:tcBorders>
               <w:top w:val="nil"/>
               <w:left w:val="nil"/>
@@ -12247,45 +11786,12 @@
         </w:tc>
         <w:tc>
           <w:tcPr>
-            <w:tcW w:w="420" w:type="dxa"/>
+            <w:tcW w:w="473" w:type="dxa"/>
             <w:tcBorders>
               <w:top w:val="nil"/>
               <w:left w:val="nil"/>
               <w:bottom w:val="single" w:sz="4" w:space="0" w:color="auto"/>
               <w:right w:val="single" w:sz="4" w:space="0" w:color="auto"/>
-            </w:tcBorders>
-            <w:shd w:val="clear" w:color="000000" w:fill="FF0000"/>
-            <w:noWrap/>
-            <w:vAlign w:val="bottom"/>
-            <w:hideMark/>
-          </w:tcPr>
-          <w:p>
-            <w:pPr>
-              <w:spacing w:after="0" w:line="240" w:lineRule="auto"/>
-              <w:rPr>
-                <w:rFonts w:ascii="Calibri" w:eastAsia="Times New Roman" w:hAnsi="Calibri" w:cs="Calibri"/>
-                <w:color w:val="000000"/>
-                <w:lang w:eastAsia="es-AR"/>
-              </w:rPr>
-            </w:pPr>
-            <w:r>
-              <w:rPr>
-                <w:rFonts w:ascii="Calibri" w:eastAsia="Times New Roman" w:hAnsi="Calibri" w:cs="Calibri"/>
-                <w:color w:val="000000"/>
-                <w:lang w:eastAsia="es-AR"/>
-              </w:rPr>
-              <w:t> </w:t>
-            </w:r>
-          </w:p>
-        </w:tc>
-        <w:tc>
-          <w:tcPr>
-            <w:tcW w:w="420" w:type="dxa"/>
-            <w:tcBorders>
-              <w:top w:val="nil"/>
-              <w:left w:val="nil"/>
-              <w:bottom w:val="single" w:sz="4" w:space="0" w:color="auto"/>
-              <w:right w:val="single" w:sz="8" w:space="0" w:color="auto"/>
             </w:tcBorders>
             <w:shd w:val="clear" w:color="000000" w:fill="FF0000"/>
             <w:noWrap/>
@@ -12318,7 +11824,7 @@
         </w:trPr>
         <w:tc>
           <w:tcPr>
-            <w:tcW w:w="600" w:type="dxa"/>
+            <w:tcW w:w="664" w:type="dxa"/>
             <w:tcBorders>
               <w:top w:val="nil"/>
               <w:left w:val="single" w:sz="8" w:space="0" w:color="auto"/>
@@ -12351,7 +11857,7 @@
         </w:tc>
         <w:tc>
           <w:tcPr>
-            <w:tcW w:w="420" w:type="dxa"/>
+            <w:tcW w:w="473" w:type="dxa"/>
             <w:tcBorders>
               <w:top w:val="nil"/>
               <w:left w:val="nil"/>
@@ -12384,7 +11890,7 @@
         </w:tc>
         <w:tc>
           <w:tcPr>
-            <w:tcW w:w="420" w:type="dxa"/>
+            <w:tcW w:w="473" w:type="dxa"/>
             <w:tcBorders>
               <w:top w:val="nil"/>
               <w:left w:val="nil"/>
@@ -12417,7 +11923,7 @@
         </w:tc>
         <w:tc>
           <w:tcPr>
-            <w:tcW w:w="420" w:type="dxa"/>
+            <w:tcW w:w="473" w:type="dxa"/>
             <w:tcBorders>
               <w:top w:val="nil"/>
               <w:left w:val="nil"/>
@@ -12450,7 +11956,7 @@
         </w:tc>
         <w:tc>
           <w:tcPr>
-            <w:tcW w:w="420" w:type="dxa"/>
+            <w:tcW w:w="473" w:type="dxa"/>
             <w:tcBorders>
               <w:top w:val="nil"/>
               <w:left w:val="nil"/>
@@ -12483,7 +11989,7 @@
         </w:tc>
         <w:tc>
           <w:tcPr>
-            <w:tcW w:w="420" w:type="dxa"/>
+            <w:tcW w:w="473" w:type="dxa"/>
             <w:tcBorders>
               <w:top w:val="nil"/>
               <w:left w:val="nil"/>
@@ -12516,7 +12022,7 @@
         </w:tc>
         <w:tc>
           <w:tcPr>
-            <w:tcW w:w="420" w:type="dxa"/>
+            <w:tcW w:w="473" w:type="dxa"/>
             <w:tcBorders>
               <w:top w:val="nil"/>
               <w:left w:val="nil"/>
@@ -12549,7 +12055,7 @@
         </w:tc>
         <w:tc>
           <w:tcPr>
-            <w:tcW w:w="420" w:type="dxa"/>
+            <w:tcW w:w="473" w:type="dxa"/>
             <w:tcBorders>
               <w:top w:val="nil"/>
               <w:left w:val="nil"/>
@@ -12582,7 +12088,7 @@
         </w:tc>
         <w:tc>
           <w:tcPr>
-            <w:tcW w:w="420" w:type="dxa"/>
+            <w:tcW w:w="473" w:type="dxa"/>
             <w:tcBorders>
               <w:top w:val="nil"/>
               <w:left w:val="nil"/>
@@ -12615,7 +12121,7 @@
         </w:tc>
         <w:tc>
           <w:tcPr>
-            <w:tcW w:w="420" w:type="dxa"/>
+            <w:tcW w:w="473" w:type="dxa"/>
             <w:tcBorders>
               <w:top w:val="nil"/>
               <w:left w:val="single" w:sz="4" w:space="0" w:color="auto"/>
@@ -12648,7 +12154,7 @@
         </w:tc>
         <w:tc>
           <w:tcPr>
-            <w:tcW w:w="420" w:type="dxa"/>
+            <w:tcW w:w="473" w:type="dxa"/>
             <w:tcBorders>
               <w:top w:val="nil"/>
               <w:left w:val="single" w:sz="4" w:space="0" w:color="auto"/>
@@ -12681,7 +12187,7 @@
         </w:tc>
         <w:tc>
           <w:tcPr>
-            <w:tcW w:w="420" w:type="dxa"/>
+            <w:tcW w:w="473" w:type="dxa"/>
             <w:tcBorders>
               <w:top w:val="nil"/>
               <w:left w:val="nil"/>
@@ -12714,7 +12220,7 @@
         </w:tc>
         <w:tc>
           <w:tcPr>
-            <w:tcW w:w="420" w:type="dxa"/>
+            <w:tcW w:w="473" w:type="dxa"/>
             <w:tcBorders>
               <w:top w:val="nil"/>
               <w:left w:val="single" w:sz="4" w:space="0" w:color="auto"/>
@@ -12747,7 +12253,7 @@
         </w:tc>
         <w:tc>
           <w:tcPr>
-            <w:tcW w:w="420" w:type="dxa"/>
+            <w:tcW w:w="473" w:type="dxa"/>
             <w:tcBorders>
               <w:top w:val="nil"/>
               <w:left w:val="nil"/>
@@ -12780,7 +12286,7 @@
         </w:tc>
         <w:tc>
           <w:tcPr>
-            <w:tcW w:w="420" w:type="dxa"/>
+            <w:tcW w:w="473" w:type="dxa"/>
             <w:tcBorders>
               <w:top w:val="nil"/>
               <w:left w:val="nil"/>
@@ -12813,7 +12319,7 @@
         </w:tc>
         <w:tc>
           <w:tcPr>
-            <w:tcW w:w="420" w:type="dxa"/>
+            <w:tcW w:w="473" w:type="dxa"/>
             <w:tcBorders>
               <w:top w:val="nil"/>
               <w:left w:val="nil"/>
@@ -12846,7 +12352,7 @@
         </w:tc>
         <w:tc>
           <w:tcPr>
-            <w:tcW w:w="420" w:type="dxa"/>
+            <w:tcW w:w="473" w:type="dxa"/>
             <w:tcBorders>
               <w:top w:val="nil"/>
               <w:left w:val="nil"/>
@@ -12854,39 +12360,6 @@
               <w:right w:val="single" w:sz="4" w:space="0" w:color="auto"/>
             </w:tcBorders>
             <w:shd w:val="clear" w:color="000000" w:fill="FF0000"/>
-            <w:noWrap/>
-            <w:vAlign w:val="bottom"/>
-            <w:hideMark/>
-          </w:tcPr>
-          <w:p>
-            <w:pPr>
-              <w:spacing w:after="0" w:line="240" w:lineRule="auto"/>
-              <w:rPr>
-                <w:rFonts w:ascii="Calibri" w:eastAsia="Times New Roman" w:hAnsi="Calibri" w:cs="Calibri"/>
-                <w:color w:val="000000"/>
-                <w:lang w:eastAsia="es-AR"/>
-              </w:rPr>
-            </w:pPr>
-            <w:r>
-              <w:rPr>
-                <w:rFonts w:ascii="Calibri" w:eastAsia="Times New Roman" w:hAnsi="Calibri" w:cs="Calibri"/>
-                <w:color w:val="000000"/>
-                <w:lang w:eastAsia="es-AR"/>
-              </w:rPr>
-              <w:t> </w:t>
-            </w:r>
-          </w:p>
-        </w:tc>
-        <w:tc>
-          <w:tcPr>
-            <w:tcW w:w="420" w:type="dxa"/>
-            <w:tcBorders>
-              <w:top w:val="nil"/>
-              <w:left w:val="nil"/>
-              <w:bottom w:val="single" w:sz="4" w:space="0" w:color="auto"/>
-              <w:right w:val="single" w:sz="8" w:space="0" w:color="auto"/>
-            </w:tcBorders>
-            <w:shd w:val="clear" w:color="000000" w:fill="92D050"/>
             <w:noWrap/>
             <w:vAlign w:val="bottom"/>
             <w:hideMark/>
@@ -12917,7 +12390,7 @@
         </w:trPr>
         <w:tc>
           <w:tcPr>
-            <w:tcW w:w="600" w:type="dxa"/>
+            <w:tcW w:w="664" w:type="dxa"/>
             <w:tcBorders>
               <w:top w:val="nil"/>
               <w:left w:val="single" w:sz="8" w:space="0" w:color="auto"/>
@@ -12950,7 +12423,7 @@
         </w:tc>
         <w:tc>
           <w:tcPr>
-            <w:tcW w:w="420" w:type="dxa"/>
+            <w:tcW w:w="473" w:type="dxa"/>
             <w:tcBorders>
               <w:top w:val="nil"/>
               <w:left w:val="nil"/>
@@ -12983,7 +12456,7 @@
         </w:tc>
         <w:tc>
           <w:tcPr>
-            <w:tcW w:w="420" w:type="dxa"/>
+            <w:tcW w:w="473" w:type="dxa"/>
             <w:tcBorders>
               <w:top w:val="nil"/>
               <w:left w:val="nil"/>
@@ -13016,7 +12489,7 @@
         </w:tc>
         <w:tc>
           <w:tcPr>
-            <w:tcW w:w="420" w:type="dxa"/>
+            <w:tcW w:w="473" w:type="dxa"/>
             <w:tcBorders>
               <w:top w:val="nil"/>
               <w:left w:val="nil"/>
@@ -13049,7 +12522,7 @@
         </w:tc>
         <w:tc>
           <w:tcPr>
-            <w:tcW w:w="420" w:type="dxa"/>
+            <w:tcW w:w="473" w:type="dxa"/>
             <w:tcBorders>
               <w:top w:val="nil"/>
               <w:left w:val="nil"/>
@@ -13082,7 +12555,7 @@
         </w:tc>
         <w:tc>
           <w:tcPr>
-            <w:tcW w:w="420" w:type="dxa"/>
+            <w:tcW w:w="473" w:type="dxa"/>
             <w:tcBorders>
               <w:top w:val="nil"/>
               <w:left w:val="nil"/>
@@ -13115,7 +12588,7 @@
         </w:tc>
         <w:tc>
           <w:tcPr>
-            <w:tcW w:w="420" w:type="dxa"/>
+            <w:tcW w:w="473" w:type="dxa"/>
             <w:tcBorders>
               <w:top w:val="nil"/>
               <w:left w:val="nil"/>
@@ -13148,7 +12621,7 @@
         </w:tc>
         <w:tc>
           <w:tcPr>
-            <w:tcW w:w="420" w:type="dxa"/>
+            <w:tcW w:w="473" w:type="dxa"/>
             <w:tcBorders>
               <w:top w:val="nil"/>
               <w:left w:val="nil"/>
@@ -13181,7 +12654,7 @@
         </w:tc>
         <w:tc>
           <w:tcPr>
-            <w:tcW w:w="420" w:type="dxa"/>
+            <w:tcW w:w="473" w:type="dxa"/>
             <w:tcBorders>
               <w:top w:val="nil"/>
               <w:left w:val="nil"/>
@@ -13214,7 +12687,7 @@
         </w:tc>
         <w:tc>
           <w:tcPr>
-            <w:tcW w:w="420" w:type="dxa"/>
+            <w:tcW w:w="473" w:type="dxa"/>
             <w:tcBorders>
               <w:top w:val="nil"/>
               <w:left w:val="single" w:sz="4" w:space="0" w:color="auto"/>
@@ -13247,7 +12720,7 @@
         </w:tc>
         <w:tc>
           <w:tcPr>
-            <w:tcW w:w="420" w:type="dxa"/>
+            <w:tcW w:w="473" w:type="dxa"/>
             <w:tcBorders>
               <w:top w:val="nil"/>
               <w:left w:val="single" w:sz="4" w:space="0" w:color="auto"/>
@@ -13280,7 +12753,7 @@
         </w:tc>
         <w:tc>
           <w:tcPr>
-            <w:tcW w:w="420" w:type="dxa"/>
+            <w:tcW w:w="473" w:type="dxa"/>
             <w:tcBorders>
               <w:top w:val="nil"/>
               <w:left w:val="nil"/>
@@ -13313,7 +12786,7 @@
         </w:tc>
         <w:tc>
           <w:tcPr>
-            <w:tcW w:w="420" w:type="dxa"/>
+            <w:tcW w:w="473" w:type="dxa"/>
             <w:tcBorders>
               <w:top w:val="nil"/>
               <w:left w:val="single" w:sz="4" w:space="0" w:color="auto"/>
@@ -13346,7 +12819,7 @@
         </w:tc>
         <w:tc>
           <w:tcPr>
-            <w:tcW w:w="420" w:type="dxa"/>
+            <w:tcW w:w="473" w:type="dxa"/>
             <w:tcBorders>
               <w:top w:val="nil"/>
               <w:left w:val="nil"/>
@@ -13379,7 +12852,7 @@
         </w:tc>
         <w:tc>
           <w:tcPr>
-            <w:tcW w:w="420" w:type="dxa"/>
+            <w:tcW w:w="473" w:type="dxa"/>
             <w:tcBorders>
               <w:top w:val="nil"/>
               <w:left w:val="nil"/>
@@ -13412,7 +12885,7 @@
         </w:tc>
         <w:tc>
           <w:tcPr>
-            <w:tcW w:w="420" w:type="dxa"/>
+            <w:tcW w:w="473" w:type="dxa"/>
             <w:tcBorders>
               <w:top w:val="nil"/>
               <w:left w:val="nil"/>
@@ -13445,45 +12918,12 @@
         </w:tc>
         <w:tc>
           <w:tcPr>
-            <w:tcW w:w="420" w:type="dxa"/>
+            <w:tcW w:w="473" w:type="dxa"/>
             <w:tcBorders>
               <w:top w:val="nil"/>
               <w:left w:val="nil"/>
               <w:bottom w:val="single" w:sz="4" w:space="0" w:color="auto"/>
               <w:right w:val="single" w:sz="4" w:space="0" w:color="auto"/>
-            </w:tcBorders>
-            <w:shd w:val="clear" w:color="000000" w:fill="92D050"/>
-            <w:noWrap/>
-            <w:vAlign w:val="bottom"/>
-            <w:hideMark/>
-          </w:tcPr>
-          <w:p>
-            <w:pPr>
-              <w:spacing w:after="0" w:line="240" w:lineRule="auto"/>
-              <w:rPr>
-                <w:rFonts w:ascii="Calibri" w:eastAsia="Times New Roman" w:hAnsi="Calibri" w:cs="Calibri"/>
-                <w:color w:val="000000"/>
-                <w:lang w:eastAsia="es-AR"/>
-              </w:rPr>
-            </w:pPr>
-            <w:r>
-              <w:rPr>
-                <w:rFonts w:ascii="Calibri" w:eastAsia="Times New Roman" w:hAnsi="Calibri" w:cs="Calibri"/>
-                <w:color w:val="000000"/>
-                <w:lang w:eastAsia="es-AR"/>
-              </w:rPr>
-              <w:t> </w:t>
-            </w:r>
-          </w:p>
-        </w:tc>
-        <w:tc>
-          <w:tcPr>
-            <w:tcW w:w="420" w:type="dxa"/>
-            <w:tcBorders>
-              <w:top w:val="nil"/>
-              <w:left w:val="nil"/>
-              <w:bottom w:val="single" w:sz="4" w:space="0" w:color="auto"/>
-              <w:right w:val="single" w:sz="8" w:space="0" w:color="auto"/>
             </w:tcBorders>
             <w:shd w:val="clear" w:color="000000" w:fill="92D050"/>
             <w:noWrap/>
@@ -13516,7 +12956,7 @@
         </w:trPr>
         <w:tc>
           <w:tcPr>
-            <w:tcW w:w="600" w:type="dxa"/>
+            <w:tcW w:w="664" w:type="dxa"/>
             <w:tcBorders>
               <w:top w:val="nil"/>
               <w:left w:val="single" w:sz="8" w:space="0" w:color="auto"/>
@@ -13549,7 +12989,7 @@
         </w:tc>
         <w:tc>
           <w:tcPr>
-            <w:tcW w:w="420" w:type="dxa"/>
+            <w:tcW w:w="473" w:type="dxa"/>
             <w:tcBorders>
               <w:top w:val="nil"/>
               <w:left w:val="nil"/>
@@ -13582,7 +13022,7 @@
         </w:tc>
         <w:tc>
           <w:tcPr>
-            <w:tcW w:w="420" w:type="dxa"/>
+            <w:tcW w:w="473" w:type="dxa"/>
             <w:tcBorders>
               <w:top w:val="nil"/>
               <w:left w:val="nil"/>
@@ -13615,7 +13055,7 @@
         </w:tc>
         <w:tc>
           <w:tcPr>
-            <w:tcW w:w="420" w:type="dxa"/>
+            <w:tcW w:w="473" w:type="dxa"/>
             <w:tcBorders>
               <w:top w:val="nil"/>
               <w:left w:val="nil"/>
@@ -13648,7 +13088,7 @@
         </w:tc>
         <w:tc>
           <w:tcPr>
-            <w:tcW w:w="420" w:type="dxa"/>
+            <w:tcW w:w="473" w:type="dxa"/>
             <w:tcBorders>
               <w:top w:val="nil"/>
               <w:left w:val="nil"/>
@@ -13681,7 +13121,7 @@
         </w:tc>
         <w:tc>
           <w:tcPr>
-            <w:tcW w:w="420" w:type="dxa"/>
+            <w:tcW w:w="473" w:type="dxa"/>
             <w:tcBorders>
               <w:top w:val="nil"/>
               <w:left w:val="nil"/>
@@ -13714,7 +13154,7 @@
         </w:tc>
         <w:tc>
           <w:tcPr>
-            <w:tcW w:w="420" w:type="dxa"/>
+            <w:tcW w:w="473" w:type="dxa"/>
             <w:tcBorders>
               <w:top w:val="nil"/>
               <w:left w:val="nil"/>
@@ -13747,7 +13187,7 @@
         </w:tc>
         <w:tc>
           <w:tcPr>
-            <w:tcW w:w="420" w:type="dxa"/>
+            <w:tcW w:w="473" w:type="dxa"/>
             <w:tcBorders>
               <w:top w:val="nil"/>
               <w:left w:val="nil"/>
@@ -13780,7 +13220,7 @@
         </w:tc>
         <w:tc>
           <w:tcPr>
-            <w:tcW w:w="420" w:type="dxa"/>
+            <w:tcW w:w="473" w:type="dxa"/>
             <w:tcBorders>
               <w:top w:val="nil"/>
               <w:left w:val="nil"/>
@@ -13813,7 +13253,7 @@
         </w:tc>
         <w:tc>
           <w:tcPr>
-            <w:tcW w:w="420" w:type="dxa"/>
+            <w:tcW w:w="473" w:type="dxa"/>
             <w:tcBorders>
               <w:top w:val="nil"/>
               <w:left w:val="nil"/>
@@ -13854,7 +13294,7 @@
         </w:tc>
         <w:tc>
           <w:tcPr>
-            <w:tcW w:w="420" w:type="dxa"/>
+            <w:tcW w:w="473" w:type="dxa"/>
             <w:tcBorders>
               <w:top w:val="nil"/>
               <w:left w:val="single" w:sz="4" w:space="0" w:color="auto"/>
@@ -13887,7 +13327,7 @@
         </w:tc>
         <w:tc>
           <w:tcPr>
-            <w:tcW w:w="420" w:type="dxa"/>
+            <w:tcW w:w="473" w:type="dxa"/>
             <w:tcBorders>
               <w:top w:val="nil"/>
               <w:left w:val="nil"/>
@@ -13920,7 +13360,7 @@
         </w:tc>
         <w:tc>
           <w:tcPr>
-            <w:tcW w:w="420" w:type="dxa"/>
+            <w:tcW w:w="473" w:type="dxa"/>
             <w:tcBorders>
               <w:top w:val="nil"/>
               <w:left w:val="single" w:sz="4" w:space="0" w:color="auto"/>
@@ -13953,7 +13393,7 @@
         </w:tc>
         <w:tc>
           <w:tcPr>
-            <w:tcW w:w="420" w:type="dxa"/>
+            <w:tcW w:w="473" w:type="dxa"/>
             <w:tcBorders>
               <w:top w:val="nil"/>
               <w:left w:val="nil"/>
@@ -13986,7 +13426,7 @@
         </w:tc>
         <w:tc>
           <w:tcPr>
-            <w:tcW w:w="420" w:type="dxa"/>
+            <w:tcW w:w="473" w:type="dxa"/>
             <w:tcBorders>
               <w:top w:val="nil"/>
               <w:left w:val="nil"/>
@@ -14019,7 +13459,7 @@
         </w:tc>
         <w:tc>
           <w:tcPr>
-            <w:tcW w:w="420" w:type="dxa"/>
+            <w:tcW w:w="473" w:type="dxa"/>
             <w:tcBorders>
               <w:top w:val="nil"/>
               <w:left w:val="nil"/>
@@ -14052,45 +13492,12 @@
         </w:tc>
         <w:tc>
           <w:tcPr>
-            <w:tcW w:w="420" w:type="dxa"/>
+            <w:tcW w:w="473" w:type="dxa"/>
             <w:tcBorders>
               <w:top w:val="nil"/>
               <w:left w:val="nil"/>
               <w:bottom w:val="single" w:sz="8" w:space="0" w:color="auto"/>
               <w:right w:val="single" w:sz="4" w:space="0" w:color="auto"/>
-            </w:tcBorders>
-            <w:shd w:val="clear" w:color="000000" w:fill="92D050"/>
-            <w:noWrap/>
-            <w:vAlign w:val="bottom"/>
-            <w:hideMark/>
-          </w:tcPr>
-          <w:p>
-            <w:pPr>
-              <w:spacing w:after="0" w:line="240" w:lineRule="auto"/>
-              <w:rPr>
-                <w:rFonts w:ascii="Calibri" w:eastAsia="Times New Roman" w:hAnsi="Calibri" w:cs="Calibri"/>
-                <w:color w:val="000000"/>
-                <w:lang w:eastAsia="es-AR"/>
-              </w:rPr>
-            </w:pPr>
-            <w:r>
-              <w:rPr>
-                <w:rFonts w:ascii="Calibri" w:eastAsia="Times New Roman" w:hAnsi="Calibri" w:cs="Calibri"/>
-                <w:color w:val="000000"/>
-                <w:lang w:eastAsia="es-AR"/>
-              </w:rPr>
-              <w:t> </w:t>
-            </w:r>
-          </w:p>
-        </w:tc>
-        <w:tc>
-          <w:tcPr>
-            <w:tcW w:w="420" w:type="dxa"/>
-            <w:tcBorders>
-              <w:top w:val="nil"/>
-              <w:left w:val="nil"/>
-              <w:bottom w:val="single" w:sz="8" w:space="0" w:color="auto"/>
-              <w:right w:val="single" w:sz="8" w:space="0" w:color="auto"/>
             </w:tcBorders>
             <w:shd w:val="clear" w:color="000000" w:fill="92D050"/>
             <w:noWrap/>
@@ -14206,27 +13613,27 @@
     <w:p>
       <w:pPr>
         <w:rPr>
-          <w:rStyle w:val="IntenseEmphasis"/>
+          <w:rStyle w:val="nfasisintenso"/>
           <w:sz w:val="36"/>
         </w:rPr>
       </w:pPr>
       <w:r>
         <w:rPr>
-          <w:rStyle w:val="IntenseEmphasis"/>
+          <w:rStyle w:val="nfasisintenso"/>
           <w:sz w:val="36"/>
         </w:rPr>
         <w:t>Análisis de</w:t>
       </w:r>
       <w:r>
         <w:rPr>
-          <w:rStyle w:val="IntenseEmphasis"/>
+          <w:rStyle w:val="nfasisintenso"/>
           <w:sz w:val="36"/>
         </w:rPr>
         <w:t xml:space="preserve"> fallas</w:t>
       </w:r>
       <w:r>
         <w:rPr>
-          <w:rStyle w:val="IntenseEmphasis"/>
+          <w:rStyle w:val="nfasisintenso"/>
           <w:sz w:val="36"/>
         </w:rPr>
         <w:t xml:space="preserve"> cada programa: </w:t>
@@ -14234,7 +13641,7 @@
     </w:p>
     <w:p>
       <w:pPr>
-        <w:pStyle w:val="ListParagraph"/>
+        <w:pStyle w:val="Prrafodelista"/>
         <w:numPr>
           <w:ilvl w:val="0"/>
           <w:numId w:val="1"/>
@@ -14276,7 +13683,7 @@
     </w:p>
     <w:p>
       <w:pPr>
-        <w:pStyle w:val="ListParagraph"/>
+        <w:pStyle w:val="Prrafodelista"/>
         <w:numPr>
           <w:ilvl w:val="0"/>
           <w:numId w:val="1"/>
@@ -14572,7 +13979,7 @@
     </w:p>
     <w:p>
       <w:pPr>
-        <w:pStyle w:val="ListParagraph"/>
+        <w:pStyle w:val="Prrafodelista"/>
         <w:numPr>
           <w:ilvl w:val="0"/>
           <w:numId w:val="1"/>
@@ -14708,7 +14115,7 @@
     </w:p>
     <w:p>
       <w:pPr>
-        <w:pStyle w:val="ListParagraph"/>
+        <w:pStyle w:val="Prrafodelista"/>
         <w:numPr>
           <w:ilvl w:val="0"/>
           <w:numId w:val="1"/>
@@ -14797,7 +14204,7 @@
     </w:p>
     <w:p>
       <w:pPr>
-        <w:pStyle w:val="ListParagraph"/>
+        <w:pStyle w:val="Prrafodelista"/>
         <w:numPr>
           <w:ilvl w:val="0"/>
           <w:numId w:val="1"/>
@@ -14879,7 +14286,7 @@
     </w:p>
     <w:p>
       <w:pPr>
-        <w:pStyle w:val="ListParagraph"/>
+        <w:pStyle w:val="Prrafodelista"/>
         <w:numPr>
           <w:ilvl w:val="0"/>
           <w:numId w:val="1"/>
@@ -14983,32 +14390,12 @@
         <w:rPr>
           <w:color w:val="000000" w:themeColor="text1"/>
         </w:rPr>
-        <w:t xml:space="preserve">, </w:t>
-      </w:r>
-      <w:r>
-        <w:rPr>
-          <w:b/>
-          <w:color w:val="000000" w:themeColor="text1"/>
-        </w:rPr>
-        <w:t>Caso #1</w:t>
-      </w:r>
-      <w:r>
-        <w:rPr>
-          <w:b/>
-          <w:color w:val="000000" w:themeColor="text1"/>
-        </w:rPr>
-        <w:t>7</w:t>
-      </w:r>
-      <w:r>
-        <w:rPr>
-          <w:color w:val="000000" w:themeColor="text1"/>
-        </w:rPr>
         <w:t>.</w:t>
       </w:r>
     </w:p>
     <w:p>
       <w:pPr>
-        <w:pStyle w:val="ListParagraph"/>
+        <w:pStyle w:val="Prrafodelista"/>
         <w:numPr>
           <w:ilvl w:val="0"/>
           <w:numId w:val="1"/>
@@ -15118,7 +14505,7 @@
     </w:p>
     <w:p>
       <w:pPr>
-        <w:pStyle w:val="ListParagraph"/>
+        <w:pStyle w:val="Prrafodelista"/>
         <w:numPr>
           <w:ilvl w:val="0"/>
           <w:numId w:val="1"/>
@@ -15154,7 +14541,7 @@
     </w:p>
     <w:p>
       <w:pPr>
-        <w:pStyle w:val="ListParagraph"/>
+        <w:pStyle w:val="Prrafodelista"/>
         <w:numPr>
           <w:ilvl w:val="0"/>
           <w:numId w:val="1"/>
@@ -15335,26 +14722,6 @@
           <w:color w:val="000000" w:themeColor="text1"/>
         </w:rPr>
         <w:t>5</w:t>
-      </w:r>
-      <w:r>
-        <w:rPr>
-          <w:color w:val="000000" w:themeColor="text1"/>
-        </w:rPr>
-        <w:t xml:space="preserve">, </w:t>
-      </w:r>
-      <w:r>
-        <w:rPr>
-          <w:b/>
-          <w:color w:val="000000" w:themeColor="text1"/>
-        </w:rPr>
-        <w:t>Caso #1</w:t>
-      </w:r>
-      <w:r>
-        <w:rPr>
-          <w:b/>
-          <w:color w:val="000000" w:themeColor="text1"/>
-        </w:rPr>
-        <w:t>7</w:t>
       </w:r>
       <w:r>
         <w:rPr>
@@ -15376,7 +14743,7 @@
 </file>
 
 <file path=word/endnotes.xml><?xml version="1.0" encoding="utf-8"?>
-<w:endnotes xmlns:wpc="http://schemas.microsoft.com/office/word/2010/wordprocessingCanvas" xmlns:cx="http://schemas.microsoft.com/office/drawing/2014/chartex" xmlns:cx1="http://schemas.microsoft.com/office/drawing/2015/9/8/chartex" xmlns:cx2="http://schemas.microsoft.com/office/drawing/2015/10/21/chartex" xmlns:cx3="http://schemas.microsoft.com/office/drawing/2016/5/9/chartex" xmlns:cx4="http://schemas.microsoft.com/office/drawing/2016/5/10/chartex" xmlns:cx5="http://schemas.microsoft.com/office/drawing/2016/5/11/chartex" xmlns:mc="http://schemas.openxmlformats.org/markup-compatibility/2006" xmlns:o="urn:schemas-microsoft-com:office:office" xmlns:r="http://schemas.openxmlformats.org/officeDocument/2006/relationships" xmlns:m="http://schemas.openxmlformats.org/officeDocument/2006/math" xmlns:v="urn:schemas-microsoft-com:vml" xmlns:wp14="http://schemas.microsoft.com/office/word/2010/wordprocessingDrawing" xmlns:wp="http://schemas.openxmlformats.org/drawingml/2006/wordprocessingDrawing" xmlns:w10="urn:schemas-microsoft-com:office:word" xmlns:w="http://schemas.openxmlformats.org/wordprocessingml/2006/main" xmlns:w14="http://schemas.microsoft.com/office/word/2010/wordml" xmlns:w15="http://schemas.microsoft.com/office/word/2012/wordml" xmlns:w16se="http://schemas.microsoft.com/office/word/2015/wordml/symex" xmlns:wpg="http://schemas.microsoft.com/office/word/2010/wordprocessingGroup" xmlns:wpi="http://schemas.microsoft.com/office/word/2010/wordprocessingInk" xmlns:wne="http://schemas.microsoft.com/office/word/2006/wordml" xmlns:wps="http://schemas.microsoft.com/office/word/2010/wordprocessingShape" mc:Ignorable="w14 w15 w16se wp14">
+<w:endnotes xmlns:wpc="http://schemas.microsoft.com/office/word/2010/wordprocessingCanvas" xmlns:mc="http://schemas.openxmlformats.org/markup-compatibility/2006" xmlns:o="urn:schemas-microsoft-com:office:office" xmlns:r="http://schemas.openxmlformats.org/officeDocument/2006/relationships" xmlns:m="http://schemas.openxmlformats.org/officeDocument/2006/math" xmlns:v="urn:schemas-microsoft-com:vml" xmlns:wp14="http://schemas.microsoft.com/office/word/2010/wordprocessingDrawing" xmlns:wp="http://schemas.openxmlformats.org/drawingml/2006/wordprocessingDrawing" xmlns:w10="urn:schemas-microsoft-com:office:word" xmlns:w="http://schemas.openxmlformats.org/wordprocessingml/2006/main" xmlns:w14="http://schemas.microsoft.com/office/word/2010/wordml" xmlns:w15="http://schemas.microsoft.com/office/word/2012/wordml" xmlns:wpg="http://schemas.microsoft.com/office/word/2010/wordprocessingGroup" xmlns:wpi="http://schemas.microsoft.com/office/word/2010/wordprocessingInk" xmlns:wne="http://schemas.microsoft.com/office/word/2006/wordml" xmlns:wps="http://schemas.microsoft.com/office/word/2010/wordprocessingShape" mc:Ignorable="w14 w15 wp14">
   <w:endnote w:type="separator" w:id="-1">
     <w:p>
       <w:pPr>
@@ -15401,7 +14768,7 @@
 </file>
 
 <file path=word/footnotes.xml><?xml version="1.0" encoding="utf-8"?>
-<w:footnotes xmlns:wpc="http://schemas.microsoft.com/office/word/2010/wordprocessingCanvas" xmlns:cx="http://schemas.microsoft.com/office/drawing/2014/chartex" xmlns:cx1="http://schemas.microsoft.com/office/drawing/2015/9/8/chartex" xmlns:cx2="http://schemas.microsoft.com/office/drawing/2015/10/21/chartex" xmlns:cx3="http://schemas.microsoft.com/office/drawing/2016/5/9/chartex" xmlns:cx4="http://schemas.microsoft.com/office/drawing/2016/5/10/chartex" xmlns:cx5="http://schemas.microsoft.com/office/drawing/2016/5/11/chartex" xmlns:mc="http://schemas.openxmlformats.org/markup-compatibility/2006" xmlns:o="urn:schemas-microsoft-com:office:office" xmlns:r="http://schemas.openxmlformats.org/officeDocument/2006/relationships" xmlns:m="http://schemas.openxmlformats.org/officeDocument/2006/math" xmlns:v="urn:schemas-microsoft-com:vml" xmlns:wp14="http://schemas.microsoft.com/office/word/2010/wordprocessingDrawing" xmlns:wp="http://schemas.openxmlformats.org/drawingml/2006/wordprocessingDrawing" xmlns:w10="urn:schemas-microsoft-com:office:word" xmlns:w="http://schemas.openxmlformats.org/wordprocessingml/2006/main" xmlns:w14="http://schemas.microsoft.com/office/word/2010/wordml" xmlns:w15="http://schemas.microsoft.com/office/word/2012/wordml" xmlns:w16se="http://schemas.microsoft.com/office/word/2015/wordml/symex" xmlns:wpg="http://schemas.microsoft.com/office/word/2010/wordprocessingGroup" xmlns:wpi="http://schemas.microsoft.com/office/word/2010/wordprocessingInk" xmlns:wne="http://schemas.microsoft.com/office/word/2006/wordml" xmlns:wps="http://schemas.microsoft.com/office/word/2010/wordprocessingShape" mc:Ignorable="w14 w15 w16se wp14">
+<w:footnotes xmlns:wpc="http://schemas.microsoft.com/office/word/2010/wordprocessingCanvas" xmlns:mc="http://schemas.openxmlformats.org/markup-compatibility/2006" xmlns:o="urn:schemas-microsoft-com:office:office" xmlns:r="http://schemas.openxmlformats.org/officeDocument/2006/relationships" xmlns:m="http://schemas.openxmlformats.org/officeDocument/2006/math" xmlns:v="urn:schemas-microsoft-com:vml" xmlns:wp14="http://schemas.microsoft.com/office/word/2010/wordprocessingDrawing" xmlns:wp="http://schemas.openxmlformats.org/drawingml/2006/wordprocessingDrawing" xmlns:w10="urn:schemas-microsoft-com:office:word" xmlns:w="http://schemas.openxmlformats.org/wordprocessingml/2006/main" xmlns:w14="http://schemas.microsoft.com/office/word/2010/wordml" xmlns:w15="http://schemas.microsoft.com/office/word/2012/wordml" xmlns:wpg="http://schemas.microsoft.com/office/word/2010/wordprocessingGroup" xmlns:wpi="http://schemas.microsoft.com/office/word/2010/wordprocessingInk" xmlns:wne="http://schemas.microsoft.com/office/word/2006/wordml" xmlns:wps="http://schemas.microsoft.com/office/word/2010/wordprocessingShape" mc:Ignorable="w14 w15 wp14">
   <w:footnote w:type="separator" w:id="-1">
     <w:p>
       <w:pPr>
@@ -15426,17 +14793,24 @@
 </file>
 
 <file path=word/header1.xml><?xml version="1.0" encoding="utf-8"?>
-<w:hdr xmlns:wpc="http://schemas.microsoft.com/office/word/2010/wordprocessingCanvas" xmlns:cx="http://schemas.microsoft.com/office/drawing/2014/chartex" xmlns:cx1="http://schemas.microsoft.com/office/drawing/2015/9/8/chartex" xmlns:cx2="http://schemas.microsoft.com/office/drawing/2015/10/21/chartex" xmlns:cx3="http://schemas.microsoft.com/office/drawing/2016/5/9/chartex" xmlns:cx4="http://schemas.microsoft.com/office/drawing/2016/5/10/chartex" xmlns:cx5="http://schemas.microsoft.com/office/drawing/2016/5/11/chartex" xmlns:mc="http://schemas.openxmlformats.org/markup-compatibility/2006" xmlns:o="urn:schemas-microsoft-com:office:office" xmlns:r="http://schemas.openxmlformats.org/officeDocument/2006/relationships" xmlns:m="http://schemas.openxmlformats.org/officeDocument/2006/math" xmlns:v="urn:schemas-microsoft-com:vml" xmlns:wp14="http://schemas.microsoft.com/office/word/2010/wordprocessingDrawing" xmlns:wp="http://schemas.openxmlformats.org/drawingml/2006/wordprocessingDrawing" xmlns:w10="urn:schemas-microsoft-com:office:word" xmlns:w="http://schemas.openxmlformats.org/wordprocessingml/2006/main" xmlns:w14="http://schemas.microsoft.com/office/word/2010/wordml" xmlns:w15="http://schemas.microsoft.com/office/word/2012/wordml" xmlns:w16se="http://schemas.microsoft.com/office/word/2015/wordml/symex" xmlns:wpg="http://schemas.microsoft.com/office/word/2010/wordprocessingGroup" xmlns:wpi="http://schemas.microsoft.com/office/word/2010/wordprocessingInk" xmlns:wne="http://schemas.microsoft.com/office/word/2006/wordml" xmlns:wps="http://schemas.microsoft.com/office/word/2010/wordprocessingShape" mc:Ignorable="w14 w15 w16se wp14">
+<w:hdr xmlns:wpc="http://schemas.microsoft.com/office/word/2010/wordprocessingCanvas" xmlns:mc="http://schemas.openxmlformats.org/markup-compatibility/2006" xmlns:o="urn:schemas-microsoft-com:office:office" xmlns:r="http://schemas.openxmlformats.org/officeDocument/2006/relationships" xmlns:m="http://schemas.openxmlformats.org/officeDocument/2006/math" xmlns:v="urn:schemas-microsoft-com:vml" xmlns:wp14="http://schemas.microsoft.com/office/word/2010/wordprocessingDrawing" xmlns:wp="http://schemas.openxmlformats.org/drawingml/2006/wordprocessingDrawing" xmlns:w10="urn:schemas-microsoft-com:office:word" xmlns:w="http://schemas.openxmlformats.org/wordprocessingml/2006/main" xmlns:w14="http://schemas.microsoft.com/office/word/2010/wordml" xmlns:w15="http://schemas.microsoft.com/office/word/2012/wordml" xmlns:wpg="http://schemas.microsoft.com/office/word/2010/wordprocessingGroup" xmlns:wpi="http://schemas.microsoft.com/office/word/2010/wordprocessingInk" xmlns:wne="http://schemas.microsoft.com/office/word/2006/wordml" xmlns:wps="http://schemas.microsoft.com/office/word/2010/wordprocessingShape" mc:Ignorable="w14 w15 wp14">
   <w:p>
     <w:pPr>
-      <w:pStyle w:val="Header"/>
+      <w:pStyle w:val="Encabezado"/>
     </w:pPr>
     <w:r>
       <w:tab/>
     </w:r>
     <w:r>
       <w:tab/>
-      <w:t xml:space="preserve">Laurenti – </w:t>
+    </w:r>
+    <w:proofErr w:type="spellStart"/>
+    <w:r>
+      <w:t>Laurenti</w:t>
+    </w:r>
+    <w:proofErr w:type="spellEnd"/>
+    <w:r>
+      <w:t xml:space="preserve"> – </w:t>
     </w:r>
     <w:proofErr w:type="spellStart"/>
     <w:r>
@@ -15464,8 +14838,8 @@
 </file>
 
 <file path=word/numbering.xml><?xml version="1.0" encoding="utf-8"?>
-<w:numbering xmlns:wpc="http://schemas.microsoft.com/office/word/2010/wordprocessingCanvas" xmlns:cx="http://schemas.microsoft.com/office/drawing/2014/chartex" xmlns:cx1="http://schemas.microsoft.com/office/drawing/2015/9/8/chartex" xmlns:cx2="http://schemas.microsoft.com/office/drawing/2015/10/21/chartex" xmlns:cx3="http://schemas.microsoft.com/office/drawing/2016/5/9/chartex" xmlns:cx4="http://schemas.microsoft.com/office/drawing/2016/5/10/chartex" xmlns:cx5="http://schemas.microsoft.com/office/drawing/2016/5/11/chartex" xmlns:mc="http://schemas.openxmlformats.org/markup-compatibility/2006" xmlns:o="urn:schemas-microsoft-com:office:office" xmlns:r="http://schemas.openxmlformats.org/officeDocument/2006/relationships" xmlns:m="http://schemas.openxmlformats.org/officeDocument/2006/math" xmlns:v="urn:schemas-microsoft-com:vml" xmlns:wp14="http://schemas.microsoft.com/office/word/2010/wordprocessingDrawing" xmlns:wp="http://schemas.openxmlformats.org/drawingml/2006/wordprocessingDrawing" xmlns:w10="urn:schemas-microsoft-com:office:word" xmlns:w="http://schemas.openxmlformats.org/wordprocessingml/2006/main" xmlns:w14="http://schemas.microsoft.com/office/word/2010/wordml" xmlns:w15="http://schemas.microsoft.com/office/word/2012/wordml" xmlns:w16se="http://schemas.microsoft.com/office/word/2015/wordml/symex" xmlns:wpg="http://schemas.microsoft.com/office/word/2010/wordprocessingGroup" xmlns:wpi="http://schemas.microsoft.com/office/word/2010/wordprocessingInk" xmlns:wne="http://schemas.microsoft.com/office/word/2006/wordml" xmlns:wps="http://schemas.microsoft.com/office/word/2010/wordprocessingShape" mc:Ignorable="w14 w15 w16se wp14">
-  <w:abstractNum w:abstractNumId="0" w15:restartNumberingAfterBreak="0">
+<w:numbering xmlns:wpc="http://schemas.microsoft.com/office/word/2010/wordprocessingCanvas" xmlns:mc="http://schemas.openxmlformats.org/markup-compatibility/2006" xmlns:o="urn:schemas-microsoft-com:office:office" xmlns:r="http://schemas.openxmlformats.org/officeDocument/2006/relationships" xmlns:m="http://schemas.openxmlformats.org/officeDocument/2006/math" xmlns:v="urn:schemas-microsoft-com:vml" xmlns:wp14="http://schemas.microsoft.com/office/word/2010/wordprocessingDrawing" xmlns:wp="http://schemas.openxmlformats.org/drawingml/2006/wordprocessingDrawing" xmlns:w10="urn:schemas-microsoft-com:office:word" xmlns:w="http://schemas.openxmlformats.org/wordprocessingml/2006/main" xmlns:w14="http://schemas.microsoft.com/office/word/2010/wordml" xmlns:w15="http://schemas.microsoft.com/office/word/2012/wordml" xmlns:wpg="http://schemas.microsoft.com/office/word/2010/wordprocessingGroup" xmlns:wpi="http://schemas.microsoft.com/office/word/2010/wordprocessingInk" xmlns:wne="http://schemas.microsoft.com/office/word/2006/wordml" xmlns:wps="http://schemas.microsoft.com/office/word/2010/wordprocessingShape" mc:Ignorable="w14 w15 wp14">
+  <w:abstractNum w:abstractNumId="0">
     <w:nsid w:val="72656498"/>
     <w:multiLevelType w:val="hybridMultilevel"/>
     <w:tmpl w:val="F34C6DBA"/>
@@ -15585,7 +14959,7 @@
 </file>
 
 <file path=word/styles.xml><?xml version="1.0" encoding="utf-8"?>
-<w:styles xmlns:mc="http://schemas.openxmlformats.org/markup-compatibility/2006" xmlns:r="http://schemas.openxmlformats.org/officeDocument/2006/relationships" xmlns:w="http://schemas.openxmlformats.org/wordprocessingml/2006/main" xmlns:w14="http://schemas.microsoft.com/office/word/2010/wordml" xmlns:w15="http://schemas.microsoft.com/office/word/2012/wordml" xmlns:w16se="http://schemas.microsoft.com/office/word/2015/wordml/symex" mc:Ignorable="w14 w15 w16se">
+<w:styles xmlns:mc="http://schemas.openxmlformats.org/markup-compatibility/2006" xmlns:r="http://schemas.openxmlformats.org/officeDocument/2006/relationships" xmlns:w="http://schemas.openxmlformats.org/wordprocessingml/2006/main" xmlns:w14="http://schemas.microsoft.com/office/word/2010/wordml" xmlns:w15="http://schemas.microsoft.com/office/word/2012/wordml" mc:Ignorable="w14 w15">
   <w:docDefaults>
     <w:rPrDefault>
       <w:rPr>
@@ -15601,7 +14975,7 @@
       </w:pPr>
     </w:pPrDefault>
   </w:docDefaults>
-  <w:latentStyles w:defLockedState="0" w:defUIPriority="99" w:defSemiHidden="0" w:defUnhideWhenUsed="0" w:defQFormat="0" w:count="374">
+  <w:latentStyles w:defLockedState="0" w:defUIPriority="99" w:defSemiHidden="0" w:defUnhideWhenUsed="0" w:defQFormat="0" w:count="371">
     <w:lsdException w:name="Normal" w:uiPriority="0" w:qFormat="1"/>
     <w:lsdException w:name="heading 1" w:uiPriority="9" w:qFormat="1"/>
     <w:lsdException w:name="heading 2" w:semiHidden="1" w:uiPriority="9" w:unhideWhenUsed="1" w:qFormat="1"/>
@@ -15973,20 +15347,17 @@
     <w:lsdException w:name="List Table 5 Dark Accent 6" w:uiPriority="50"/>
     <w:lsdException w:name="List Table 6 Colorful Accent 6" w:uiPriority="51"/>
     <w:lsdException w:name="List Table 7 Colorful Accent 6" w:uiPriority="52"/>
-    <w:lsdException w:name="Mention" w:semiHidden="1" w:unhideWhenUsed="1"/>
-    <w:lsdException w:name="Smart Hyperlink" w:semiHidden="1" w:unhideWhenUsed="1"/>
-    <w:lsdException w:name="Hashtag" w:semiHidden="1" w:unhideWhenUsed="1"/>
   </w:latentStyles>
   <w:style w:type="paragraph" w:default="1" w:styleId="Normal">
     <w:name w:val="Normal"/>
     <w:qFormat/>
     <w:rsid w:val="002D34B6"/>
   </w:style>
-  <w:style w:type="paragraph" w:styleId="Heading1">
+  <w:style w:type="paragraph" w:styleId="Ttulo1">
     <w:name w:val="heading 1"/>
     <w:basedOn w:val="Normal"/>
     <w:next w:val="Normal"/>
-    <w:link w:val="Heading1Char"/>
+    <w:link w:val="Ttulo1Car"/>
     <w:uiPriority w:val="9"/>
     <w:qFormat/>
     <w:rsid w:val="008A0709"/>
@@ -16003,11 +15374,11 @@
       <w:szCs w:val="32"/>
     </w:rPr>
   </w:style>
-  <w:style w:type="paragraph" w:styleId="Heading2">
+  <w:style w:type="paragraph" w:styleId="Ttulo2">
     <w:name w:val="heading 2"/>
     <w:basedOn w:val="Normal"/>
     <w:next w:val="Normal"/>
-    <w:link w:val="Heading2Char"/>
+    <w:link w:val="Ttulo2Car"/>
     <w:uiPriority w:val="9"/>
     <w:unhideWhenUsed/>
     <w:qFormat/>
@@ -16025,11 +15396,11 @@
       <w:szCs w:val="26"/>
     </w:rPr>
   </w:style>
-  <w:style w:type="paragraph" w:styleId="Heading3">
+  <w:style w:type="paragraph" w:styleId="Ttulo3">
     <w:name w:val="heading 3"/>
     <w:basedOn w:val="Normal"/>
     <w:next w:val="Normal"/>
-    <w:link w:val="Heading3Char"/>
+    <w:link w:val="Ttulo3Car"/>
     <w:uiPriority w:val="9"/>
     <w:unhideWhenUsed/>
     <w:qFormat/>
@@ -16047,13 +15418,13 @@
       <w:szCs w:val="24"/>
     </w:rPr>
   </w:style>
-  <w:style w:type="character" w:default="1" w:styleId="DefaultParagraphFont">
+  <w:style w:type="character" w:default="1" w:styleId="Fuentedeprrafopredeter">
     <w:name w:val="Default Paragraph Font"/>
     <w:uiPriority w:val="1"/>
     <w:semiHidden/>
     <w:unhideWhenUsed/>
   </w:style>
-  <w:style w:type="table" w:default="1" w:styleId="TableNormal">
+  <w:style w:type="table" w:default="1" w:styleId="Tablanormal">
     <w:name w:val="Normal Table"/>
     <w:uiPriority w:val="99"/>
     <w:semiHidden/>
@@ -16068,21 +15439,22 @@
       </w:tblCellMar>
     </w:tblPr>
   </w:style>
-  <w:style w:type="numbering" w:default="1" w:styleId="NoList">
+  <w:style w:type="numbering" w:default="1" w:styleId="Sinlista">
     <w:name w:val="No List"/>
     <w:uiPriority w:val="99"/>
     <w:semiHidden/>
     <w:unhideWhenUsed/>
   </w:style>
-  <w:style w:type="table" w:styleId="TableGrid">
+  <w:style w:type="table" w:styleId="Tablaconcuadrcula">
     <w:name w:val="Table Grid"/>
-    <w:basedOn w:val="TableNormal"/>
+    <w:basedOn w:val="Tablanormal"/>
     <w:uiPriority w:val="39"/>
     <w:rsid w:val="00342AB6"/>
     <w:pPr>
       <w:spacing w:after="0" w:line="240" w:lineRule="auto"/>
     </w:pPr>
     <w:tblPr>
+      <w:tblInd w:w="0" w:type="dxa"/>
       <w:tblBorders>
         <w:top w:val="single" w:sz="4" w:space="0" w:color="auto"/>
         <w:left w:val="single" w:sz="4" w:space="0" w:color="auto"/>
@@ -16091,9 +15463,15 @@
         <w:insideH w:val="single" w:sz="4" w:space="0" w:color="auto"/>
         <w:insideV w:val="single" w:sz="4" w:space="0" w:color="auto"/>
       </w:tblBorders>
+      <w:tblCellMar>
+        <w:top w:w="0" w:type="dxa"/>
+        <w:left w:w="108" w:type="dxa"/>
+        <w:bottom w:w="0" w:type="dxa"/>
+        <w:right w:w="108" w:type="dxa"/>
+      </w:tblCellMar>
     </w:tblPr>
   </w:style>
-  <w:style w:type="paragraph" w:styleId="ListParagraph">
+  <w:style w:type="paragraph" w:styleId="Prrafodelista">
     <w:name w:val="List Paragraph"/>
     <w:basedOn w:val="Normal"/>
     <w:uiPriority w:val="34"/>
@@ -16104,10 +15482,10 @@
       <w:contextualSpacing/>
     </w:pPr>
   </w:style>
-  <w:style w:type="paragraph" w:styleId="Header">
+  <w:style w:type="paragraph" w:styleId="Encabezado">
     <w:name w:val="header"/>
     <w:basedOn w:val="Normal"/>
-    <w:link w:val="HeaderChar"/>
+    <w:link w:val="EncabezadoCar"/>
     <w:uiPriority w:val="99"/>
     <w:unhideWhenUsed/>
     <w:rsid w:val="00F27531"/>
@@ -16119,17 +15497,17 @@
       <w:spacing w:after="0" w:line="240" w:lineRule="auto"/>
     </w:pPr>
   </w:style>
-  <w:style w:type="character" w:customStyle="1" w:styleId="HeaderChar">
-    <w:name w:val="Header Char"/>
-    <w:basedOn w:val="DefaultParagraphFont"/>
-    <w:link w:val="Header"/>
+  <w:style w:type="character" w:customStyle="1" w:styleId="EncabezadoCar">
+    <w:name w:val="Encabezado Car"/>
+    <w:basedOn w:val="Fuentedeprrafopredeter"/>
+    <w:link w:val="Encabezado"/>
     <w:uiPriority w:val="99"/>
     <w:rsid w:val="00F27531"/>
   </w:style>
-  <w:style w:type="paragraph" w:styleId="Footer">
+  <w:style w:type="paragraph" w:styleId="Piedepgina">
     <w:name w:val="footer"/>
     <w:basedOn w:val="Normal"/>
-    <w:link w:val="FooterChar"/>
+    <w:link w:val="PiedepginaCar"/>
     <w:uiPriority w:val="99"/>
     <w:unhideWhenUsed/>
     <w:rsid w:val="00F27531"/>
@@ -16141,17 +15519,17 @@
       <w:spacing w:after="0" w:line="240" w:lineRule="auto"/>
     </w:pPr>
   </w:style>
-  <w:style w:type="character" w:customStyle="1" w:styleId="FooterChar">
-    <w:name w:val="Footer Char"/>
-    <w:basedOn w:val="DefaultParagraphFont"/>
-    <w:link w:val="Footer"/>
+  <w:style w:type="character" w:customStyle="1" w:styleId="PiedepginaCar">
+    <w:name w:val="Pie de página Car"/>
+    <w:basedOn w:val="Fuentedeprrafopredeter"/>
+    <w:link w:val="Piedepgina"/>
     <w:uiPriority w:val="99"/>
     <w:rsid w:val="00F27531"/>
   </w:style>
-  <w:style w:type="character" w:customStyle="1" w:styleId="Heading1Char">
-    <w:name w:val="Heading 1 Char"/>
-    <w:basedOn w:val="DefaultParagraphFont"/>
-    <w:link w:val="Heading1"/>
+  <w:style w:type="character" w:customStyle="1" w:styleId="Ttulo1Car">
+    <w:name w:val="Título 1 Car"/>
+    <w:basedOn w:val="Fuentedeprrafopredeter"/>
+    <w:link w:val="Ttulo1"/>
     <w:uiPriority w:val="9"/>
     <w:rsid w:val="008A0709"/>
     <w:rPr>
@@ -16161,10 +15539,10 @@
       <w:szCs w:val="32"/>
     </w:rPr>
   </w:style>
-  <w:style w:type="character" w:customStyle="1" w:styleId="Heading2Char">
-    <w:name w:val="Heading 2 Char"/>
-    <w:basedOn w:val="DefaultParagraphFont"/>
-    <w:link w:val="Heading2"/>
+  <w:style w:type="character" w:customStyle="1" w:styleId="Ttulo2Car">
+    <w:name w:val="Título 2 Car"/>
+    <w:basedOn w:val="Fuentedeprrafopredeter"/>
+    <w:link w:val="Ttulo2"/>
     <w:uiPriority w:val="9"/>
     <w:rsid w:val="00121555"/>
     <w:rPr>
@@ -16174,11 +15552,11 @@
       <w:szCs w:val="26"/>
     </w:rPr>
   </w:style>
-  <w:style w:type="paragraph" w:styleId="Title">
+  <w:style w:type="paragraph" w:styleId="Puesto">
     <w:name w:val="Title"/>
     <w:basedOn w:val="Normal"/>
     <w:next w:val="Normal"/>
-    <w:link w:val="TitleChar"/>
+    <w:link w:val="PuestoCar"/>
     <w:uiPriority w:val="10"/>
     <w:qFormat/>
     <w:rsid w:val="00121555"/>
@@ -16194,10 +15572,10 @@
       <w:szCs w:val="56"/>
     </w:rPr>
   </w:style>
-  <w:style w:type="character" w:customStyle="1" w:styleId="TitleChar">
-    <w:name w:val="Title Char"/>
-    <w:basedOn w:val="DefaultParagraphFont"/>
-    <w:link w:val="Title"/>
+  <w:style w:type="character" w:customStyle="1" w:styleId="PuestoCar">
+    <w:name w:val="Puesto Car"/>
+    <w:basedOn w:val="Fuentedeprrafopredeter"/>
+    <w:link w:val="Puesto"/>
     <w:uiPriority w:val="10"/>
     <w:rsid w:val="00121555"/>
     <w:rPr>
@@ -16208,10 +15586,10 @@
       <w:szCs w:val="56"/>
     </w:rPr>
   </w:style>
-  <w:style w:type="character" w:customStyle="1" w:styleId="Heading3Char">
-    <w:name w:val="Heading 3 Char"/>
-    <w:basedOn w:val="DefaultParagraphFont"/>
-    <w:link w:val="Heading3"/>
+  <w:style w:type="character" w:customStyle="1" w:styleId="Ttulo3Car">
+    <w:name w:val="Título 3 Car"/>
+    <w:basedOn w:val="Fuentedeprrafopredeter"/>
+    <w:link w:val="Ttulo3"/>
     <w:uiPriority w:val="9"/>
     <w:rsid w:val="001B262B"/>
     <w:rPr>
@@ -16221,9 +15599,9 @@
       <w:szCs w:val="24"/>
     </w:rPr>
   </w:style>
-  <w:style w:type="character" w:styleId="IntenseEmphasis">
+  <w:style w:type="character" w:styleId="nfasisintenso">
     <w:name w:val="Intense Emphasis"/>
-    <w:basedOn w:val="DefaultParagraphFont"/>
+    <w:basedOn w:val="Fuentedeprrafopredeter"/>
     <w:uiPriority w:val="21"/>
     <w:qFormat/>
     <w:rsid w:val="001B262B"/>
@@ -16233,9 +15611,9 @@
       <w:color w:val="5B9BD5" w:themeColor="accent1"/>
     </w:rPr>
   </w:style>
-  <w:style w:type="paragraph" w:styleId="TOCHeading">
+  <w:style w:type="paragraph" w:styleId="TtulodeTDC">
     <w:name w:val="TOC Heading"/>
-    <w:basedOn w:val="Heading1"/>
+    <w:basedOn w:val="Ttulo1"/>
     <w:next w:val="Normal"/>
     <w:uiPriority w:val="39"/>
     <w:unhideWhenUsed/>
@@ -16248,7 +15626,7 @@
       <w:lang w:eastAsia="es-AR"/>
     </w:rPr>
   </w:style>
-  <w:style w:type="paragraph" w:styleId="TOC2">
+  <w:style w:type="paragraph" w:styleId="TDC2">
     <w:name w:val="toc 2"/>
     <w:basedOn w:val="Normal"/>
     <w:next w:val="Normal"/>
@@ -16261,7 +15639,7 @@
       <w:ind w:left="220"/>
     </w:pPr>
   </w:style>
-  <w:style w:type="paragraph" w:styleId="TOC1">
+  <w:style w:type="paragraph" w:styleId="TDC1">
     <w:name w:val="toc 1"/>
     <w:basedOn w:val="Normal"/>
     <w:next w:val="Normal"/>
@@ -16273,7 +15651,7 @@
       <w:spacing w:after="100"/>
     </w:pPr>
   </w:style>
-  <w:style w:type="paragraph" w:styleId="TOC3">
+  <w:style w:type="paragraph" w:styleId="TDC3">
     <w:name w:val="toc 3"/>
     <w:basedOn w:val="Normal"/>
     <w:next w:val="Normal"/>
@@ -16286,9 +15664,9 @@
       <w:ind w:left="440"/>
     </w:pPr>
   </w:style>
-  <w:style w:type="character" w:styleId="Hyperlink">
+  <w:style w:type="character" w:styleId="Hipervnculo">
     <w:name w:val="Hyperlink"/>
-    <w:basedOn w:val="DefaultParagraphFont"/>
+    <w:basedOn w:val="Fuentedeprrafopredeter"/>
     <w:uiPriority w:val="99"/>
     <w:unhideWhenUsed/>
     <w:rsid w:val="00D7356F"/>
@@ -16297,9 +15675,9 @@
       <w:u w:val="single"/>
     </w:rPr>
   </w:style>
-  <w:style w:type="character" w:styleId="FollowedHyperlink">
+  <w:style w:type="character" w:styleId="Hipervnculovisitado">
     <w:name w:val="FollowedHyperlink"/>
-    <w:basedOn w:val="DefaultParagraphFont"/>
+    <w:basedOn w:val="Fuentedeprrafopredeter"/>
     <w:uiPriority w:val="99"/>
     <w:semiHidden/>
     <w:unhideWhenUsed/>
@@ -16309,7 +15687,7 @@
       <w:u w:val="single"/>
     </w:rPr>
   </w:style>
-  <w:style w:type="paragraph" w:styleId="Index1">
+  <w:style w:type="paragraph" w:styleId="ndice1">
     <w:name w:val="index 1"/>
     <w:basedOn w:val="Normal"/>
     <w:next w:val="Normal"/>
@@ -16592,7 +15970,7 @@
 </file>
 
 <file path=customXml/itemProps1.xml><?xml version="1.0" encoding="utf-8"?>
-<ds:datastoreItem xmlns:ds="http://schemas.openxmlformats.org/officeDocument/2006/customXml" ds:itemID="{0C224883-D6A4-4D5F-B471-AB1293AC008D}">
+<ds:datastoreItem xmlns:ds="http://schemas.openxmlformats.org/officeDocument/2006/customXml" ds:itemID="{E07A9416-A46B-487F-A46D-D265031681A4}">
   <ds:schemaRefs>
     <ds:schemaRef ds:uri="http://schemas.openxmlformats.org/officeDocument/2006/bibliography"/>
   </ds:schemaRefs>

</xml_diff>